<commit_message>
Première partie du CDC
</commit_message>
<xml_diff>
--- a/CDC_jood/CDC_jood.docx
+++ b/CDC_jood/CDC_jood.docx
@@ -2223,21 +2223,1234 @@
     <w:p>
       <w:pPr>
         <w:pStyle w:val="Heading1"/>
+      </w:pPr>
+      <w:bookmarkStart w:id="0" w:name="_Toc536704065"/>
+      <w:r>
+        <w:lastRenderedPageBreak/>
+        <w:t xml:space="preserve">Présentation de </w:t>
+      </w:r>
+      <w:r>
+        <w:t>l’association</w:t>
+      </w:r>
+      <w:bookmarkEnd w:id="0"/>
+    </w:p>
+    <w:p>
+      <w:pPr>
+        <w:shd w:val="clear" w:color="auto" w:fill="FFFFFF"/>
+        <w:spacing w:after="120" w:line="240" w:lineRule="auto"/>
+        <w:rPr>
+          <w:rFonts w:asciiTheme="majorHAnsi" w:eastAsia="Times New Roman" w:hAnsiTheme="majorHAnsi" w:cstheme="majorHAnsi"/>
+          <w:color w:val="555555"/>
+          <w:spacing w:val="7"/>
+          <w:sz w:val="26"/>
+          <w:szCs w:val="26"/>
+          <w:lang w:eastAsia="en-GB"/>
+        </w:rPr>
+      </w:pPr>
+    </w:p>
+    <w:p>
+      <w:pPr>
+        <w:shd w:val="clear" w:color="auto" w:fill="FFFFFF"/>
+        <w:spacing w:after="375" w:line="240" w:lineRule="auto"/>
+        <w:rPr>
+          <w:rFonts w:asciiTheme="majorHAnsi" w:eastAsia="Times New Roman" w:hAnsiTheme="majorHAnsi" w:cstheme="majorHAnsi"/>
+          <w:i/>
+          <w:color w:val="555555"/>
+          <w:spacing w:val="7"/>
+          <w:sz w:val="26"/>
+          <w:szCs w:val="26"/>
+          <w:lang w:eastAsia="en-GB"/>
+        </w:rPr>
+      </w:pPr>
+      <w:r>
+        <w:rPr>
+          <w:rFonts w:asciiTheme="majorHAnsi" w:eastAsia="Times New Roman" w:hAnsiTheme="majorHAnsi" w:cstheme="majorHAnsi"/>
+          <w:i/>
+          <w:color w:val="555555"/>
+          <w:spacing w:val="7"/>
+          <w:sz w:val="26"/>
+          <w:szCs w:val="26"/>
+          <w:lang w:eastAsia="en-GB"/>
+        </w:rPr>
+        <w:t>JOOD est une association Marocaine apolitique à but non lucratif d’intérêt général régie par la loi du Dahir N°1-02-206 du 23 juillet 2002 qui a pour but d’aider les sans domicile fixe du Maroc.</w:t>
+      </w:r>
+    </w:p>
+    <w:p/>
+    <w:p>
+      <w:pPr>
+        <w:pStyle w:val="Heading3"/>
+        <w:ind w:left="720"/>
+        <w:rPr>
+          <w:iCs/>
+        </w:rPr>
+      </w:pPr>
+      <w:r>
+        <w:rPr>
+          <w:rStyle w:val="Emphasis"/>
+        </w:rPr>
+        <w:t>Date de Création :</w:t>
+      </w:r>
+    </w:p>
+    <w:p>
+      <w:pPr>
+        <w:ind w:left="720"/>
+        <w:rPr>
+          <w:rStyle w:val="SubtleEmphasis"/>
+          <w:lang w:eastAsia="en-GB"/>
+        </w:rPr>
+      </w:pPr>
+      <w:r>
+        <w:rPr>
+          <w:rStyle w:val="SubtleEmphasis"/>
+          <w:lang w:eastAsia="en-GB"/>
+        </w:rPr>
+        <w:t>JOOD a débuté son activité en septembre 2015, en tant qu’action solidaire menée par Mme Hind Laidi, Présidente du « Ladies Circle Casablanca 1 », dans le courant de son mandat 2015-2016.</w:t>
+      </w:r>
+    </w:p>
+    <w:p>
+      <w:pPr>
+        <w:ind w:left="720"/>
+        <w:rPr>
+          <w:rStyle w:val="SubtleEmphasis"/>
+        </w:rPr>
+      </w:pPr>
+      <w:r>
+        <w:rPr>
+          <w:rStyle w:val="SubtleEmphasis"/>
+          <w:lang w:eastAsia="en-GB"/>
+        </w:rPr>
+        <w:t>L’action JOOD s’est imposée comme une action nécessaire, servant à répondre à la problématique des personnes sans domicile fixe qui connaît depuis peu une recrudescence alarmante. Portée par cet élan du cœur et par la profonde volonté d’aider nos concitoyens les plus démunis, les dons et les aides affluent de partout pour ainsi passer de 100 à plus 1400 repas par semaine.</w:t>
+      </w:r>
+    </w:p>
+    <w:p>
+      <w:pPr>
+        <w:rPr>
+          <w:rStyle w:val="SubtleEmphasis"/>
+          <w:lang w:eastAsia="en-GB"/>
+        </w:rPr>
+      </w:pPr>
+    </w:p>
+    <w:p>
+      <w:pPr>
+        <w:ind w:left="720"/>
+        <w:rPr>
+          <w:rStyle w:val="SubtleEmphasis"/>
+          <w:lang w:eastAsia="en-GB"/>
+        </w:rPr>
+      </w:pPr>
+      <w:r>
+        <w:rPr>
+          <w:rStyle w:val="SubtleEmphasis"/>
+          <w:lang w:eastAsia="en-GB"/>
+        </w:rPr>
+        <w:t>JOOD forte de son succès se détache du “Ladies Circle Casablanca 1” et perdure aujourd’hui à travers la création de l’association JOOD.</w:t>
+      </w:r>
+    </w:p>
+    <w:p>
+      <w:pPr>
+        <w:ind w:left="720"/>
+        <w:rPr>
+          <w:rStyle w:val="SubtleEmphasis"/>
+          <w:lang w:eastAsia="en-GB"/>
+        </w:rPr>
+      </w:pPr>
+      <w:r>
+        <w:rPr>
+          <w:rStyle w:val="SubtleEmphasis"/>
+          <w:lang w:eastAsia="en-GB"/>
+        </w:rPr>
+        <w:t>C’est aujourd’hui une association à part entière constituée de fondateurs, donateurs et bénévoles, tous engagés et portés par la volonté d’agir en faveur des sans-abris.</w:t>
+      </w:r>
+    </w:p>
+    <w:p>
+      <w:pPr>
+        <w:ind w:left="720"/>
+        <w:rPr>
+          <w:rStyle w:val="SubtleEmphasis"/>
+          <w:lang w:eastAsia="en-GB"/>
+        </w:rPr>
+      </w:pPr>
+      <w:r>
+        <w:rPr>
+          <w:rStyle w:val="SubtleEmphasis"/>
+          <w:lang w:eastAsia="en-GB"/>
+        </w:rPr>
+        <w:t>JOOD, souhaitant agir dans plusieurs villes au Maroc, a lancé sa première antenne à Marrakech le 04 Janvier 2017.</w:t>
+      </w:r>
+    </w:p>
+    <w:p>
+      <w:pPr>
+        <w:shd w:val="clear" w:color="auto" w:fill="FFFFFF"/>
+        <w:spacing w:after="0" w:line="240" w:lineRule="auto"/>
+        <w:ind w:left="720"/>
+        <w:rPr>
+          <w:rStyle w:val="SubtleEmphasis"/>
+          <w:lang w:eastAsia="en-GB"/>
+        </w:rPr>
+      </w:pPr>
+    </w:p>
+    <w:p>
+      <w:pPr>
+        <w:shd w:val="clear" w:color="auto" w:fill="FFFFFF"/>
+        <w:spacing w:after="0" w:line="240" w:lineRule="auto"/>
+        <w:ind w:left="720"/>
+        <w:rPr>
+          <w:rStyle w:val="SubtleEmphasis"/>
+          <w:lang w:eastAsia="en-GB"/>
+        </w:rPr>
+      </w:pPr>
+    </w:p>
+    <w:p>
+      <w:pPr>
+        <w:shd w:val="clear" w:color="auto" w:fill="FFFFFF"/>
+        <w:spacing w:after="0" w:line="240" w:lineRule="auto"/>
+        <w:ind w:left="720"/>
+        <w:rPr>
+          <w:rStyle w:val="SubtleEmphasis"/>
+        </w:rPr>
+      </w:pPr>
+    </w:p>
+    <w:p>
+      <w:pPr>
+        <w:shd w:val="clear" w:color="auto" w:fill="FFFFFF"/>
+        <w:spacing w:after="0" w:line="240" w:lineRule="auto"/>
+        <w:ind w:left="720"/>
+        <w:rPr>
+          <w:rFonts w:asciiTheme="majorHAnsi" w:eastAsia="Times New Roman" w:hAnsiTheme="majorHAnsi" w:cstheme="majorHAnsi"/>
+          <w:color w:val="555555"/>
+          <w:spacing w:val="7"/>
+          <w:sz w:val="24"/>
+          <w:szCs w:val="24"/>
+          <w:lang w:eastAsia="en-GB"/>
+        </w:rPr>
+      </w:pPr>
+    </w:p>
+    <w:p>
+      <w:pPr>
+        <w:pStyle w:val="Heading3"/>
+        <w:ind w:firstLine="720"/>
+        <w:rPr>
+          <w:i w:val="0"/>
+        </w:rPr>
+      </w:pPr>
+      <w:r>
+        <w:rPr>
+          <w:i w:val="0"/>
+        </w:rPr>
+        <w:t>Activité Principal :</w:t>
+      </w:r>
+    </w:p>
+    <w:p>
+      <w:pPr>
+        <w:ind w:left="720"/>
+        <w:rPr>
+          <w:rStyle w:val="SubtleEmphasis"/>
+          <w:lang w:eastAsia="en-GB"/>
+        </w:rPr>
+      </w:pPr>
+      <w:r>
+        <w:rPr>
+          <w:rStyle w:val="SubtleEmphasis"/>
+          <w:lang w:eastAsia="en-GB"/>
+        </w:rPr>
+        <w:t>L’association JOOD est un mouvement citoyen bénévole, porté par la volonté de ceux qui veulent agir pour aider les sans-abris et ainsi leurs permettre de retrouver un minimum de dignité à travers des actions favorisant le lien social.</w:t>
+      </w:r>
+    </w:p>
+    <w:p>
+      <w:pPr>
+        <w:ind w:left="720"/>
+        <w:rPr>
+          <w:rStyle w:val="SubtleEmphasis"/>
+        </w:rPr>
+      </w:pPr>
+      <w:r>
+        <w:rPr>
+          <w:rStyle w:val="SubtleEmphasis"/>
+          <w:lang w:eastAsia="en-GB"/>
+        </w:rPr>
+        <w:t>JOOD a mis en place un circuit court qui va de vos dons reçus à l’achat immédiat des vêtements, des couvertures, des sacs de couchages et produits d’hygiène… et surtout des aliments frais pour cuisiner des repas complets, qui sont distribués de nuit par nos bénévoles.</w:t>
+      </w:r>
+    </w:p>
+    <w:p>
+      <w:pPr>
+        <w:shd w:val="clear" w:color="auto" w:fill="FFFFFF"/>
+        <w:spacing w:after="0" w:line="240" w:lineRule="auto"/>
+        <w:ind w:left="720"/>
+        <w:rPr>
+          <w:rFonts w:asciiTheme="majorHAnsi" w:eastAsia="Times New Roman" w:hAnsiTheme="majorHAnsi" w:cstheme="majorHAnsi"/>
+          <w:color w:val="555555"/>
+          <w:spacing w:val="7"/>
+          <w:sz w:val="24"/>
+          <w:szCs w:val="24"/>
+          <w:lang w:eastAsia="en-GB"/>
+        </w:rPr>
+      </w:pPr>
+    </w:p>
+    <w:p/>
+    <w:p/>
+    <w:p/>
+    <w:p/>
+    <w:p>
+      <w:pPr>
+        <w:pStyle w:val="Heading4"/>
         <w:numPr>
           <w:ilvl w:val="0"/>
           <w:numId w:val="0"/>
         </w:numPr>
       </w:pPr>
-      <w:bookmarkStart w:id="0" w:name="_Toc536704065"/>
+      <w:bookmarkStart w:id="1" w:name="_Toc536704069"/>
+    </w:p>
+    <w:bookmarkEnd w:id="1"/>
+    <w:p>
+      <w:pPr>
+        <w:pStyle w:val="Heading3"/>
+        <w:ind w:firstLine="720"/>
+      </w:pPr>
+      <w:r>
+        <w:t>Services proposés :</w:t>
+      </w:r>
+    </w:p>
+    <w:p>
+      <w:pPr>
+        <w:rPr>
+          <w:b/>
+          <w:i/>
+        </w:rPr>
+      </w:pPr>
+    </w:p>
+    <w:p>
+      <w:pPr>
+        <w:ind w:firstLine="720"/>
+        <w:rPr>
+          <w:b/>
+          <w:i/>
+        </w:rPr>
+      </w:pPr>
+      <w:r>
+        <w:rPr>
+          <w:b/>
+          <w:i/>
+        </w:rPr>
+        <w:t>Nourriture :</w:t>
+      </w:r>
+    </w:p>
+    <w:p>
+      <w:pPr>
+        <w:ind w:left="720"/>
+        <w:rPr>
+          <w:rStyle w:val="SubtleEmphasis"/>
+        </w:rPr>
+      </w:pPr>
+      <w:r>
+        <w:rPr>
+          <w:rStyle w:val="SubtleEmphasis"/>
+        </w:rPr>
+        <w:t xml:space="preserve">Offrir à manger aux sans-abri est </w:t>
+      </w:r>
+      <w:r>
+        <w:rPr>
+          <w:rStyle w:val="SubtleEmphasis"/>
+        </w:rPr>
+        <w:t>une priorité</w:t>
+      </w:r>
+      <w:r>
+        <w:rPr>
+          <w:rStyle w:val="SubtleEmphasis"/>
+        </w:rPr>
+        <w:t xml:space="preserve"> pour combler le besoin</w:t>
+      </w:r>
+      <w:r>
+        <w:rPr>
+          <w:rStyle w:val="SubtleEmphasis"/>
+        </w:rPr>
+        <w:br/>
+        <w:t>primaire de tout humain.</w:t>
+      </w:r>
+      <w:r>
+        <w:rPr>
+          <w:rStyle w:val="SubtleEmphasis"/>
+        </w:rPr>
+        <w:t xml:space="preserve"> </w:t>
+      </w:r>
+      <w:r>
+        <w:rPr>
+          <w:rStyle w:val="SubtleEmphasis"/>
+        </w:rPr>
+        <w:t>A ce fait</w:t>
+      </w:r>
+      <w:r>
+        <w:rPr>
+          <w:rStyle w:val="SubtleEmphasis"/>
+        </w:rPr>
+        <w:t>, l’équipe JOOD s’investit 2 fois chaque semaine à Casablanca et une fois chaque semaine à Marrakech et El Jadida pour cuisiner une moyenne de 6000 repas mensuellement.</w:t>
+      </w:r>
+    </w:p>
+    <w:p>
+      <w:pPr>
+        <w:ind w:left="720"/>
+        <w:rPr>
+          <w:rStyle w:val="SubtleEmphasis"/>
+        </w:rPr>
+      </w:pPr>
+      <w:r>
+        <w:rPr>
+          <w:rStyle w:val="SubtleEmphasis"/>
+        </w:rPr>
+        <w:t xml:space="preserve">Des repas composés de viandes, légumes, féculents, pain, fruit, eau, biscuit, fromage, yaourt… </w:t>
+      </w:r>
+      <w:r>
+        <w:rPr>
+          <w:rStyle w:val="SubtleEmphasis"/>
+        </w:rPr>
+        <w:t xml:space="preserve">qu’ils distribuent </w:t>
+      </w:r>
+      <w:r>
+        <w:rPr>
+          <w:rStyle w:val="SubtleEmphasis"/>
+        </w:rPr>
+        <w:t>la nuit même.</w:t>
+      </w:r>
+    </w:p>
+    <w:p>
+      <w:r>
+        <w:tab/>
+      </w:r>
+    </w:p>
+    <w:p>
+      <w:pPr>
+        <w:rPr>
+          <w:b/>
+          <w:i/>
+        </w:rPr>
+      </w:pPr>
+      <w:r>
+        <w:tab/>
+      </w:r>
+      <w:r>
+        <w:rPr>
+          <w:b/>
+          <w:i/>
+        </w:rPr>
+        <w:t>Vêtements et Couverture :</w:t>
+      </w:r>
+    </w:p>
+    <w:p>
+      <w:pPr>
+        <w:ind w:left="720"/>
+        <w:rPr>
+          <w:rStyle w:val="SubtleEmphasis"/>
+        </w:rPr>
+      </w:pPr>
+      <w:r>
+        <w:rPr>
+          <w:rStyle w:val="SubtleEmphasis"/>
+        </w:rPr>
+        <w:t xml:space="preserve">JOOD collecte de façon continue des vêtements </w:t>
+      </w:r>
+      <w:r>
+        <w:rPr>
+          <w:rStyle w:val="SubtleEmphasis"/>
+        </w:rPr>
+        <w:t xml:space="preserve">qu’ils prennent </w:t>
+      </w:r>
+      <w:r>
+        <w:rPr>
+          <w:rStyle w:val="SubtleEmphasis"/>
+        </w:rPr>
+        <w:t>soin de laver et trier pour les remettre aux sans-abris, ceux qui ne leurs servent pas,</w:t>
+      </w:r>
+      <w:r>
+        <w:rPr>
+          <w:rStyle w:val="SubtleEmphasis"/>
+        </w:rPr>
+        <w:br/>
+        <w:t>sont acheminés vers les orphelinats, maisons d’étudiants, centre de réinsertion, maisons de retraite…etc.</w:t>
+      </w:r>
+    </w:p>
+    <w:p>
+      <w:pPr>
+        <w:ind w:left="720"/>
+        <w:rPr>
+          <w:rStyle w:val="SubtleEmphasis"/>
+        </w:rPr>
+      </w:pPr>
+      <w:r>
+        <w:rPr>
+          <w:rStyle w:val="SubtleEmphasis"/>
+        </w:rPr>
+        <w:t xml:space="preserve">En parallèle, l’équipe JOOD organise annuellement des « </w:t>
+      </w:r>
+      <w:r>
+        <w:rPr>
+          <w:rStyle w:val="SubtleEmphasis"/>
+          <w:b/>
+        </w:rPr>
+        <w:t xml:space="preserve">actions </w:t>
+      </w:r>
+      <w:r>
+        <w:rPr>
+          <w:rStyle w:val="SubtleEmphasis"/>
+          <w:b/>
+        </w:rPr>
+        <w:t>d’</w:t>
+      </w:r>
+      <w:r>
+        <w:rPr>
+          <w:rStyle w:val="SubtleEmphasis"/>
+          <w:b/>
+        </w:rPr>
+        <w:t>hiver</w:t>
+      </w:r>
+      <w:r>
+        <w:rPr>
+          <w:rStyle w:val="SubtleEmphasis"/>
+        </w:rPr>
+        <w:t xml:space="preserve"> » durant lesquelles </w:t>
+      </w:r>
+      <w:r>
+        <w:rPr>
+          <w:rStyle w:val="SubtleEmphasis"/>
+        </w:rPr>
+        <w:t>ils préparent</w:t>
+      </w:r>
+      <w:r>
+        <w:rPr>
+          <w:rStyle w:val="SubtleEmphasis"/>
+        </w:rPr>
+        <w:t xml:space="preserve"> des quantités importantes de packs comprenant des</w:t>
+      </w:r>
+      <w:r>
+        <w:rPr>
+          <w:rStyle w:val="SubtleEmphasis"/>
+        </w:rPr>
+        <w:br/>
+        <w:t>joggings en polaire en plus des couvertures, bonnets, chaussettes en laine et espadrilles</w:t>
+      </w:r>
+      <w:r>
+        <w:rPr>
+          <w:rStyle w:val="SubtleEmphasis"/>
+        </w:rPr>
+        <w:t>.</w:t>
+      </w:r>
+    </w:p>
+    <w:p>
+      <w:pPr>
+        <w:ind w:left="720"/>
+        <w:rPr>
+          <w:rStyle w:val="SubtleEmphasis"/>
+        </w:rPr>
+      </w:pPr>
+    </w:p>
+    <w:p>
+      <w:pPr>
+        <w:ind w:left="720"/>
+        <w:rPr>
+          <w:rStyle w:val="SubtleEmphasis"/>
+          <w:b/>
+        </w:rPr>
+      </w:pPr>
+      <w:r>
+        <w:rPr>
+          <w:rStyle w:val="SubtleEmphasis"/>
+          <w:b/>
+        </w:rPr>
+        <w:t>Hygiène :</w:t>
+      </w:r>
+    </w:p>
+    <w:p>
+      <w:pPr>
+        <w:ind w:left="720"/>
+        <w:rPr>
+          <w:rStyle w:val="SubtleEmphasis"/>
+        </w:rPr>
+      </w:pPr>
+      <w:r>
+        <w:rPr>
+          <w:rStyle w:val="SubtleEmphasis"/>
+        </w:rPr>
+        <w:t>JOOD a</w:t>
+      </w:r>
+      <w:r>
+        <w:rPr>
+          <w:rStyle w:val="SubtleEmphasis"/>
+        </w:rPr>
+        <w:t xml:space="preserve"> pensé à la conception d’un camion douche mobile grâce à des ingénieurs spécialisés dans la transformation de véhicules pour créer un prototype sur mesure totalement autonome en eau et énergie.</w:t>
+      </w:r>
+    </w:p>
+    <w:p>
+      <w:pPr>
+        <w:ind w:left="720"/>
+        <w:rPr>
+          <w:rStyle w:val="SubtleEmphasis"/>
+        </w:rPr>
+      </w:pPr>
+      <w:r>
+        <w:rPr>
+          <w:rStyle w:val="SubtleEmphasis"/>
+        </w:rPr>
+        <w:t>Le véhicule embarquera 800 litres d’eau et sera équipé de 3 cabines de douche, une position de coiffeur, et une autre de rasage, des rangements de vêtement propres et chaussures, pour ainsi permettre à des êtres humains en situation de précarité extrême d’avoir une bonne hygiène dans le respect de leur dignité.</w:t>
+      </w:r>
+    </w:p>
+    <w:p>
+      <w:pPr>
+        <w:ind w:left="720"/>
+        <w:rPr>
+          <w:rStyle w:val="SubtleEmphasis"/>
+        </w:rPr>
+      </w:pPr>
+    </w:p>
+    <w:p>
+      <w:pPr>
+        <w:ind w:left="720"/>
+        <w:rPr>
+          <w:rStyle w:val="SubtleEmphasis"/>
+          <w:b/>
+        </w:rPr>
+      </w:pPr>
+      <w:r>
+        <w:rPr>
+          <w:rStyle w:val="SubtleEmphasis"/>
+          <w:b/>
+        </w:rPr>
+        <w:t>Réinsertion :</w:t>
+      </w:r>
+    </w:p>
+    <w:p>
+      <w:pPr>
+        <w:ind w:left="720"/>
+        <w:rPr>
+          <w:rStyle w:val="SubtleEmphasis"/>
+        </w:rPr>
+      </w:pPr>
+      <w:r>
+        <w:rPr>
+          <w:rStyle w:val="SubtleEmphasis"/>
+        </w:rPr>
+        <w:t>Chaque femme vivant dans la rue est exposée à de nombreuses violences :</w:t>
+      </w:r>
+      <w:r>
+        <w:rPr>
+          <w:rStyle w:val="SubtleEmphasis"/>
+        </w:rPr>
+        <w:t xml:space="preserve"> </w:t>
+      </w:r>
+      <w:r>
+        <w:rPr>
+          <w:rStyle w:val="SubtleEmphasis"/>
+        </w:rPr>
+        <w:t>elle est victime de prostitution forcée et subit toute sorte d’agressions notamment sexuelles.</w:t>
+      </w:r>
+    </w:p>
+    <w:p>
+      <w:pPr>
+        <w:ind w:left="720"/>
+        <w:rPr>
+          <w:rStyle w:val="SubtleEmphasis"/>
+        </w:rPr>
+      </w:pPr>
+      <w:r>
+        <w:rPr>
+          <w:rStyle w:val="SubtleEmphasis"/>
+        </w:rPr>
+        <w:t xml:space="preserve">Par ce fait, chaque femme dans la rue est une mère potentielle d’une dizaine de bébés en moyenne (futurs </w:t>
+      </w:r>
+      <w:r>
+        <w:rPr>
+          <w:rStyle w:val="SubtleEmphasis"/>
+        </w:rPr>
+        <w:t>sans-abris</w:t>
+      </w:r>
+      <w:r>
+        <w:rPr>
+          <w:rStyle w:val="SubtleEmphasis"/>
+        </w:rPr>
+        <w:t>) !</w:t>
+      </w:r>
+    </w:p>
+    <w:p>
+      <w:pPr>
+        <w:ind w:left="720"/>
+        <w:rPr>
+          <w:i/>
+          <w:iCs/>
+          <w:color w:val="404040" w:themeColor="text1" w:themeTint="BF"/>
+        </w:rPr>
+      </w:pPr>
+      <w:r>
+        <w:rPr>
+          <w:rStyle w:val="SubtleEmphasis"/>
+        </w:rPr>
+        <w:t xml:space="preserve">JOOD, consciente de cette réalité, met un point d’honneur à sortir ces femmes </w:t>
+      </w:r>
+      <w:r>
+        <w:rPr>
+          <w:rStyle w:val="SubtleEmphasis"/>
+        </w:rPr>
+        <w:t>sans-abris</w:t>
+      </w:r>
+      <w:r>
+        <w:rPr>
+          <w:rStyle w:val="SubtleEmphasis"/>
+        </w:rPr>
+        <w:t xml:space="preserve"> de la rue, pas seulement en les logeant et en les prenant en charge financièrement et psychologiquement, mais aussi en les formant à un métier</w:t>
+      </w:r>
+      <w:r>
+        <w:rPr>
+          <w:rStyle w:val="SubtleEmphasis"/>
+        </w:rPr>
+        <w:t xml:space="preserve"> et en leur trouvant un travail</w:t>
+      </w:r>
+    </w:p>
+    <w:p>
+      <w:pPr>
+        <w:pStyle w:val="Heading2"/>
+      </w:pPr>
+      <w:bookmarkStart w:id="2" w:name="_Toc536704070"/>
       <w:r>
         <w:lastRenderedPageBreak/>
-        <w:t xml:space="preserve">Présentation de </w:t>
-      </w:r>
-      <w:r>
-        <w:t>l’association et du Projet</w:t>
-      </w:r>
-      <w:bookmarkEnd w:id="0"/>
-    </w:p>
+        <w:t>Analyse de l’existant</w:t>
+      </w:r>
+      <w:bookmarkEnd w:id="2"/>
+    </w:p>
+    <w:p/>
+    <w:p>
+      <w:pPr>
+        <w:pStyle w:val="Heading3"/>
+        <w:ind w:firstLine="576"/>
+      </w:pPr>
+      <w:bookmarkStart w:id="3" w:name="_Toc536704071"/>
+      <w:r>
+        <w:t>Solution utilisée actuellement</w:t>
+      </w:r>
+      <w:bookmarkEnd w:id="3"/>
+      <w:r>
+        <w:t> :</w:t>
+      </w:r>
+    </w:p>
+    <w:p>
+      <w:pPr>
+        <w:ind w:left="576"/>
+        <w:rPr>
+          <w:rStyle w:val="SubtleEmphasis"/>
+        </w:rPr>
+      </w:pPr>
+      <w:r>
+        <w:rPr>
+          <w:rStyle w:val="SubtleEmphasis"/>
+        </w:rPr>
+        <w:t>Actuellement JOOD est en recherche de d</w:t>
+      </w:r>
+      <w:r>
+        <w:rPr>
+          <w:rStyle w:val="SubtleEmphasis"/>
+        </w:rPr>
+        <w:t>éploiement et d’expansion, en d’autres termes elle vise un plus grand nombres d’adhérents et de bénévoles pour pouvoir subvenir à la misère toujours croissante des sans-abris dans les différentes villes du royaume.</w:t>
+      </w:r>
+    </w:p>
+    <w:p>
+      <w:pPr>
+        <w:ind w:left="576"/>
+        <w:rPr>
+          <w:rStyle w:val="SubtleEmphasis"/>
+        </w:rPr>
+      </w:pPr>
+      <w:r>
+        <w:rPr>
+          <w:rStyle w:val="SubtleEmphasis"/>
+        </w:rPr>
+        <w:t>A cet effet nous avons été contacter par la présidente de l’association, Mme Hind Laidi, pour concevoir une application mobile déployable pour les principales plateformes existantes, IOS et Android, permettant aux utilisateurs de signaler les sans-abris dans la rue, en précisant tout type d’informations, (le sexe, l’Age, l’état de santé, l’état mental, la</w:t>
+      </w:r>
+      <w:r>
+        <w:rPr>
+          <w:rStyle w:val="SubtleEmphasis"/>
+        </w:rPr>
+        <w:t xml:space="preserve"> présence ou non d’enfants, etc</w:t>
+      </w:r>
+      <w:r>
+        <w:rPr>
+          <w:rStyle w:val="SubtleEmphasis"/>
+        </w:rPr>
+        <w:t>).</w:t>
+      </w:r>
+    </w:p>
+    <w:p>
+      <w:pPr>
+        <w:ind w:left="576"/>
+        <w:rPr>
+          <w:rStyle w:val="SubtleEmphasis"/>
+        </w:rPr>
+      </w:pPr>
+      <w:r>
+        <w:rPr>
+          <w:rStyle w:val="SubtleEmphasis"/>
+        </w:rPr>
+        <w:t xml:space="preserve">Toutes les informations recueillies seront directement transmises au centre responsable en temps réel. En géo-localisant ainsi bon nombre de démunis oubliés de tous, nous permettrons au centre JOOD d’accourir au besoin dans les plus brefs délais.  </w:t>
+      </w:r>
+    </w:p>
+    <w:p>
+      <w:pPr>
+        <w:ind w:left="576"/>
+      </w:pPr>
+    </w:p>
+    <w:p>
+      <w:pPr>
+        <w:pStyle w:val="Heading3"/>
+        <w:ind w:firstLine="576"/>
+      </w:pPr>
+      <w:r>
+        <w:t>Audit Concurrentielle :</w:t>
+      </w:r>
+    </w:p>
+    <w:p>
+      <w:pPr>
+        <w:ind w:left="576"/>
+        <w:rPr>
+          <w:rStyle w:val="SubtleEmphasis"/>
+        </w:rPr>
+      </w:pPr>
+      <w:r>
+        <w:rPr>
+          <w:rStyle w:val="SubtleEmphasis"/>
+        </w:rPr>
+        <w:t>Certaines applications mobiles visant le même objectif sont présentent dans le marc</w:t>
+      </w:r>
+      <w:r>
+        <w:rPr>
+          <w:rStyle w:val="SubtleEmphasis"/>
+        </w:rPr>
+        <w:t xml:space="preserve">hé Européen et Américain. Ainsi, </w:t>
+      </w:r>
+      <w:r>
+        <w:rPr>
+          <w:rStyle w:val="SubtleEmphasis"/>
+        </w:rPr>
+        <w:t>faisant des recherches sur les produits déjà existants nous nous sommes aperçus que le potentiel d’une application</w:t>
+      </w:r>
+      <w:r>
+        <w:rPr>
+          <w:rStyle w:val="SubtleEmphasis"/>
+        </w:rPr>
+        <w:t xml:space="preserve"> mobile dans la réalité marocaine d’aujourd’hui visant les mêmes objectifs que nos concurrents européens</w:t>
+      </w:r>
+      <w:r>
+        <w:rPr>
+          <w:rStyle w:val="SubtleEmphasis"/>
+        </w:rPr>
+        <w:t xml:space="preserve">, est très intéressant. </w:t>
+      </w:r>
+      <w:r>
+        <w:rPr>
+          <w:rStyle w:val="SubtleEmphasis"/>
+        </w:rPr>
+        <w:t>Car cette application mobile peut réellement aider à combler un besoin social très présent, mais marginalisé et oublié de tous.</w:t>
+      </w:r>
+    </w:p>
+    <w:p>
+      <w:pPr>
+        <w:ind w:left="576"/>
+        <w:rPr>
+          <w:rStyle w:val="SubtleEmphasis"/>
+        </w:rPr>
+      </w:pPr>
+      <w:r>
+        <w:rPr>
+          <w:rStyle w:val="SubtleEmphasis"/>
+        </w:rPr>
+        <w:t>Sans mentionner bien-sûr l’aspect applicatif qui risque de susciter un grand engouement</w:t>
+      </w:r>
+      <w:r>
+        <w:rPr>
+          <w:rStyle w:val="SubtleEmphasis"/>
+        </w:rPr>
+        <w:t xml:space="preserve"> auprès des utilisateurs en incitant ces derniers à collaborer à un bien fait publique à travers une passerelle ludique, tout en leur permettant de conserver un certain confort (toutes les actions menées par JOOD jusqu’à présent se sont dérouler sur le terrain, veillées de nuits, distributions de nourritures, etc).  </w:t>
+      </w:r>
+      <w:r>
+        <w:rPr>
+          <w:rStyle w:val="SubtleEmphasis"/>
+        </w:rPr>
+        <w:t xml:space="preserve">  </w:t>
+      </w:r>
+    </w:p>
+    <w:p>
+      <w:pPr>
+        <w:ind w:left="576"/>
+        <w:rPr>
+          <w:rStyle w:val="SubtleEmphasis"/>
+        </w:rPr>
+      </w:pPr>
+      <w:r>
+        <w:rPr>
+          <w:rStyle w:val="SubtleEmphasis"/>
+        </w:rPr>
+        <w:t>Ce faisant, nous avons concentrés nos efforts critiques sur deux exemple d’application mobile aidant les sans-abris :</w:t>
+      </w:r>
+    </w:p>
+    <w:p>
+      <w:pPr>
+        <w:pStyle w:val="NoSpacing"/>
+        <w:numPr>
+          <w:ilvl w:val="0"/>
+          <w:numId w:val="10"/>
+        </w:numPr>
+      </w:pPr>
+      <w:r>
+        <w:rPr>
+          <w:b/>
+          <w:bCs/>
+          <w:i/>
+          <w:iCs/>
+        </w:rPr>
+        <w:t>Application mobile Homeless-plus</w:t>
+      </w:r>
+      <w:r>
+        <w:rPr>
+          <w:b/>
+          <w:bCs/>
+          <w:i/>
+          <w:iCs/>
+        </w:rPr>
+        <w:t xml:space="preserve"> :</w:t>
+      </w:r>
+      <w:r>
+        <w:rPr>
+          <w:b/>
+          <w:bCs/>
+          <w:i/>
+          <w:iCs/>
+        </w:rPr>
+        <w:t xml:space="preserve"> </w:t>
+      </w:r>
+      <w:r>
+        <w:rPr>
+          <w:rStyle w:val="SubtleEmphasis"/>
+        </w:rPr>
+        <w:t>Une idée développée par Aida, qui a créé l’application et l’association du même nom. Des volontaires partent à la rencontre des sans-abri pour renseigner leur location et leurs besoins. Ce qui souhaitent leur venir en aide doivent simplement se rendre sur l’application, appuyer sur le logo et les SDF à proximité apparaîtront sur la carte. En cliquant sur sa localisation, l’utilisateur peut savoir le sexe, l’humeur et les besoins du sans-abri</w:t>
+      </w:r>
+      <w:r>
+        <w:t>.</w:t>
+      </w:r>
+      <w:r>
+        <w:t xml:space="preserve"> </w:t>
+      </w:r>
+    </w:p>
+    <w:p>
+      <w:r>
+        <w:rPr>
+          <w:noProof/>
+          <w:lang w:val="en-GB" w:eastAsia="en-GB"/>
+        </w:rPr>
+        <w:drawing>
+          <wp:anchor distT="0" distB="0" distL="114300" distR="114300" simplePos="0" relativeHeight="251658240" behindDoc="1" locked="0" layoutInCell="1" allowOverlap="1" wp14:anchorId="67C1D409" wp14:editId="11F04F17">
+            <wp:simplePos x="0" y="0"/>
+            <wp:positionH relativeFrom="column">
+              <wp:posOffset>853440</wp:posOffset>
+            </wp:positionH>
+            <wp:positionV relativeFrom="paragraph">
+              <wp:posOffset>165100</wp:posOffset>
+            </wp:positionV>
+            <wp:extent cx="2209800" cy="1447165"/>
+            <wp:effectExtent l="0" t="0" r="0" b="635"/>
+            <wp:wrapSquare wrapText="bothSides"/>
+            <wp:docPr id="1" name="Picture 1"/>
+            <wp:cNvGraphicFramePr>
+              <a:graphicFrameLocks xmlns:a="http://schemas.openxmlformats.org/drawingml/2006/main" noChangeAspect="1"/>
+            </wp:cNvGraphicFramePr>
+            <a:graphic xmlns:a="http://schemas.openxmlformats.org/drawingml/2006/main">
+              <a:graphicData uri="http://schemas.openxmlformats.org/drawingml/2006/picture">
+                <pic:pic xmlns:pic="http://schemas.openxmlformats.org/drawingml/2006/picture">
+                  <pic:nvPicPr>
+                    <pic:cNvPr id="1" name="CaptureHomless+.PNG"/>
+                    <pic:cNvPicPr/>
+                  </pic:nvPicPr>
+                  <pic:blipFill>
+                    <a:blip r:embed="rId8" cstate="print">
+                      <a:extLst>
+                        <a:ext uri="{28A0092B-C50C-407E-A947-70E740481C1C}">
+                          <a14:useLocalDpi xmlns:a14="http://schemas.microsoft.com/office/drawing/2010/main" val="0"/>
+                        </a:ext>
+                      </a:extLst>
+                    </a:blip>
+                    <a:stretch>
+                      <a:fillRect/>
+                    </a:stretch>
+                  </pic:blipFill>
+                  <pic:spPr>
+                    <a:xfrm>
+                      <a:off x="0" y="0"/>
+                      <a:ext cx="2209800" cy="1447165"/>
+                    </a:xfrm>
+                    <a:prstGeom prst="rect">
+                      <a:avLst/>
+                    </a:prstGeom>
+                  </pic:spPr>
+                </pic:pic>
+              </a:graphicData>
+            </a:graphic>
+            <wp14:sizeRelH relativeFrom="margin">
+              <wp14:pctWidth>0</wp14:pctWidth>
+            </wp14:sizeRelH>
+            <wp14:sizeRelV relativeFrom="margin">
+              <wp14:pctHeight>0</wp14:pctHeight>
+            </wp14:sizeRelV>
+          </wp:anchor>
+        </w:drawing>
+      </w:r>
+    </w:p>
+    <w:p>
+      <w:pPr>
+        <w:ind w:left="576"/>
+      </w:pPr>
+      <w:r>
+        <w:t xml:space="preserve">  </w:t>
+      </w:r>
+    </w:p>
+    <w:p>
+      <w:r>
+        <w:tab/>
+      </w:r>
+    </w:p>
+    <w:p>
+      <w:pPr>
+        <w:pStyle w:val="Heading4"/>
+        <w:numPr>
+          <w:ilvl w:val="0"/>
+          <w:numId w:val="0"/>
+        </w:numPr>
+        <w:rPr>
+          <w:rFonts w:asciiTheme="minorHAnsi" w:eastAsiaTheme="minorHAnsi" w:hAnsiTheme="minorHAnsi" w:cstheme="minorBidi"/>
+          <w:i w:val="0"/>
+          <w:iCs w:val="0"/>
+          <w:color w:val="auto"/>
+        </w:rPr>
+      </w:pPr>
+      <w:bookmarkStart w:id="4" w:name="_Toc536704072"/>
+    </w:p>
+    <w:p/>
+    <w:p/>
+    <w:p>
+      <w:pPr>
+        <w:rPr>
+          <w:rStyle w:val="SubtleEmphasis"/>
+        </w:rPr>
+      </w:pPr>
+      <w:r>
+        <w:rPr>
+          <w:rStyle w:val="SubtleEmphasis"/>
+        </w:rPr>
+        <w:lastRenderedPageBreak/>
+        <w:t>Défauts de Homeless-plus recenser par les utilisateurs :</w:t>
+      </w:r>
+    </w:p>
+    <w:p>
+      <w:pPr>
+        <w:pStyle w:val="ListParagraph"/>
+        <w:numPr>
+          <w:ilvl w:val="0"/>
+          <w:numId w:val="15"/>
+        </w:numPr>
+        <w:rPr>
+          <w:rStyle w:val="SubtleEmphasis"/>
+        </w:rPr>
+      </w:pPr>
+      <w:r>
+        <w:rPr>
+          <w:rStyle w:val="SubtleEmphasis"/>
+        </w:rPr>
+        <w:t>Pas de mode d'emplois, les utilisateurs se plaignent de ne pas savoir comment l'utiliser.</w:t>
+      </w:r>
+    </w:p>
+    <w:p>
+      <w:pPr>
+        <w:pStyle w:val="ListParagraph"/>
+        <w:numPr>
+          <w:ilvl w:val="0"/>
+          <w:numId w:val="17"/>
+        </w:numPr>
+        <w:rPr>
+          <w:rStyle w:val="SubtleEmphasis"/>
+        </w:rPr>
+      </w:pPr>
+      <w:r>
+        <w:rPr>
+          <w:rStyle w:val="SubtleEmphasis"/>
+        </w:rPr>
+        <w:t>Problèmes liés au UX et à l'interface, notamment la mappe qui bug, et les besoins qui n'apparaissent pas quand on clique dessus.</w:t>
+      </w:r>
+    </w:p>
+    <w:p>
+      <w:pPr>
+        <w:pStyle w:val="ListParagraph"/>
+        <w:numPr>
+          <w:ilvl w:val="0"/>
+          <w:numId w:val="17"/>
+        </w:numPr>
+        <w:rPr>
+          <w:rStyle w:val="SubtleEmphasis"/>
+        </w:rPr>
+      </w:pPr>
+      <w:r>
+        <w:rPr>
+          <w:rStyle w:val="SubtleEmphasis"/>
+        </w:rPr>
+        <w:t xml:space="preserve">Problème de connexion lié à la géolocalisation, l'application ne </w:t>
+      </w:r>
+      <w:r>
+        <w:rPr>
+          <w:rStyle w:val="SubtleEmphasis"/>
+        </w:rPr>
+        <w:t>réussit</w:t>
+      </w:r>
+      <w:r>
+        <w:rPr>
+          <w:rStyle w:val="SubtleEmphasis"/>
+        </w:rPr>
+        <w:t xml:space="preserve"> pas à se connecter pour envoyer les données. Problème assez récurrent.</w:t>
+      </w:r>
+    </w:p>
+    <w:p>
+      <w:pPr>
+        <w:pStyle w:val="ListParagraph"/>
+        <w:numPr>
+          <w:ilvl w:val="0"/>
+          <w:numId w:val="17"/>
+        </w:numPr>
+        <w:rPr>
+          <w:rStyle w:val="SubtleEmphasis"/>
+        </w:rPr>
+      </w:pPr>
+      <w:r>
+        <w:rPr>
+          <w:rStyle w:val="SubtleEmphasis"/>
+        </w:rPr>
+        <w:t>Elle n'est pas disponible dans toutes les villes.</w:t>
+      </w:r>
+    </w:p>
+    <w:p>
+      <w:pPr>
+        <w:pStyle w:val="ListParagraph"/>
+        <w:ind w:left="1296"/>
+        <w:rPr>
+          <w:rStyle w:val="SubtleEmphasis"/>
+        </w:rPr>
+      </w:pPr>
+    </w:p>
+    <w:p>
+      <w:pPr>
+        <w:ind w:left="936"/>
+        <w:rPr>
+          <w:rStyle w:val="SubtleEmphasis"/>
+          <w:b/>
+        </w:rPr>
+      </w:pPr>
+    </w:p>
+    <w:p>
+      <w:pPr>
+        <w:ind w:left="936"/>
+        <w:rPr>
+          <w:rStyle w:val="SubtleEmphasis"/>
+          <w:b/>
+        </w:rPr>
+      </w:pPr>
+    </w:p>
+    <w:p>
+      <w:pPr>
+        <w:pStyle w:val="ListParagraph"/>
+        <w:numPr>
+          <w:ilvl w:val="0"/>
+          <w:numId w:val="10"/>
+        </w:numPr>
+        <w:rPr>
+          <w:rStyle w:val="SubtleEmphasis"/>
+        </w:rPr>
+      </w:pPr>
+      <w:r>
+        <w:rPr>
+          <w:rStyle w:val="SubtleEmphasis"/>
+          <w:b/>
+        </w:rPr>
+        <w:t>Application mobile Entourage</w:t>
+      </w:r>
+      <w:r>
+        <w:rPr>
+          <w:rStyle w:val="SubtleEmphasis"/>
+        </w:rPr>
+        <w:t xml:space="preserve"> : Entourage favorise la rencontre des habitants d’un quartier avec les sans-abri. Les utilisateurs peuvent retrouver les SDF de leur quartier et aller à leur rencontre, créer des initiatives solidaires ou encore en rejoindre. Chacun peut proposer par exemple, d’aller boire un café avec un sans-abri, et être rejoint ou imité par un autre utilisateur. Un moyen de créer des relations humaines entre les habitants et les SDF.</w:t>
+      </w:r>
+    </w:p>
+    <w:p>
+      <w:pPr>
+        <w:rPr>
+          <w:rStyle w:val="SubtleEmphasis"/>
+        </w:rPr>
+      </w:pPr>
+      <w:r>
+        <w:rPr>
+          <w:i/>
+          <w:iCs/>
+          <w:noProof/>
+          <w:color w:val="404040" w:themeColor="text1" w:themeTint="BF"/>
+          <w:lang w:val="en-GB" w:eastAsia="en-GB"/>
+        </w:rPr>
+        <w:drawing>
+          <wp:anchor distT="0" distB="0" distL="114300" distR="114300" simplePos="0" relativeHeight="251659264" behindDoc="0" locked="0" layoutInCell="1" allowOverlap="1" wp14:anchorId="31F70AD3" wp14:editId="6D67037C">
+            <wp:simplePos x="0" y="0"/>
+            <wp:positionH relativeFrom="margin">
+              <wp:posOffset>815340</wp:posOffset>
+            </wp:positionH>
+            <wp:positionV relativeFrom="paragraph">
+              <wp:posOffset>5715</wp:posOffset>
+            </wp:positionV>
+            <wp:extent cx="3985260" cy="2332355"/>
+            <wp:effectExtent l="0" t="0" r="0" b="0"/>
+            <wp:wrapSquare wrapText="bothSides"/>
+            <wp:docPr id="2" name="Picture 2"/>
+            <wp:cNvGraphicFramePr>
+              <a:graphicFrameLocks xmlns:a="http://schemas.openxmlformats.org/drawingml/2006/main" noChangeAspect="1"/>
+            </wp:cNvGraphicFramePr>
+            <a:graphic xmlns:a="http://schemas.openxmlformats.org/drawingml/2006/main">
+              <a:graphicData uri="http://schemas.openxmlformats.org/drawingml/2006/picture">
+                <pic:pic xmlns:pic="http://schemas.openxmlformats.org/drawingml/2006/picture">
+                  <pic:nvPicPr>
+                    <pic:cNvPr id="2" name="entourage.jpg"/>
+                    <pic:cNvPicPr/>
+                  </pic:nvPicPr>
+                  <pic:blipFill>
+                    <a:blip r:embed="rId9" cstate="print">
+                      <a:extLst>
+                        <a:ext uri="{28A0092B-C50C-407E-A947-70E740481C1C}">
+                          <a14:useLocalDpi xmlns:a14="http://schemas.microsoft.com/office/drawing/2010/main" val="0"/>
+                        </a:ext>
+                      </a:extLst>
+                    </a:blip>
+                    <a:stretch>
+                      <a:fillRect/>
+                    </a:stretch>
+                  </pic:blipFill>
+                  <pic:spPr>
+                    <a:xfrm>
+                      <a:off x="0" y="0"/>
+                      <a:ext cx="3985260" cy="2332355"/>
+                    </a:xfrm>
+                    <a:prstGeom prst="rect">
+                      <a:avLst/>
+                    </a:prstGeom>
+                  </pic:spPr>
+                </pic:pic>
+              </a:graphicData>
+            </a:graphic>
+            <wp14:sizeRelH relativeFrom="margin">
+              <wp14:pctWidth>0</wp14:pctWidth>
+            </wp14:sizeRelH>
+            <wp14:sizeRelV relativeFrom="margin">
+              <wp14:pctHeight>0</wp14:pctHeight>
+            </wp14:sizeRelV>
+          </wp:anchor>
+        </w:drawing>
+      </w:r>
+    </w:p>
+    <w:p/>
+    <w:p/>
+    <w:p/>
     <w:p>
       <w:pPr>
         <w:pStyle w:val="Heading4"/>
@@ -2246,17 +3459,7 @@
           <w:numId w:val="0"/>
         </w:numPr>
         <w:ind w:left="864" w:hanging="864"/>
-        <w:rPr>
-          <w:rFonts w:eastAsia="Helvetica" w:cs="Helvetica"/>
-        </w:rPr>
-      </w:pPr>
-      <w:bookmarkStart w:id="1" w:name="_Toc536704066"/>
-      <w:r>
-        <w:t>La date de création</w:t>
-      </w:r>
-      <w:bookmarkStart w:id="2" w:name="_GoBack"/>
-      <w:bookmarkEnd w:id="1"/>
-      <w:bookmarkEnd w:id="2"/>
+      </w:pPr>
     </w:p>
     <w:p>
       <w:pPr>
@@ -2266,15 +3469,7 @@
           <w:numId w:val="0"/>
         </w:numPr>
         <w:ind w:left="864" w:hanging="864"/>
-        <w:rPr>
-          <w:rFonts w:eastAsia="Helvetica" w:cs="Helvetica"/>
-        </w:rPr>
-      </w:pPr>
-      <w:bookmarkStart w:id="3" w:name="_Toc536704067"/>
-      <w:r>
-        <w:t>L’activité principale</w:t>
-      </w:r>
-      <w:bookmarkEnd w:id="3"/>
+      </w:pPr>
     </w:p>
     <w:p>
       <w:pPr>
@@ -2284,15 +3479,257 @@
           <w:numId w:val="0"/>
         </w:numPr>
         <w:ind w:left="864" w:hanging="864"/>
-        <w:rPr>
-          <w:rFonts w:eastAsia="Helvetica" w:cs="Helvetica"/>
-        </w:rPr>
-      </w:pPr>
-      <w:bookmarkStart w:id="4" w:name="_Toc536704068"/>
-      <w:r>
-        <w:t>Les services ou produits vendus</w:t>
+      </w:pPr>
+    </w:p>
+    <w:p/>
+    <w:p/>
+    <w:p/>
+    <w:p>
+      <w:pPr>
+        <w:rPr>
+          <w:rStyle w:val="SubtleEmphasis"/>
+        </w:rPr>
+      </w:pPr>
+    </w:p>
+    <w:p>
+      <w:pPr>
+        <w:rPr>
+          <w:rStyle w:val="SubtleEmphasis"/>
+        </w:rPr>
+      </w:pPr>
+      <w:r>
+        <w:rPr>
+          <w:rStyle w:val="SubtleEmphasis"/>
+        </w:rPr>
+        <w:t>Défauts</w:t>
+      </w:r>
+      <w:r>
+        <w:rPr>
+          <w:rStyle w:val="SubtleEmphasis"/>
+        </w:rPr>
+        <w:t xml:space="preserve"> d’Entourage</w:t>
+      </w:r>
+      <w:r>
+        <w:rPr>
+          <w:rStyle w:val="SubtleEmphasis"/>
+        </w:rPr>
+        <w:t xml:space="preserve"> recenser par les utilisateurs :</w:t>
+      </w:r>
+    </w:p>
+    <w:p>
+      <w:pPr>
+        <w:pStyle w:val="ListParagraph"/>
+        <w:numPr>
+          <w:ilvl w:val="0"/>
+          <w:numId w:val="19"/>
+        </w:numPr>
+        <w:rPr>
+          <w:rStyle w:val="SubtleEmphasis"/>
+        </w:rPr>
+      </w:pPr>
+      <w:r>
+        <w:rPr>
+          <w:rStyle w:val="SubtleEmphasis"/>
+        </w:rPr>
+        <w:t>Plantage de l'interface graphique très souvent</w:t>
+      </w:r>
+      <w:r>
+        <w:rPr>
+          <w:rStyle w:val="SubtleEmphasis"/>
+        </w:rPr>
+        <w:t>.</w:t>
+      </w:r>
+    </w:p>
+    <w:p>
+      <w:pPr>
+        <w:pStyle w:val="ListParagraph"/>
+        <w:numPr>
+          <w:ilvl w:val="0"/>
+          <w:numId w:val="19"/>
+        </w:numPr>
+        <w:rPr>
+          <w:rStyle w:val="SubtleEmphasis"/>
+        </w:rPr>
+      </w:pPr>
+      <w:r>
+        <w:rPr>
+          <w:rStyle w:val="SubtleEmphasis"/>
+        </w:rPr>
+        <w:t>Pas de modérateur pour l'application. Des demandes déjà satisfaites sont encore d'actualité et apparaissent dans la mappe.</w:t>
+      </w:r>
+    </w:p>
+    <w:p>
+      <w:pPr>
+        <w:pStyle w:val="ListParagraph"/>
+        <w:numPr>
+          <w:ilvl w:val="0"/>
+          <w:numId w:val="19"/>
+        </w:numPr>
+        <w:rPr>
+          <w:rStyle w:val="SubtleEmphasis"/>
+        </w:rPr>
+      </w:pPr>
+      <w:r>
+        <w:rPr>
+          <w:rStyle w:val="SubtleEmphasis"/>
+        </w:rPr>
+        <w:t>Problèmes de bug liés aux chats entre les utilisateurs.</w:t>
+      </w:r>
+    </w:p>
+    <w:p>
+      <w:pPr>
+        <w:rPr>
+          <w:rStyle w:val="SubtleEmphasis"/>
+        </w:rPr>
+      </w:pPr>
+    </w:p>
+    <w:p>
+      <w:pPr>
+        <w:rPr>
+          <w:rStyle w:val="SubtleEmphasis"/>
+        </w:rPr>
+      </w:pPr>
+    </w:p>
+    <w:p>
+      <w:pPr>
+        <w:rPr>
+          <w:rStyle w:val="SubtleEmphasis"/>
+        </w:rPr>
+      </w:pPr>
+    </w:p>
+    <w:p>
+      <w:pPr>
+        <w:pStyle w:val="Heading3"/>
+        <w:ind w:firstLine="720"/>
+      </w:pPr>
+      <w:r>
+        <w:lastRenderedPageBreak/>
+        <w:t>Type d’application à mettre en place</w:t>
       </w:r>
       <w:bookmarkEnd w:id="4"/>
+      <w:r>
+        <w:t> :</w:t>
+      </w:r>
+    </w:p>
+    <w:p>
+      <w:pPr>
+        <w:ind w:left="720"/>
+        <w:rPr>
+          <w:rStyle w:val="SubtleEmphasis"/>
+        </w:rPr>
+      </w:pPr>
+      <w:r>
+        <w:rPr>
+          <w:rStyle w:val="SubtleEmphasis"/>
+        </w:rPr>
+        <w:t xml:space="preserve">Notre application sera une application mobile adaptée aux deux systèmes d’exploitations IOS et Android afin que toutes les personnes aient accès à ce service et donc aider </w:t>
+      </w:r>
+      <w:r>
+        <w:rPr>
+          <w:rStyle w:val="SubtleEmphasis"/>
+        </w:rPr>
+        <w:t xml:space="preserve">le plus de sans-abris possible. </w:t>
+      </w:r>
+      <w:r>
+        <w:rPr>
+          <w:rStyle w:val="SubtleEmphasis"/>
+        </w:rPr>
+        <w:t xml:space="preserve">En géo-localisant ainsi bon nombre de démunis oubliés de tous, nous permettrons au centre JOOD d’accourir au besoin dans les plus brefs délais. L’application présentera un portail qui permettra à l’utilisateur de donner un profil du </w:t>
+      </w:r>
+      <w:r>
+        <w:rPr>
+          <w:rStyle w:val="SubtleEmphasis"/>
+        </w:rPr>
+        <w:t>sans-abris</w:t>
+      </w:r>
+      <w:r>
+        <w:rPr>
+          <w:rStyle w:val="SubtleEmphasis"/>
+        </w:rPr>
+        <w:t xml:space="preserve"> rencontré dans la rue, en précisant l’ensemble des besoins que requiert sa condition. Une partie de l’application sera aussi dédié au</w:t>
+      </w:r>
+      <w:r>
+        <w:rPr>
+          <w:rStyle w:val="SubtleEmphasis"/>
+        </w:rPr>
+        <w:t xml:space="preserve">ssi au </w:t>
+      </w:r>
+      <w:r>
+        <w:rPr>
+          <w:rStyle w:val="SubtleEmphasis"/>
+        </w:rPr>
+        <w:t xml:space="preserve">parrainage des </w:t>
+      </w:r>
+      <w:r>
+        <w:rPr>
+          <w:rStyle w:val="SubtleEmphasis"/>
+        </w:rPr>
+        <w:t>sans-abris</w:t>
+      </w:r>
+      <w:r>
+        <w:rPr>
+          <w:rStyle w:val="SubtleEmphasis"/>
+        </w:rPr>
+        <w:t>. Toute personne souhaitant apporter une aide régulière en terme de nourriture, vêtements, argent et autres soins le pourra à travers un portail spécialement dédié.</w:t>
+      </w:r>
+    </w:p>
+    <w:p>
+      <w:pPr>
+        <w:rPr>
+          <w:rStyle w:val="SubtleEmphasis"/>
+        </w:rPr>
+      </w:pPr>
+    </w:p>
+    <w:p>
+      <w:pPr>
+        <w:rPr>
+          <w:rStyle w:val="SubtleEmphasis"/>
+        </w:rPr>
+      </w:pPr>
+    </w:p>
+    <w:p/>
+    <w:p>
+      <w:pPr>
+        <w:pStyle w:val="Heading3"/>
+        <w:ind w:firstLine="720"/>
+      </w:pPr>
+      <w:bookmarkStart w:id="5" w:name="_Toc536704073"/>
+      <w:r>
+        <w:t>Les plateformes utilisées, type d’approche choisie</w:t>
+      </w:r>
+      <w:bookmarkEnd w:id="5"/>
+      <w:r>
+        <w:t> :</w:t>
+      </w:r>
+    </w:p>
+    <w:p>
+      <w:pPr>
+        <w:ind w:firstLine="720"/>
+        <w:rPr>
+          <w:rStyle w:val="SubtleEmphasis"/>
+        </w:rPr>
+      </w:pPr>
+      <w:r>
+        <w:rPr>
+          <w:rStyle w:val="SubtleEmphasis"/>
+        </w:rPr>
+        <w:t>A discuter.</w:t>
+      </w:r>
+    </w:p>
+    <w:p/>
+    <w:p>
+      <w:pPr>
+        <w:pStyle w:val="Heading3"/>
+        <w:ind w:firstLine="720"/>
+      </w:pPr>
+      <w:bookmarkStart w:id="6" w:name="_Toc536704074"/>
+      <w:r>
+        <w:t>Les Objectifs de l’application</w:t>
+      </w:r>
+      <w:bookmarkEnd w:id="6"/>
+      <w:r>
+        <w:t> :</w:t>
+      </w:r>
     </w:p>
     <w:p>
       <w:pPr>
@@ -2301,29 +3738,88 @@
           <w:ilvl w:val="0"/>
           <w:numId w:val="0"/>
         </w:numPr>
-        <w:ind w:left="864" w:hanging="864"/>
-      </w:pPr>
-      <w:bookmarkStart w:id="5" w:name="_Toc536704069"/>
-      <w:r>
-        <w:t>Les principaux axes de développement</w:t>
-      </w:r>
-      <w:bookmarkEnd w:id="5"/>
-    </w:p>
-    <w:p/>
-    <w:p>
-      <w:pPr>
-        <w:pStyle w:val="Heading2"/>
+        <w:ind w:left="864" w:hanging="144"/>
+        <w:rPr>
+          <w:b/>
+          <w:color w:val="auto"/>
+        </w:rPr>
+      </w:pPr>
+      <w:bookmarkStart w:id="7" w:name="_Toc536704075"/>
+      <w:r>
+        <w:rPr>
+          <w:b/>
+          <w:color w:val="auto"/>
+        </w:rPr>
+        <w:t>Objectifs Qualitatifs</w:t>
+      </w:r>
+      <w:bookmarkEnd w:id="7"/>
+      <w:r>
+        <w:rPr>
+          <w:b/>
+          <w:color w:val="auto"/>
+        </w:rPr>
+        <w:t> :</w:t>
+      </w:r>
+    </w:p>
+    <w:p>
+      <w:pPr>
+        <w:pStyle w:val="ListParagraph"/>
         <w:numPr>
           <w:ilvl w:val="0"/>
-          <w:numId w:val="0"/>
+          <w:numId w:val="10"/>
         </w:numPr>
-        <w:ind w:left="576" w:hanging="576"/>
-      </w:pPr>
-      <w:bookmarkStart w:id="6" w:name="_Toc536704070"/>
-      <w:r>
-        <w:t>Analyse de l’existant</w:t>
-      </w:r>
-      <w:bookmarkEnd w:id="6"/>
+        <w:rPr>
+          <w:rStyle w:val="SubtleEmphasis"/>
+        </w:rPr>
+      </w:pPr>
+      <w:r>
+        <w:rPr>
+          <w:rStyle w:val="SubtleEmphasis"/>
+        </w:rPr>
+        <w:t xml:space="preserve">Pouvoir être en contact avec les personnes dans le besoin </w:t>
+      </w:r>
+    </w:p>
+    <w:p>
+      <w:pPr>
+        <w:pStyle w:val="ListParagraph"/>
+        <w:numPr>
+          <w:ilvl w:val="0"/>
+          <w:numId w:val="10"/>
+        </w:numPr>
+        <w:rPr>
+          <w:rStyle w:val="SubtleEmphasis"/>
+        </w:rPr>
+      </w:pPr>
+      <w:r>
+        <w:rPr>
+          <w:rStyle w:val="SubtleEmphasis"/>
+        </w:rPr>
+        <w:t>Pouvoir fournir les solutions afin d’améliorer leurs conditions</w:t>
+      </w:r>
+    </w:p>
+    <w:p>
+      <w:pPr>
+        <w:pStyle w:val="ListParagraph"/>
+        <w:numPr>
+          <w:ilvl w:val="0"/>
+          <w:numId w:val="10"/>
+        </w:numPr>
+        <w:rPr>
+          <w:rStyle w:val="SubtleEmphasis"/>
+        </w:rPr>
+      </w:pPr>
+      <w:r>
+        <w:rPr>
+          <w:rStyle w:val="SubtleEmphasis"/>
+        </w:rPr>
+        <w:t>Navigation simple et rapide au niveau de l’application</w:t>
+      </w:r>
+    </w:p>
+    <w:p>
+      <w:pPr>
+        <w:pStyle w:val="ListParagraph"/>
+        <w:ind w:left="1296"/>
+      </w:pPr>
     </w:p>
     <w:p>
       <w:pPr>
@@ -2332,188 +3828,78 @@
           <w:ilvl w:val="0"/>
           <w:numId w:val="0"/>
         </w:numPr>
-        <w:ind w:left="864" w:hanging="864"/>
-      </w:pPr>
-      <w:bookmarkStart w:id="7" w:name="_Toc536704071"/>
-      <w:r>
-        <w:t>Solution utilisée actuellement</w:t>
-      </w:r>
-      <w:bookmarkEnd w:id="7"/>
-    </w:p>
-    <w:p>
-      <w:pPr>
-        <w:pStyle w:val="Heading4"/>
-        <w:numPr>
-          <w:ilvl w:val="0"/>
-          <w:numId w:val="0"/>
-        </w:numPr>
-        <w:ind w:left="864" w:hanging="864"/>
-      </w:pPr>
-      <w:bookmarkStart w:id="8" w:name="_Toc536704072"/>
-      <w:r>
-        <w:t>Type d’application à mettre en place</w:t>
+        <w:ind w:firstLine="720"/>
+        <w:rPr>
+          <w:b/>
+          <w:color w:val="auto"/>
+        </w:rPr>
+      </w:pPr>
+      <w:bookmarkStart w:id="8" w:name="_Toc536704076"/>
+      <w:r>
+        <w:rPr>
+          <w:b/>
+          <w:color w:val="auto"/>
+        </w:rPr>
+        <w:t>Objectifs Quantitatifs</w:t>
       </w:r>
       <w:bookmarkEnd w:id="8"/>
     </w:p>
-    <w:p>
-      <w:pPr>
-        <w:pStyle w:val="Heading4"/>
-        <w:numPr>
-          <w:ilvl w:val="0"/>
-          <w:numId w:val="0"/>
-        </w:numPr>
-        <w:ind w:left="864" w:hanging="864"/>
-      </w:pPr>
-      <w:bookmarkStart w:id="9" w:name="_Toc536704073"/>
-      <w:r>
-        <w:t>Les plateformes utilisées, type d’approche choisie.</w:t>
+    <w:p/>
+    <w:p/>
+    <w:p/>
+    <w:p/>
+    <w:p/>
+    <w:p>
+      <w:pPr>
+        <w:pStyle w:val="Heading3"/>
+        <w:ind w:firstLine="720"/>
+      </w:pPr>
+      <w:bookmarkStart w:id="9" w:name="_Toc536704077"/>
+      <w:r>
+        <w:t>Les Cibles</w:t>
       </w:r>
       <w:bookmarkEnd w:id="9"/>
+      <w:r>
+        <w:t> :</w:t>
+      </w:r>
+    </w:p>
+    <w:p>
+      <w:pPr>
+        <w:ind w:left="720"/>
+      </w:pPr>
+      <w:r>
+        <w:t xml:space="preserve">L’application vise tous les utilisateurs disposant d’un smartphone. Il n’y a pas un choix de cible très précis, car l’objet même de l’application est de pouvoir aider les démunis et les sans-abris bénévolement. </w:t>
+      </w:r>
+    </w:p>
+    <w:p>
+      <w:pPr>
+        <w:ind w:left="720"/>
+      </w:pPr>
+      <w:r>
+        <w:t xml:space="preserve">Après il est vrai que nous portons un certain intérêt aux utilisateurs d’un âge jeune car l’interaction avec l’application mobile peut engendrer un désir </w:t>
+      </w:r>
+      <w:r>
+        <w:t xml:space="preserve">d’adhésion au mouvement collaboratif d’entre-aide et de ce fait se mobiliser sur le terrain en apportant une aide physique à l’association. Ce qui serait pour nous encore plus avantageux. </w:t>
+      </w:r>
+    </w:p>
+    <w:p>
+      <w:pPr>
+        <w:ind w:left="576"/>
+      </w:pPr>
     </w:p>
     <w:p/>
     <w:p>
       <w:pPr>
-        <w:pStyle w:val="Heading2"/>
-        <w:numPr>
-          <w:ilvl w:val="0"/>
-          <w:numId w:val="0"/>
-        </w:numPr>
-        <w:ind w:left="576" w:hanging="576"/>
-      </w:pPr>
-      <w:bookmarkStart w:id="10" w:name="_Toc536704074"/>
-      <w:r>
-        <w:t>Les Objectifs de l’application</w:t>
+        <w:pStyle w:val="Heading3"/>
+      </w:pPr>
+      <w:bookmarkStart w:id="10" w:name="_Toc536704079"/>
+      <w:r>
+        <w:lastRenderedPageBreak/>
+        <w:t>Equipement des Cibles</w:t>
       </w:r>
       <w:bookmarkEnd w:id="10"/>
-    </w:p>
-    <w:p>
-      <w:pPr>
-        <w:pStyle w:val="Heading4"/>
-        <w:numPr>
-          <w:ilvl w:val="0"/>
-          <w:numId w:val="0"/>
-        </w:numPr>
-        <w:ind w:left="864" w:hanging="864"/>
-      </w:pPr>
-      <w:bookmarkStart w:id="11" w:name="_Toc536704075"/>
-      <w:r>
-        <w:t>Objectifs Qualitatifs</w:t>
-      </w:r>
-      <w:bookmarkEnd w:id="11"/>
-    </w:p>
-    <w:p>
-      <w:pPr>
-        <w:pStyle w:val="Heading4"/>
-        <w:numPr>
-          <w:ilvl w:val="0"/>
-          <w:numId w:val="0"/>
-        </w:numPr>
-        <w:ind w:left="864" w:hanging="864"/>
-      </w:pPr>
-      <w:bookmarkStart w:id="12" w:name="_Toc536704076"/>
-      <w:r>
-        <w:t>Objectifs Quantitatifs</w:t>
-      </w:r>
-      <w:bookmarkEnd w:id="12"/>
-    </w:p>
-    <w:p/>
-    <w:p>
-      <w:pPr>
-        <w:pStyle w:val="Heading2"/>
-        <w:numPr>
-          <w:ilvl w:val="0"/>
-          <w:numId w:val="0"/>
-        </w:numPr>
-        <w:ind w:left="576" w:hanging="576"/>
-      </w:pPr>
-      <w:bookmarkStart w:id="13" w:name="_Toc536704077"/>
-      <w:r>
-        <w:t>Les Cibles</w:t>
-      </w:r>
-      <w:bookmarkEnd w:id="13"/>
-    </w:p>
-    <w:p>
-      <w:pPr>
-        <w:pStyle w:val="Heading2"/>
-        <w:numPr>
-          <w:ilvl w:val="0"/>
-          <w:numId w:val="0"/>
-        </w:numPr>
-        <w:ind w:left="576" w:hanging="576"/>
-      </w:pPr>
-      <w:bookmarkStart w:id="14" w:name="_Toc536704078"/>
-      <w:r>
-        <w:t>Description des utilisateurs de l’application mobile</w:t>
-      </w:r>
-      <w:bookmarkEnd w:id="14"/>
-      <w:r>
-        <w:t xml:space="preserve"> </w:t>
-      </w:r>
-    </w:p>
-    <w:p/>
-    <w:p>
-      <w:pPr>
-        <w:pStyle w:val="Heading2"/>
-        <w:numPr>
-          <w:ilvl w:val="0"/>
-          <w:numId w:val="0"/>
-        </w:numPr>
-        <w:ind w:left="576" w:hanging="576"/>
-      </w:pPr>
-      <w:bookmarkStart w:id="15" w:name="_Toc536704079"/>
-      <w:r>
-        <w:t>Equipement des Cibles</w:t>
-      </w:r>
-      <w:bookmarkEnd w:id="15"/>
-    </w:p>
-    <w:p>
-      <w:pPr>
-        <w:pStyle w:val="Corps"/>
-        <w:numPr>
-          <w:ilvl w:val="0"/>
-          <w:numId w:val="2"/>
-        </w:numPr>
-        <w:spacing w:after="160"/>
-        <w:rPr>
-          <w:rFonts w:asciiTheme="majorHAnsi" w:eastAsia="Helvetica" w:hAnsiTheme="majorHAnsi" w:cstheme="majorHAnsi"/>
-        </w:rPr>
-      </w:pPr>
-      <w:r>
-        <w:rPr>
-          <w:rFonts w:asciiTheme="majorHAnsi" w:hAnsiTheme="majorHAnsi" w:cstheme="majorHAnsi"/>
-        </w:rPr>
-        <w:t>L’application devra être compatible avec quels supports ? (</w:t>
-      </w:r>
-      <w:r>
-        <w:rPr>
-          <w:rFonts w:asciiTheme="majorHAnsi" w:hAnsiTheme="majorHAnsi" w:cstheme="majorHAnsi"/>
-        </w:rPr>
-        <w:t>Mobile</w:t>
-      </w:r>
-      <w:r>
-        <w:rPr>
-          <w:rFonts w:asciiTheme="majorHAnsi" w:hAnsiTheme="majorHAnsi" w:cstheme="majorHAnsi"/>
-        </w:rPr>
-        <w:t>, tablette)</w:t>
-      </w:r>
-    </w:p>
-    <w:p>
-      <w:pPr>
-        <w:pStyle w:val="Corps"/>
-        <w:numPr>
-          <w:ilvl w:val="0"/>
-          <w:numId w:val="2"/>
-        </w:numPr>
-        <w:spacing w:after="160"/>
-        <w:rPr>
-          <w:rFonts w:asciiTheme="majorHAnsi" w:eastAsia="Helvetica" w:hAnsiTheme="majorHAnsi" w:cstheme="majorHAnsi"/>
-        </w:rPr>
-      </w:pPr>
-      <w:r>
-        <w:rPr>
-          <w:rFonts w:asciiTheme="majorHAnsi" w:hAnsiTheme="majorHAnsi" w:cstheme="majorHAnsi"/>
-        </w:rPr>
-        <w:t>L’application doit-elle être compatible avec Apple, Android, Windows…</w:t>
+      <w:r>
+        <w:t> :</w:t>
       </w:r>
     </w:p>
     <w:p>
@@ -2528,44 +3914,25 @@
     <w:p>
       <w:pPr>
         <w:pStyle w:val="Heading1"/>
-        <w:numPr>
-          <w:ilvl w:val="0"/>
-          <w:numId w:val="0"/>
-        </w:numPr>
-        <w:ind w:left="432" w:hanging="432"/>
-        <w:rPr>
-          <w:rFonts w:eastAsia="Helvetica"/>
-        </w:rPr>
-      </w:pPr>
-      <w:bookmarkStart w:id="16" w:name="_Toc536704080"/>
-      <w:r>
-        <w:rPr>
-          <w:rFonts w:eastAsia="Helvetica"/>
-        </w:rPr>
+      </w:pPr>
+      <w:bookmarkStart w:id="11" w:name="_Toc536704080"/>
+      <w:r>
         <w:t>Graphismes et Ergonomie</w:t>
       </w:r>
-      <w:bookmarkEnd w:id="16"/>
-      <w:r>
-        <w:rPr>
-          <w:rFonts w:eastAsia="Helvetica"/>
-        </w:rPr>
+      <w:bookmarkEnd w:id="11"/>
+      <w:r>
         <w:t> </w:t>
       </w:r>
     </w:p>
     <w:p>
       <w:pPr>
         <w:pStyle w:val="Heading2"/>
-        <w:numPr>
-          <w:ilvl w:val="0"/>
-          <w:numId w:val="0"/>
-        </w:numPr>
-        <w:ind w:left="576" w:hanging="576"/>
-      </w:pPr>
-      <w:bookmarkStart w:id="17" w:name="_Toc536704081"/>
+      </w:pPr>
+      <w:bookmarkStart w:id="12" w:name="_Toc536704081"/>
       <w:r>
         <w:t>Charte Graphique :</w:t>
       </w:r>
-      <w:bookmarkEnd w:id="17"/>
+      <w:bookmarkEnd w:id="12"/>
     </w:p>
     <w:p>
       <w:pPr>
@@ -2720,13 +4087,7 @@
         <w:rPr>
           <w:rFonts w:asciiTheme="majorHAnsi" w:hAnsiTheme="majorHAnsi" w:cstheme="majorHAnsi"/>
         </w:rPr>
-        <w:t>Quels</w:t>
-      </w:r>
-      <w:r>
-        <w:rPr>
-          <w:rFonts w:asciiTheme="majorHAnsi" w:hAnsiTheme="majorHAnsi" w:cstheme="majorHAnsi"/>
-        </w:rPr>
-        <w:t xml:space="preserve"> sont les </w:t>
+        <w:t xml:space="preserve">Quels sont les </w:t>
       </w:r>
       <w:r>
         <w:rPr>
@@ -2755,17 +4116,477 @@
           <w:rFonts w:eastAsia="Helvetica"/>
         </w:rPr>
       </w:pPr>
-      <w:bookmarkStart w:id="18" w:name="_Toc536704082"/>
+      <w:bookmarkStart w:id="13" w:name="_Toc536704082"/>
       <w:r>
         <w:rPr>
           <w:rFonts w:eastAsia="Helvetica"/>
         </w:rPr>
         <w:t>Wireframes et Maquettage</w:t>
       </w:r>
-      <w:bookmarkEnd w:id="18"/>
+      <w:bookmarkEnd w:id="13"/>
     </w:p>
     <w:p/>
     <w:p/>
+    <w:p/>
+    <w:p/>
+    <w:p/>
+    <w:p/>
+    <w:p/>
+    <w:p/>
+    <w:p/>
+    <w:p/>
+    <w:p/>
+    <w:p/>
+    <w:p/>
+    <w:p/>
+    <w:p/>
+    <w:p/>
+    <w:p/>
+    <w:p/>
+    <w:p>
+      <w:pPr>
+        <w:pStyle w:val="Heading1"/>
+      </w:pPr>
+      <w:bookmarkStart w:id="14" w:name="_Toc536704083"/>
+      <w:r>
+        <w:lastRenderedPageBreak/>
+        <w:t>Spécificités et Livrables</w:t>
+      </w:r>
+      <w:bookmarkEnd w:id="14"/>
+      <w:r>
+        <w:t> </w:t>
+      </w:r>
+    </w:p>
+    <w:p>
+      <w:pPr>
+        <w:pStyle w:val="Heading2"/>
+        <w:numPr>
+          <w:ilvl w:val="0"/>
+          <w:numId w:val="0"/>
+        </w:numPr>
+        <w:ind w:left="576" w:hanging="576"/>
+      </w:pPr>
+      <w:bookmarkStart w:id="15" w:name="_Toc536704084"/>
+    </w:p>
+    <w:p>
+      <w:pPr>
+        <w:pStyle w:val="Heading2"/>
+        <w:numPr>
+          <w:ilvl w:val="0"/>
+          <w:numId w:val="0"/>
+        </w:numPr>
+        <w:ind w:left="576" w:hanging="576"/>
+      </w:pPr>
+    </w:p>
+    <w:p>
+      <w:pPr>
+        <w:pStyle w:val="Heading2"/>
+      </w:pPr>
+      <w:r>
+        <w:t>Le Contenu de l’application</w:t>
+      </w:r>
+      <w:bookmarkEnd w:id="15"/>
+    </w:p>
+    <w:p/>
+    <w:p>
+      <w:pPr>
+        <w:pStyle w:val="Heading3"/>
+        <w:ind w:firstLine="576"/>
+        <w:rPr>
+          <w:rFonts w:eastAsia="Times New Roman"/>
+          <w:lang w:eastAsia="en-GB"/>
+        </w:rPr>
+      </w:pPr>
+      <w:r>
+        <w:rPr>
+          <w:rFonts w:eastAsia="Times New Roman"/>
+          <w:lang w:eastAsia="en-GB"/>
+        </w:rPr>
+        <w:t>Mis-en place des principaux objectifs et fonctionnalités de l’application :</w:t>
+      </w:r>
+    </w:p>
+    <w:p>
+      <w:pPr>
+        <w:rPr>
+          <w:lang w:eastAsia="en-GB"/>
+        </w:rPr>
+      </w:pPr>
+    </w:p>
+    <w:p>
+      <w:pPr>
+        <w:pStyle w:val="ListParagraph"/>
+        <w:numPr>
+          <w:ilvl w:val="0"/>
+          <w:numId w:val="22"/>
+        </w:numPr>
+        <w:rPr>
+          <w:rStyle w:val="SubtleEmphasis"/>
+        </w:rPr>
+      </w:pPr>
+      <w:r>
+        <w:rPr>
+          <w:rStyle w:val="SubtleEmphasis"/>
+          <w:b/>
+        </w:rPr>
+        <w:t xml:space="preserve">Géolocalisation </w:t>
+      </w:r>
+      <w:r>
+        <w:rPr>
+          <w:rStyle w:val="SubtleEmphasis"/>
+        </w:rPr>
+        <w:t>en temps réel affichable sur une mappe : Identifier la position du SDF rencontré et afficher les informations de localisation sur la mappe dans un périmètre défini.</w:t>
+      </w:r>
+      <w:r>
+        <w:rPr>
+          <w:rStyle w:val="SubtleEmphasis"/>
+        </w:rPr>
+        <w:t xml:space="preserve"> </w:t>
+      </w:r>
+    </w:p>
+    <w:p>
+      <w:pPr>
+        <w:pStyle w:val="ListParagraph"/>
+        <w:numPr>
+          <w:ilvl w:val="1"/>
+          <w:numId w:val="22"/>
+        </w:numPr>
+        <w:rPr>
+          <w:rStyle w:val="SubtleEmphasis"/>
+        </w:rPr>
+      </w:pPr>
+      <w:r>
+        <w:rPr>
+          <w:rStyle w:val="SubtleEmphasis"/>
+          <w:i w:val="0"/>
+        </w:rPr>
+        <w:t>La fonctionnalité de géolocalisation est le point le plus important de l’application. L’objectif premier est de localiser les sans-abris pour pouvoir les recenser dans notre base de données, et ainsi établir des zones d’accès prioritaires affichable sur la mappe de chaque utilisateur.</w:t>
+      </w:r>
+    </w:p>
+    <w:p>
+      <w:pPr>
+        <w:pStyle w:val="ListParagraph"/>
+        <w:numPr>
+          <w:ilvl w:val="1"/>
+          <w:numId w:val="22"/>
+        </w:numPr>
+        <w:rPr>
+          <w:rStyle w:val="SubtleEmphasis"/>
+        </w:rPr>
+      </w:pPr>
+      <w:r>
+        <w:rPr>
+          <w:rStyle w:val="SubtleEmphasis"/>
+          <w:i w:val="0"/>
+        </w:rPr>
+        <w:t>La localisation permet aussi d’engendrer des évènements</w:t>
+      </w:r>
+      <w:r>
+        <w:rPr>
+          <w:rStyle w:val="SubtleEmphasis"/>
+          <w:i w:val="0"/>
+        </w:rPr>
+        <w:t>, chaque intervention effectuée</w:t>
+      </w:r>
+      <w:r>
+        <w:rPr>
+          <w:rStyle w:val="SubtleEmphasis"/>
+          <w:i w:val="0"/>
+        </w:rPr>
+        <w:t xml:space="preserve"> laisse des traces visibles </w:t>
+      </w:r>
+      <w:r>
+        <w:rPr>
+          <w:rStyle w:val="SubtleEmphasis"/>
+          <w:i w:val="0"/>
+        </w:rPr>
+        <w:t>et alerte les</w:t>
+      </w:r>
+      <w:r>
+        <w:rPr>
+          <w:rStyle w:val="SubtleEmphasis"/>
+          <w:i w:val="0"/>
+        </w:rPr>
+        <w:t xml:space="preserve"> autres utilisateurs connectés se trouvant sur le même périmètre</w:t>
+      </w:r>
+      <w:r>
+        <w:rPr>
+          <w:rStyle w:val="SubtleEmphasis"/>
+          <w:i w:val="0"/>
+        </w:rPr>
+        <w:t>. Suivant cette logique on prévoit de concevoir un système qui notifie en temps réel les utilisateurs de toutes les activités qui ont eu lieu dans une localisation à une date donnée.</w:t>
+      </w:r>
+      <w:bookmarkStart w:id="16" w:name="_GoBack"/>
+      <w:bookmarkEnd w:id="16"/>
+      <w:r>
+        <w:rPr>
+          <w:rStyle w:val="SubtleEmphasis"/>
+          <w:i w:val="0"/>
+        </w:rPr>
+        <w:t xml:space="preserve">  </w:t>
+      </w:r>
+    </w:p>
+    <w:p>
+      <w:pPr>
+        <w:pStyle w:val="ListParagraph"/>
+        <w:ind w:left="1296"/>
+        <w:rPr>
+          <w:rStyle w:val="SubtleEmphasis"/>
+        </w:rPr>
+      </w:pPr>
+    </w:p>
+    <w:p>
+      <w:pPr>
+        <w:pStyle w:val="ListParagraph"/>
+        <w:numPr>
+          <w:ilvl w:val="0"/>
+          <w:numId w:val="22"/>
+        </w:numPr>
+        <w:rPr>
+          <w:rStyle w:val="SubtleEmphasis"/>
+        </w:rPr>
+      </w:pPr>
+      <w:r>
+        <w:rPr>
+          <w:rStyle w:val="SubtleEmphasis"/>
+          <w:b/>
+        </w:rPr>
+        <w:t>Signalement périmétrique</w:t>
+      </w:r>
+      <w:r>
+        <w:rPr>
+          <w:rStyle w:val="SubtleEmphasis"/>
+        </w:rPr>
+        <w:t xml:space="preserve"> : Lors de l'ouverture de l'application, affichage de l'ensemble des signalements disponibles dans un périmètre déterminé autour de la position de l'utilisateur. Affichage périmétrique qui est susceptible d'évoluer en temps réel avec le déplacement de l'utilisateur.</w:t>
+      </w:r>
+    </w:p>
+    <w:p>
+      <w:pPr>
+        <w:rPr>
+          <w:rStyle w:val="SubtleEmphasis"/>
+        </w:rPr>
+      </w:pPr>
+    </w:p>
+    <w:p>
+      <w:pPr>
+        <w:pStyle w:val="ListParagraph"/>
+        <w:numPr>
+          <w:ilvl w:val="0"/>
+          <w:numId w:val="22"/>
+        </w:numPr>
+        <w:rPr>
+          <w:rStyle w:val="SubtleEmphasis"/>
+        </w:rPr>
+      </w:pPr>
+      <w:r>
+        <w:rPr>
+          <w:rStyle w:val="SubtleEmphasis"/>
+          <w:b/>
+        </w:rPr>
+        <w:t xml:space="preserve">Identification </w:t>
+      </w:r>
+      <w:r>
+        <w:rPr>
+          <w:rStyle w:val="SubtleEmphasis"/>
+        </w:rPr>
+        <w:t xml:space="preserve">du SDF avec un ensemble de besoins : Lors du signalement listing des nécessites du SDF en terme de nourriture, de vêtements de soins etc. </w:t>
+      </w:r>
+    </w:p>
+    <w:p>
+      <w:pPr>
+        <w:pStyle w:val="ListParagraph"/>
+        <w:rPr>
+          <w:rStyle w:val="SubtleEmphasis"/>
+        </w:rPr>
+      </w:pPr>
+    </w:p>
+    <w:p>
+      <w:pPr>
+        <w:pStyle w:val="ListParagraph"/>
+        <w:ind w:left="1296"/>
+        <w:rPr>
+          <w:rStyle w:val="SubtleEmphasis"/>
+        </w:rPr>
+      </w:pPr>
+    </w:p>
+    <w:p>
+      <w:pPr>
+        <w:pStyle w:val="ListParagraph"/>
+        <w:numPr>
+          <w:ilvl w:val="0"/>
+          <w:numId w:val="22"/>
+        </w:numPr>
+        <w:rPr>
+          <w:rStyle w:val="SubtleEmphasis"/>
+        </w:rPr>
+      </w:pPr>
+      <w:r>
+        <w:rPr>
+          <w:rStyle w:val="SubtleEmphasis"/>
+          <w:b/>
+        </w:rPr>
+        <w:t>Partage du signalement</w:t>
+      </w:r>
+      <w:r>
+        <w:rPr>
+          <w:rStyle w:val="SubtleEmphasis"/>
+        </w:rPr>
+        <w:t xml:space="preserve"> entre l'ensemble des utilisateurs : Lorsque le signalement a été effectuer au complet, l'information doit être partagée en temps réel avec tous les utilisateurs sous forme de notification.</w:t>
+      </w:r>
+    </w:p>
+    <w:p>
+      <w:pPr>
+        <w:pStyle w:val="ListParagraph"/>
+        <w:ind w:left="1296"/>
+        <w:rPr>
+          <w:rStyle w:val="SubtleEmphasis"/>
+        </w:rPr>
+      </w:pPr>
+    </w:p>
+    <w:p>
+      <w:pPr>
+        <w:pStyle w:val="ListParagraph"/>
+        <w:numPr>
+          <w:ilvl w:val="0"/>
+          <w:numId w:val="22"/>
+        </w:numPr>
+        <w:rPr>
+          <w:rStyle w:val="SubtleEmphasis"/>
+        </w:rPr>
+      </w:pPr>
+      <w:r>
+        <w:rPr>
+          <w:rStyle w:val="SubtleEmphasis"/>
+        </w:rPr>
+        <w:t>Possibilités de faire des signalements anonymes ou avec un profil : Par défaut l'application permet de faire des signalements sans que les utilisateurs s'enregistrent, mais il y a un portail pour s'inscrire, créer un compte. Les utilisateurs ayant créé un compte peuvent discuter entre eux à travers un chat.</w:t>
+      </w:r>
+    </w:p>
+    <w:p/>
+    <w:p/>
+    <w:p>
+      <w:pPr>
+        <w:pStyle w:val="Heading2"/>
+      </w:pPr>
+      <w:bookmarkStart w:id="17" w:name="_Toc536704085"/>
+      <w:r>
+        <w:lastRenderedPageBreak/>
+        <w:t>Les Contraintes Techniques</w:t>
+      </w:r>
+      <w:bookmarkEnd w:id="17"/>
+    </w:p>
+    <w:p>
+      <w:pPr>
+        <w:pStyle w:val="Heading4"/>
+        <w:numPr>
+          <w:ilvl w:val="0"/>
+          <w:numId w:val="0"/>
+        </w:numPr>
+        <w:ind w:left="144" w:firstLine="720"/>
+        <w:rPr>
+          <w:rFonts w:eastAsia="Helvetica" w:cs="Helvetica"/>
+        </w:rPr>
+      </w:pPr>
+      <w:bookmarkStart w:id="18" w:name="_Toc536704086"/>
+      <w:r>
+        <w:t>Hé</w:t>
+      </w:r>
+      <w:r>
+        <w:rPr>
+          <w:lang w:val="de-DE"/>
+        </w:rPr>
+        <w:t>berge</w:t>
+      </w:r>
+      <w:r>
+        <w:t>ment</w:t>
+      </w:r>
+      <w:bookmarkEnd w:id="18"/>
+    </w:p>
+    <w:p>
+      <w:pPr>
+        <w:pStyle w:val="Heading4"/>
+        <w:numPr>
+          <w:ilvl w:val="0"/>
+          <w:numId w:val="0"/>
+        </w:numPr>
+        <w:ind w:left="864"/>
+        <w:rPr>
+          <w:rFonts w:eastAsia="Helvetica" w:cs="Helvetica"/>
+        </w:rPr>
+      </w:pPr>
+      <w:bookmarkStart w:id="19" w:name="_Toc536704087"/>
+      <w:r>
+        <w:t>Assurer la maintenance</w:t>
+      </w:r>
+      <w:bookmarkEnd w:id="19"/>
+    </w:p>
+    <w:p>
+      <w:pPr>
+        <w:pStyle w:val="Heading4"/>
+        <w:numPr>
+          <w:ilvl w:val="0"/>
+          <w:numId w:val="0"/>
+        </w:numPr>
+        <w:ind w:left="864"/>
+        <w:rPr>
+          <w:rFonts w:eastAsia="Helvetica" w:cs="Helvetica"/>
+        </w:rPr>
+      </w:pPr>
+      <w:bookmarkStart w:id="20" w:name="_Toc536704088"/>
+      <w:r>
+        <w:t>Intégration</w:t>
+      </w:r>
+      <w:r>
+        <w:t xml:space="preserve"> des services tiers : site web, CRM…</w:t>
+      </w:r>
+      <w:bookmarkEnd w:id="20"/>
+    </w:p>
+    <w:p>
+      <w:pPr>
+        <w:pStyle w:val="Heading4"/>
+        <w:numPr>
+          <w:ilvl w:val="0"/>
+          <w:numId w:val="0"/>
+        </w:numPr>
+        <w:ind w:left="864"/>
+        <w:rPr>
+          <w:rFonts w:eastAsia="Helvetica" w:cs="Helvetica"/>
+        </w:rPr>
+      </w:pPr>
+      <w:bookmarkStart w:id="21" w:name="_Toc536704089"/>
+      <w:r>
+        <w:t>L</w:t>
+      </w:r>
+      <w:r>
+        <w:t>e</w:t>
+      </w:r>
+      <w:r>
+        <w:t>s solutions utilisées avec l’</w:t>
+      </w:r>
+      <w:r>
+        <w:t>application</w:t>
+      </w:r>
+      <w:r>
+        <w:t xml:space="preserve"> (Frameworks, </w:t>
+      </w:r>
+      <w:r>
+        <w:t>Template</w:t>
+      </w:r>
+      <w:r>
+        <w:t xml:space="preserve">, </w:t>
+      </w:r>
+      <w:r>
+        <w:t>etc</w:t>
+      </w:r>
+      <w:r>
+        <w:t>…)</w:t>
+      </w:r>
+      <w:bookmarkEnd w:id="21"/>
+    </w:p>
+    <w:p>
+      <w:pPr>
+        <w:pStyle w:val="Heading3"/>
+        <w:ind w:left="720" w:hanging="720"/>
+      </w:pPr>
+    </w:p>
     <w:p>
       <w:pPr>
         <w:pStyle w:val="Heading1"/>
@@ -2774,186 +4595,18 @@
           <w:numId w:val="0"/>
         </w:numPr>
         <w:ind w:left="432" w:hanging="432"/>
-      </w:pPr>
-      <w:bookmarkStart w:id="19" w:name="_Toc536704083"/>
-      <w:r>
-        <w:lastRenderedPageBreak/>
-        <w:t>Spécificités et Livrables</w:t>
-      </w:r>
-      <w:bookmarkEnd w:id="19"/>
-      <w:r>
-        <w:t> </w:t>
-      </w:r>
-    </w:p>
-    <w:p>
-      <w:pPr>
-        <w:pStyle w:val="Heading2"/>
-        <w:numPr>
-          <w:ilvl w:val="0"/>
-          <w:numId w:val="0"/>
-        </w:numPr>
-        <w:ind w:left="576" w:hanging="576"/>
-      </w:pPr>
-      <w:bookmarkStart w:id="20" w:name="_Toc536704084"/>
-      <w:r>
-        <w:t>Le Contenu de l’application</w:t>
-      </w:r>
-      <w:bookmarkEnd w:id="20"/>
-    </w:p>
-    <w:p/>
-    <w:p>
-      <w:pPr>
-        <w:pStyle w:val="Heading2"/>
-        <w:numPr>
-          <w:ilvl w:val="0"/>
-          <w:numId w:val="0"/>
-        </w:numPr>
-        <w:ind w:left="576" w:hanging="576"/>
-      </w:pPr>
-      <w:bookmarkStart w:id="21" w:name="_Toc536704085"/>
-      <w:r>
-        <w:t>Les Contraintes Techniques</w:t>
-      </w:r>
-      <w:bookmarkEnd w:id="21"/>
-    </w:p>
-    <w:p>
-      <w:pPr>
-        <w:pStyle w:val="Heading4"/>
-        <w:numPr>
-          <w:ilvl w:val="0"/>
-          <w:numId w:val="0"/>
-        </w:numPr>
-        <w:ind w:left="144" w:firstLine="720"/>
-        <w:rPr>
-          <w:rFonts w:eastAsia="Helvetica" w:cs="Helvetica"/>
-        </w:rPr>
-      </w:pPr>
-      <w:bookmarkStart w:id="22" w:name="_Toc536704086"/>
-      <w:r>
-        <w:t>Hé</w:t>
-      </w:r>
-      <w:r>
-        <w:rPr>
-          <w:lang w:val="de-DE"/>
-        </w:rPr>
-        <w:t>berge</w:t>
-      </w:r>
-      <w:r>
-        <w:t>ment</w:t>
+        <w:rPr>
+          <w:rFonts w:eastAsia="Helvetica"/>
+        </w:rPr>
+      </w:pPr>
+      <w:bookmarkStart w:id="22" w:name="_Toc536704090"/>
+      <w:r>
+        <w:rPr>
+          <w:rFonts w:eastAsia="Helvetica"/>
+        </w:rPr>
+        <w:t>Le Planning</w:t>
       </w:r>
       <w:bookmarkEnd w:id="22"/>
-    </w:p>
-    <w:p>
-      <w:pPr>
-        <w:pStyle w:val="Heading4"/>
-        <w:numPr>
-          <w:ilvl w:val="0"/>
-          <w:numId w:val="0"/>
-        </w:numPr>
-        <w:ind w:left="864"/>
-        <w:rPr>
-          <w:rFonts w:eastAsia="Helvetica" w:cs="Helvetica"/>
-        </w:rPr>
-      </w:pPr>
-      <w:bookmarkStart w:id="23" w:name="_Toc536704087"/>
-      <w:r>
-        <w:t>Assurer la maintenance</w:t>
-      </w:r>
-      <w:bookmarkEnd w:id="23"/>
-    </w:p>
-    <w:p>
-      <w:pPr>
-        <w:pStyle w:val="Heading4"/>
-        <w:numPr>
-          <w:ilvl w:val="0"/>
-          <w:numId w:val="0"/>
-        </w:numPr>
-        <w:ind w:left="864"/>
-        <w:rPr>
-          <w:rFonts w:eastAsia="Helvetica" w:cs="Helvetica"/>
-        </w:rPr>
-      </w:pPr>
-      <w:bookmarkStart w:id="24" w:name="_Toc536704088"/>
-      <w:r>
-        <w:t>Intégration</w:t>
-      </w:r>
-      <w:r>
-        <w:t xml:space="preserve"> des services tiers : site web, CRM…</w:t>
-      </w:r>
-      <w:bookmarkEnd w:id="24"/>
-    </w:p>
-    <w:p>
-      <w:pPr>
-        <w:pStyle w:val="Heading4"/>
-        <w:numPr>
-          <w:ilvl w:val="0"/>
-          <w:numId w:val="0"/>
-        </w:numPr>
-        <w:ind w:left="864"/>
-        <w:rPr>
-          <w:rFonts w:eastAsia="Helvetica" w:cs="Helvetica"/>
-        </w:rPr>
-      </w:pPr>
-      <w:bookmarkStart w:id="25" w:name="_Toc536704089"/>
-      <w:r>
-        <w:t>L</w:t>
-      </w:r>
-      <w:r>
-        <w:t>e</w:t>
-      </w:r>
-      <w:r>
-        <w:t>s solutions utilisées avec l’</w:t>
-      </w:r>
-      <w:r>
-        <w:t>application</w:t>
-      </w:r>
-      <w:r>
-        <w:t xml:space="preserve"> (Frameworks, </w:t>
-      </w:r>
-      <w:r>
-        <w:t>Template</w:t>
-      </w:r>
-      <w:r>
-        <w:t xml:space="preserve">, </w:t>
-      </w:r>
-      <w:r>
-        <w:t>etc</w:t>
-      </w:r>
-      <w:r>
-        <w:t>…)</w:t>
-      </w:r>
-      <w:bookmarkEnd w:id="25"/>
-    </w:p>
-    <w:p>
-      <w:pPr>
-        <w:pStyle w:val="Heading3"/>
-        <w:numPr>
-          <w:ilvl w:val="0"/>
-          <w:numId w:val="0"/>
-        </w:numPr>
-        <w:ind w:left="720" w:hanging="720"/>
-      </w:pPr>
-    </w:p>
-    <w:p>
-      <w:pPr>
-        <w:pStyle w:val="Heading1"/>
-        <w:numPr>
-          <w:ilvl w:val="0"/>
-          <w:numId w:val="0"/>
-        </w:numPr>
-        <w:ind w:left="432" w:hanging="432"/>
-        <w:rPr>
-          <w:rFonts w:eastAsia="Helvetica"/>
-        </w:rPr>
-      </w:pPr>
-      <w:bookmarkStart w:id="26" w:name="_Toc536704090"/>
-      <w:r>
-        <w:rPr>
-          <w:rFonts w:eastAsia="Helvetica"/>
-        </w:rPr>
-        <w:t>Le Planning</w:t>
-      </w:r>
-      <w:bookmarkEnd w:id="26"/>
     </w:p>
     <w:p>
       <w:pPr>
@@ -2967,11 +4620,11 @@
           <w:rFonts w:eastAsia="Helvetica" w:cs="Helvetica"/>
         </w:rPr>
       </w:pPr>
-      <w:bookmarkStart w:id="27" w:name="_Toc536704091"/>
+      <w:bookmarkStart w:id="23" w:name="_Toc536704091"/>
       <w:r>
         <w:t>Date de la création et validation des maquettes</w:t>
       </w:r>
-      <w:bookmarkEnd w:id="27"/>
+      <w:bookmarkEnd w:id="23"/>
       <w:r>
         <w:t xml:space="preserve"> </w:t>
       </w:r>
@@ -2988,11 +4641,11 @@
           <w:rFonts w:eastAsia="Helvetica" w:cs="Helvetica"/>
         </w:rPr>
       </w:pPr>
-      <w:bookmarkStart w:id="28" w:name="_Toc536704092"/>
+      <w:bookmarkStart w:id="24" w:name="_Toc536704092"/>
       <w:r>
         <w:t>Date de la création et validation des prototypes</w:t>
       </w:r>
-      <w:bookmarkEnd w:id="28"/>
+      <w:bookmarkEnd w:id="24"/>
       <w:r>
         <w:t xml:space="preserve"> </w:t>
       </w:r>
@@ -3009,11 +4662,11 @@
           <w:rFonts w:eastAsia="Helvetica" w:cs="Helvetica"/>
         </w:rPr>
       </w:pPr>
-      <w:bookmarkStart w:id="29" w:name="_Toc536704093"/>
+      <w:bookmarkStart w:id="25" w:name="_Toc536704093"/>
       <w:r>
         <w:t>Date de la création et validation de l’application</w:t>
       </w:r>
-      <w:bookmarkEnd w:id="29"/>
+      <w:bookmarkEnd w:id="25"/>
     </w:p>
     <w:p>
       <w:pPr>
@@ -3027,11 +4680,11 @@
           <w:rFonts w:eastAsia="Helvetica" w:cs="Helvetica"/>
         </w:rPr>
       </w:pPr>
-      <w:bookmarkStart w:id="30" w:name="_Toc536704094"/>
+      <w:bookmarkStart w:id="26" w:name="_Toc536704094"/>
       <w:r>
         <w:t>Dates des tests</w:t>
       </w:r>
-      <w:bookmarkEnd w:id="30"/>
+      <w:bookmarkEnd w:id="26"/>
       <w:r>
         <w:t xml:space="preserve"> </w:t>
       </w:r>
@@ -3048,14 +4701,11 @@
           <w:rFonts w:eastAsia="Helvetica" w:cs="Helvetica"/>
         </w:rPr>
       </w:pPr>
-      <w:bookmarkStart w:id="31" w:name="_Toc536704095"/>
-      <w:r>
-        <w:t xml:space="preserve">Date de mise en </w:t>
-      </w:r>
-      <w:r>
-        <w:t>Production</w:t>
-      </w:r>
-      <w:bookmarkEnd w:id="31"/>
+      <w:bookmarkStart w:id="27" w:name="_Toc536704095"/>
+      <w:r>
+        <w:t>Date de mise en Production</w:t>
+      </w:r>
+      <w:bookmarkEnd w:id="27"/>
     </w:p>
     <w:p/>
     <w:p>
@@ -3109,15 +4759,1045 @@
 </w:document>
 </file>
 
+<file path=word/endnotes.xml><?xml version="1.0" encoding="utf-8"?>
+<w:endnotes xmlns:wpc="http://schemas.microsoft.com/office/word/2010/wordprocessingCanvas" xmlns:cx="http://schemas.microsoft.com/office/drawing/2014/chartex" xmlns:mc="http://schemas.openxmlformats.org/markup-compatibility/2006" xmlns:o="urn:schemas-microsoft-com:office:office" xmlns:r="http://schemas.openxmlformats.org/officeDocument/2006/relationships" xmlns:m="http://schemas.openxmlformats.org/officeDocument/2006/math" xmlns:v="urn:schemas-microsoft-com:vml" xmlns:wp14="http://schemas.microsoft.com/office/word/2010/wordprocessingDrawing" xmlns:wp="http://schemas.openxmlformats.org/drawingml/2006/wordprocessingDrawing" xmlns:w10="urn:schemas-microsoft-com:office:word" xmlns:w="http://schemas.openxmlformats.org/wordprocessingml/2006/main" xmlns:w14="http://schemas.microsoft.com/office/word/2010/wordml" xmlns:w15="http://schemas.microsoft.com/office/word/2012/wordml" xmlns:w16se="http://schemas.microsoft.com/office/word/2015/wordml/symex" xmlns:wpg="http://schemas.microsoft.com/office/word/2010/wordprocessingGroup" xmlns:wpi="http://schemas.microsoft.com/office/word/2010/wordprocessingInk" xmlns:wne="http://schemas.microsoft.com/office/word/2006/wordml" xmlns:wps="http://schemas.microsoft.com/office/word/2010/wordprocessingShape" mc:Ignorable="w14 w15 w16se wp14">
+  <w:endnote w:type="separator" w:id="-1">
+    <w:p>
+      <w:pPr>
+        <w:spacing w:after="0" w:line="240" w:lineRule="auto"/>
+      </w:pPr>
+      <w:r>
+        <w:separator/>
+      </w:r>
+    </w:p>
+  </w:endnote>
+  <w:endnote w:type="continuationSeparator" w:id="0">
+    <w:p>
+      <w:pPr>
+        <w:spacing w:after="0" w:line="240" w:lineRule="auto"/>
+      </w:pPr>
+      <w:r>
+        <w:continuationSeparator/>
+      </w:r>
+    </w:p>
+  </w:endnote>
+</w:endnotes>
+</file>
+
+<file path=word/footnotes.xml><?xml version="1.0" encoding="utf-8"?>
+<w:footnotes xmlns:wpc="http://schemas.microsoft.com/office/word/2010/wordprocessingCanvas" xmlns:cx="http://schemas.microsoft.com/office/drawing/2014/chartex" xmlns:mc="http://schemas.openxmlformats.org/markup-compatibility/2006" xmlns:o="urn:schemas-microsoft-com:office:office" xmlns:r="http://schemas.openxmlformats.org/officeDocument/2006/relationships" xmlns:m="http://schemas.openxmlformats.org/officeDocument/2006/math" xmlns:v="urn:schemas-microsoft-com:vml" xmlns:wp14="http://schemas.microsoft.com/office/word/2010/wordprocessingDrawing" xmlns:wp="http://schemas.openxmlformats.org/drawingml/2006/wordprocessingDrawing" xmlns:w10="urn:schemas-microsoft-com:office:word" xmlns:w="http://schemas.openxmlformats.org/wordprocessingml/2006/main" xmlns:w14="http://schemas.microsoft.com/office/word/2010/wordml" xmlns:w15="http://schemas.microsoft.com/office/word/2012/wordml" xmlns:w16se="http://schemas.microsoft.com/office/word/2015/wordml/symex" xmlns:wpg="http://schemas.microsoft.com/office/word/2010/wordprocessingGroup" xmlns:wpi="http://schemas.microsoft.com/office/word/2010/wordprocessingInk" xmlns:wne="http://schemas.microsoft.com/office/word/2006/wordml" xmlns:wps="http://schemas.microsoft.com/office/word/2010/wordprocessingShape" mc:Ignorable="w14 w15 w16se wp14">
+  <w:footnote w:type="separator" w:id="-1">
+    <w:p>
+      <w:pPr>
+        <w:spacing w:after="0" w:line="240" w:lineRule="auto"/>
+      </w:pPr>
+      <w:r>
+        <w:separator/>
+      </w:r>
+    </w:p>
+  </w:footnote>
+  <w:footnote w:type="continuationSeparator" w:id="0">
+    <w:p>
+      <w:pPr>
+        <w:spacing w:after="0" w:line="240" w:lineRule="auto"/>
+      </w:pPr>
+      <w:r>
+        <w:continuationSeparator/>
+      </w:r>
+    </w:p>
+  </w:footnote>
+</w:footnotes>
+</file>
+
 <file path=word/numbering.xml><?xml version="1.0" encoding="utf-8"?>
 <w:numbering xmlns:wpc="http://schemas.microsoft.com/office/word/2010/wordprocessingCanvas" xmlns:cx="http://schemas.microsoft.com/office/drawing/2014/chartex" xmlns:mc="http://schemas.openxmlformats.org/markup-compatibility/2006" xmlns:o="urn:schemas-microsoft-com:office:office" xmlns:r="http://schemas.openxmlformats.org/officeDocument/2006/relationships" xmlns:m="http://schemas.openxmlformats.org/officeDocument/2006/math" xmlns:v="urn:schemas-microsoft-com:vml" xmlns:wp14="http://schemas.microsoft.com/office/word/2010/wordprocessingDrawing" xmlns:wp="http://schemas.openxmlformats.org/drawingml/2006/wordprocessingDrawing" xmlns:w10="urn:schemas-microsoft-com:office:word" xmlns:w="http://schemas.openxmlformats.org/wordprocessingml/2006/main" xmlns:w14="http://schemas.microsoft.com/office/word/2010/wordml" xmlns:w15="http://schemas.microsoft.com/office/word/2012/wordml" xmlns:w16se="http://schemas.microsoft.com/office/word/2015/wordml/symex" xmlns:wpg="http://schemas.microsoft.com/office/word/2010/wordprocessingGroup" xmlns:wpi="http://schemas.microsoft.com/office/word/2010/wordprocessingInk" xmlns:wne="http://schemas.microsoft.com/office/word/2006/wordml" xmlns:wps="http://schemas.microsoft.com/office/word/2010/wordprocessingShape" mc:Ignorable="w14 w15 w16se wp14">
   <w:abstractNum w:abstractNumId="0" w15:restartNumberingAfterBreak="0">
+    <w:nsid w:val="05AA797C"/>
+    <w:multiLevelType w:val="hybridMultilevel"/>
+    <w:tmpl w:val="6DC459F4"/>
+    <w:lvl w:ilvl="0" w:tplc="816CB418">
+      <w:start w:val="1"/>
+      <w:numFmt w:val="upperRoman"/>
+      <w:pStyle w:val="Heading1"/>
+      <w:lvlText w:val="%1."/>
+      <w:lvlJc w:val="right"/>
+      <w:pPr>
+        <w:ind w:left="720" w:hanging="360"/>
+      </w:pPr>
+      <w:rPr>
+        <w:rFonts w:ascii="Goudy Old Style" w:hAnsi="Goudy Old Style" w:hint="default"/>
+        <w:b/>
+        <w:i w:val="0"/>
+        <w:color w:val="2E74B5" w:themeColor="accent1" w:themeShade="BF"/>
+        <w:sz w:val="28"/>
+      </w:rPr>
+    </w:lvl>
+    <w:lvl w:ilvl="1" w:tplc="08090019" w:tentative="1">
+      <w:start w:val="1"/>
+      <w:numFmt w:val="lowerLetter"/>
+      <w:lvlText w:val="%2."/>
+      <w:lvlJc w:val="left"/>
+      <w:pPr>
+        <w:ind w:left="1440" w:hanging="360"/>
+      </w:pPr>
+    </w:lvl>
+    <w:lvl w:ilvl="2" w:tplc="0809001B" w:tentative="1">
+      <w:start w:val="1"/>
+      <w:numFmt w:val="lowerRoman"/>
+      <w:lvlText w:val="%3."/>
+      <w:lvlJc w:val="right"/>
+      <w:pPr>
+        <w:ind w:left="2160" w:hanging="180"/>
+      </w:pPr>
+    </w:lvl>
+    <w:lvl w:ilvl="3" w:tplc="0809000F" w:tentative="1">
+      <w:start w:val="1"/>
+      <w:numFmt w:val="decimal"/>
+      <w:lvlText w:val="%4."/>
+      <w:lvlJc w:val="left"/>
+      <w:pPr>
+        <w:ind w:left="2880" w:hanging="360"/>
+      </w:pPr>
+    </w:lvl>
+    <w:lvl w:ilvl="4" w:tplc="08090019" w:tentative="1">
+      <w:start w:val="1"/>
+      <w:numFmt w:val="lowerLetter"/>
+      <w:lvlText w:val="%5."/>
+      <w:lvlJc w:val="left"/>
+      <w:pPr>
+        <w:ind w:left="3600" w:hanging="360"/>
+      </w:pPr>
+    </w:lvl>
+    <w:lvl w:ilvl="5" w:tplc="0809001B" w:tentative="1">
+      <w:start w:val="1"/>
+      <w:numFmt w:val="lowerRoman"/>
+      <w:lvlText w:val="%6."/>
+      <w:lvlJc w:val="right"/>
+      <w:pPr>
+        <w:ind w:left="4320" w:hanging="180"/>
+      </w:pPr>
+    </w:lvl>
+    <w:lvl w:ilvl="6" w:tplc="0809000F" w:tentative="1">
+      <w:start w:val="1"/>
+      <w:numFmt w:val="decimal"/>
+      <w:lvlText w:val="%7."/>
+      <w:lvlJc w:val="left"/>
+      <w:pPr>
+        <w:ind w:left="5040" w:hanging="360"/>
+      </w:pPr>
+    </w:lvl>
+    <w:lvl w:ilvl="7" w:tplc="08090019" w:tentative="1">
+      <w:start w:val="1"/>
+      <w:numFmt w:val="lowerLetter"/>
+      <w:lvlText w:val="%8."/>
+      <w:lvlJc w:val="left"/>
+      <w:pPr>
+        <w:ind w:left="5760" w:hanging="360"/>
+      </w:pPr>
+    </w:lvl>
+    <w:lvl w:ilvl="8" w:tplc="0809001B" w:tentative="1">
+      <w:start w:val="1"/>
+      <w:numFmt w:val="lowerRoman"/>
+      <w:lvlText w:val="%9."/>
+      <w:lvlJc w:val="right"/>
+      <w:pPr>
+        <w:ind w:left="6480" w:hanging="180"/>
+      </w:pPr>
+    </w:lvl>
+  </w:abstractNum>
+  <w:abstractNum w:abstractNumId="1" w15:restartNumberingAfterBreak="0">
+    <w:nsid w:val="10D27CD9"/>
+    <w:multiLevelType w:val="hybridMultilevel"/>
+    <w:tmpl w:val="A8DC7C26"/>
+    <w:lvl w:ilvl="0" w:tplc="0809001B">
+      <w:start w:val="1"/>
+      <w:numFmt w:val="lowerRoman"/>
+      <w:lvlText w:val="%1."/>
+      <w:lvlJc w:val="right"/>
+      <w:pPr>
+        <w:ind w:left="720" w:hanging="360"/>
+      </w:pPr>
+    </w:lvl>
+    <w:lvl w:ilvl="1" w:tplc="08090019" w:tentative="1">
+      <w:start w:val="1"/>
+      <w:numFmt w:val="lowerLetter"/>
+      <w:lvlText w:val="%2."/>
+      <w:lvlJc w:val="left"/>
+      <w:pPr>
+        <w:ind w:left="1440" w:hanging="360"/>
+      </w:pPr>
+    </w:lvl>
+    <w:lvl w:ilvl="2" w:tplc="0809001B" w:tentative="1">
+      <w:start w:val="1"/>
+      <w:numFmt w:val="lowerRoman"/>
+      <w:lvlText w:val="%3."/>
+      <w:lvlJc w:val="right"/>
+      <w:pPr>
+        <w:ind w:left="2160" w:hanging="180"/>
+      </w:pPr>
+    </w:lvl>
+    <w:lvl w:ilvl="3" w:tplc="0809000F" w:tentative="1">
+      <w:start w:val="1"/>
+      <w:numFmt w:val="decimal"/>
+      <w:lvlText w:val="%4."/>
+      <w:lvlJc w:val="left"/>
+      <w:pPr>
+        <w:ind w:left="2880" w:hanging="360"/>
+      </w:pPr>
+    </w:lvl>
+    <w:lvl w:ilvl="4" w:tplc="08090019" w:tentative="1">
+      <w:start w:val="1"/>
+      <w:numFmt w:val="lowerLetter"/>
+      <w:lvlText w:val="%5."/>
+      <w:lvlJc w:val="left"/>
+      <w:pPr>
+        <w:ind w:left="3600" w:hanging="360"/>
+      </w:pPr>
+    </w:lvl>
+    <w:lvl w:ilvl="5" w:tplc="0809001B" w:tentative="1">
+      <w:start w:val="1"/>
+      <w:numFmt w:val="lowerRoman"/>
+      <w:lvlText w:val="%6."/>
+      <w:lvlJc w:val="right"/>
+      <w:pPr>
+        <w:ind w:left="4320" w:hanging="180"/>
+      </w:pPr>
+    </w:lvl>
+    <w:lvl w:ilvl="6" w:tplc="0809000F" w:tentative="1">
+      <w:start w:val="1"/>
+      <w:numFmt w:val="decimal"/>
+      <w:lvlText w:val="%7."/>
+      <w:lvlJc w:val="left"/>
+      <w:pPr>
+        <w:ind w:left="5040" w:hanging="360"/>
+      </w:pPr>
+    </w:lvl>
+    <w:lvl w:ilvl="7" w:tplc="08090019" w:tentative="1">
+      <w:start w:val="1"/>
+      <w:numFmt w:val="lowerLetter"/>
+      <w:lvlText w:val="%8."/>
+      <w:lvlJc w:val="left"/>
+      <w:pPr>
+        <w:ind w:left="5760" w:hanging="360"/>
+      </w:pPr>
+    </w:lvl>
+    <w:lvl w:ilvl="8" w:tplc="0809001B" w:tentative="1">
+      <w:start w:val="1"/>
+      <w:numFmt w:val="lowerRoman"/>
+      <w:lvlText w:val="%9."/>
+      <w:lvlJc w:val="right"/>
+      <w:pPr>
+        <w:ind w:left="6480" w:hanging="180"/>
+      </w:pPr>
+    </w:lvl>
+  </w:abstractNum>
+  <w:abstractNum w:abstractNumId="2" w15:restartNumberingAfterBreak="0">
     <w:nsid w:val="16334B77"/>
     <w:multiLevelType w:val="hybridMultilevel"/>
     <w:tmpl w:val="9FFABB24"/>
     <w:numStyleLink w:val="Lettres"/>
   </w:abstractNum>
-  <w:abstractNum w:abstractNumId="1" w15:restartNumberingAfterBreak="0">
+  <w:abstractNum w:abstractNumId="3" w15:restartNumberingAfterBreak="0">
+    <w:nsid w:val="18D42CBE"/>
+    <w:multiLevelType w:val="hybridMultilevel"/>
+    <w:tmpl w:val="3F9A8A06"/>
+    <w:lvl w:ilvl="0" w:tplc="040C000B">
+      <w:start w:val="1"/>
+      <w:numFmt w:val="bullet"/>
+      <w:lvlText w:val=""/>
+      <w:lvlJc w:val="left"/>
+      <w:pPr>
+        <w:ind w:left="720" w:hanging="360"/>
+      </w:pPr>
+      <w:rPr>
+        <w:rFonts w:ascii="Wingdings" w:hAnsi="Wingdings" w:hint="default"/>
+      </w:rPr>
+    </w:lvl>
+    <w:lvl w:ilvl="1" w:tplc="040C0003" w:tentative="1">
+      <w:start w:val="1"/>
+      <w:numFmt w:val="bullet"/>
+      <w:lvlText w:val="o"/>
+      <w:lvlJc w:val="left"/>
+      <w:pPr>
+        <w:ind w:left="1440" w:hanging="360"/>
+      </w:pPr>
+      <w:rPr>
+        <w:rFonts w:ascii="Courier New" w:hAnsi="Courier New" w:cs="Courier New" w:hint="default"/>
+      </w:rPr>
+    </w:lvl>
+    <w:lvl w:ilvl="2" w:tplc="040C0005" w:tentative="1">
+      <w:start w:val="1"/>
+      <w:numFmt w:val="bullet"/>
+      <w:lvlText w:val=""/>
+      <w:lvlJc w:val="left"/>
+      <w:pPr>
+        <w:ind w:left="2160" w:hanging="360"/>
+      </w:pPr>
+      <w:rPr>
+        <w:rFonts w:ascii="Wingdings" w:hAnsi="Wingdings" w:hint="default"/>
+      </w:rPr>
+    </w:lvl>
+    <w:lvl w:ilvl="3" w:tplc="040C0001" w:tentative="1">
+      <w:start w:val="1"/>
+      <w:numFmt w:val="bullet"/>
+      <w:lvlText w:val=""/>
+      <w:lvlJc w:val="left"/>
+      <w:pPr>
+        <w:ind w:left="2880" w:hanging="360"/>
+      </w:pPr>
+      <w:rPr>
+        <w:rFonts w:ascii="Symbol" w:hAnsi="Symbol" w:hint="default"/>
+      </w:rPr>
+    </w:lvl>
+    <w:lvl w:ilvl="4" w:tplc="040C0003" w:tentative="1">
+      <w:start w:val="1"/>
+      <w:numFmt w:val="bullet"/>
+      <w:lvlText w:val="o"/>
+      <w:lvlJc w:val="left"/>
+      <w:pPr>
+        <w:ind w:left="3600" w:hanging="360"/>
+      </w:pPr>
+      <w:rPr>
+        <w:rFonts w:ascii="Courier New" w:hAnsi="Courier New" w:cs="Courier New" w:hint="default"/>
+      </w:rPr>
+    </w:lvl>
+    <w:lvl w:ilvl="5" w:tplc="040C0005" w:tentative="1">
+      <w:start w:val="1"/>
+      <w:numFmt w:val="bullet"/>
+      <w:lvlText w:val=""/>
+      <w:lvlJc w:val="left"/>
+      <w:pPr>
+        <w:ind w:left="4320" w:hanging="360"/>
+      </w:pPr>
+      <w:rPr>
+        <w:rFonts w:ascii="Wingdings" w:hAnsi="Wingdings" w:hint="default"/>
+      </w:rPr>
+    </w:lvl>
+    <w:lvl w:ilvl="6" w:tplc="040C0001" w:tentative="1">
+      <w:start w:val="1"/>
+      <w:numFmt w:val="bullet"/>
+      <w:lvlText w:val=""/>
+      <w:lvlJc w:val="left"/>
+      <w:pPr>
+        <w:ind w:left="5040" w:hanging="360"/>
+      </w:pPr>
+      <w:rPr>
+        <w:rFonts w:ascii="Symbol" w:hAnsi="Symbol" w:hint="default"/>
+      </w:rPr>
+    </w:lvl>
+    <w:lvl w:ilvl="7" w:tplc="040C0003" w:tentative="1">
+      <w:start w:val="1"/>
+      <w:numFmt w:val="bullet"/>
+      <w:lvlText w:val="o"/>
+      <w:lvlJc w:val="left"/>
+      <w:pPr>
+        <w:ind w:left="5760" w:hanging="360"/>
+      </w:pPr>
+      <w:rPr>
+        <w:rFonts w:ascii="Courier New" w:hAnsi="Courier New" w:cs="Courier New" w:hint="default"/>
+      </w:rPr>
+    </w:lvl>
+    <w:lvl w:ilvl="8" w:tplc="040C0005" w:tentative="1">
+      <w:start w:val="1"/>
+      <w:numFmt w:val="bullet"/>
+      <w:lvlText w:val=""/>
+      <w:lvlJc w:val="left"/>
+      <w:pPr>
+        <w:ind w:left="6480" w:hanging="360"/>
+      </w:pPr>
+      <w:rPr>
+        <w:rFonts w:ascii="Wingdings" w:hAnsi="Wingdings" w:hint="default"/>
+      </w:rPr>
+    </w:lvl>
+  </w:abstractNum>
+  <w:abstractNum w:abstractNumId="4" w15:restartNumberingAfterBreak="0">
+    <w:nsid w:val="2CAF719D"/>
+    <w:multiLevelType w:val="multilevel"/>
+    <w:tmpl w:val="DDEAECD4"/>
+    <w:lvl w:ilvl="0">
+      <w:start w:val="1"/>
+      <w:numFmt w:val="bullet"/>
+      <w:lvlText w:val=""/>
+      <w:lvlJc w:val="left"/>
+      <w:pPr>
+        <w:tabs>
+          <w:tab w:val="num" w:pos="720"/>
+        </w:tabs>
+        <w:ind w:left="720" w:hanging="360"/>
+      </w:pPr>
+      <w:rPr>
+        <w:rFonts w:ascii="Symbol" w:hAnsi="Symbol" w:hint="default"/>
+        <w:sz w:val="20"/>
+      </w:rPr>
+    </w:lvl>
+    <w:lvl w:ilvl="1">
+      <w:start w:val="1"/>
+      <w:numFmt w:val="bullet"/>
+      <w:lvlText w:val="o"/>
+      <w:lvlJc w:val="left"/>
+      <w:pPr>
+        <w:tabs>
+          <w:tab w:val="num" w:pos="1440"/>
+        </w:tabs>
+        <w:ind w:left="1440" w:hanging="360"/>
+      </w:pPr>
+      <w:rPr>
+        <w:rFonts w:ascii="Courier New" w:hAnsi="Courier New" w:hint="default"/>
+        <w:sz w:val="20"/>
+      </w:rPr>
+    </w:lvl>
+    <w:lvl w:ilvl="2">
+      <w:start w:val="1"/>
+      <w:numFmt w:val="bullet"/>
+      <w:lvlText w:val=""/>
+      <w:lvlJc w:val="left"/>
+      <w:pPr>
+        <w:tabs>
+          <w:tab w:val="num" w:pos="2160"/>
+        </w:tabs>
+        <w:ind w:left="2160" w:hanging="360"/>
+      </w:pPr>
+      <w:rPr>
+        <w:rFonts w:ascii="Wingdings" w:hAnsi="Wingdings" w:hint="default"/>
+        <w:sz w:val="20"/>
+      </w:rPr>
+    </w:lvl>
+    <w:lvl w:ilvl="3">
+      <w:start w:val="1"/>
+      <w:numFmt w:val="bullet"/>
+      <w:lvlText w:val=""/>
+      <w:lvlJc w:val="left"/>
+      <w:pPr>
+        <w:tabs>
+          <w:tab w:val="num" w:pos="2880"/>
+        </w:tabs>
+        <w:ind w:left="2880" w:hanging="360"/>
+      </w:pPr>
+      <w:rPr>
+        <w:rFonts w:ascii="Wingdings" w:hAnsi="Wingdings" w:hint="default"/>
+        <w:sz w:val="20"/>
+      </w:rPr>
+    </w:lvl>
+    <w:lvl w:ilvl="4">
+      <w:start w:val="1"/>
+      <w:numFmt w:val="bullet"/>
+      <w:lvlText w:val=""/>
+      <w:lvlJc w:val="left"/>
+      <w:pPr>
+        <w:tabs>
+          <w:tab w:val="num" w:pos="3600"/>
+        </w:tabs>
+        <w:ind w:left="3600" w:hanging="360"/>
+      </w:pPr>
+      <w:rPr>
+        <w:rFonts w:ascii="Wingdings" w:hAnsi="Wingdings" w:hint="default"/>
+        <w:sz w:val="20"/>
+      </w:rPr>
+    </w:lvl>
+    <w:lvl w:ilvl="5" w:tentative="1">
+      <w:start w:val="1"/>
+      <w:numFmt w:val="bullet"/>
+      <w:lvlText w:val=""/>
+      <w:lvlJc w:val="left"/>
+      <w:pPr>
+        <w:tabs>
+          <w:tab w:val="num" w:pos="4320"/>
+        </w:tabs>
+        <w:ind w:left="4320" w:hanging="360"/>
+      </w:pPr>
+      <w:rPr>
+        <w:rFonts w:ascii="Wingdings" w:hAnsi="Wingdings" w:hint="default"/>
+        <w:sz w:val="20"/>
+      </w:rPr>
+    </w:lvl>
+    <w:lvl w:ilvl="6" w:tentative="1">
+      <w:start w:val="1"/>
+      <w:numFmt w:val="bullet"/>
+      <w:lvlText w:val=""/>
+      <w:lvlJc w:val="left"/>
+      <w:pPr>
+        <w:tabs>
+          <w:tab w:val="num" w:pos="5040"/>
+        </w:tabs>
+        <w:ind w:left="5040" w:hanging="360"/>
+      </w:pPr>
+      <w:rPr>
+        <w:rFonts w:ascii="Wingdings" w:hAnsi="Wingdings" w:hint="default"/>
+        <w:sz w:val="20"/>
+      </w:rPr>
+    </w:lvl>
+    <w:lvl w:ilvl="7" w:tentative="1">
+      <w:start w:val="1"/>
+      <w:numFmt w:val="bullet"/>
+      <w:lvlText w:val=""/>
+      <w:lvlJc w:val="left"/>
+      <w:pPr>
+        <w:tabs>
+          <w:tab w:val="num" w:pos="5760"/>
+        </w:tabs>
+        <w:ind w:left="5760" w:hanging="360"/>
+      </w:pPr>
+      <w:rPr>
+        <w:rFonts w:ascii="Wingdings" w:hAnsi="Wingdings" w:hint="default"/>
+        <w:sz w:val="20"/>
+      </w:rPr>
+    </w:lvl>
+    <w:lvl w:ilvl="8" w:tentative="1">
+      <w:start w:val="1"/>
+      <w:numFmt w:val="bullet"/>
+      <w:lvlText w:val=""/>
+      <w:lvlJc w:val="left"/>
+      <w:pPr>
+        <w:tabs>
+          <w:tab w:val="num" w:pos="6480"/>
+        </w:tabs>
+        <w:ind w:left="6480" w:hanging="360"/>
+      </w:pPr>
+      <w:rPr>
+        <w:rFonts w:ascii="Wingdings" w:hAnsi="Wingdings" w:hint="default"/>
+        <w:sz w:val="20"/>
+      </w:rPr>
+    </w:lvl>
+  </w:abstractNum>
+  <w:abstractNum w:abstractNumId="5" w15:restartNumberingAfterBreak="0">
+    <w:nsid w:val="3CBA6928"/>
+    <w:multiLevelType w:val="hybridMultilevel"/>
+    <w:tmpl w:val="F5C8C236"/>
+    <w:lvl w:ilvl="0" w:tplc="08090005">
+      <w:start w:val="1"/>
+      <w:numFmt w:val="bullet"/>
+      <w:lvlText w:val=""/>
+      <w:lvlJc w:val="left"/>
+      <w:pPr>
+        <w:ind w:left="1656" w:hanging="360"/>
+      </w:pPr>
+      <w:rPr>
+        <w:rFonts w:ascii="Wingdings" w:hAnsi="Wingdings" w:hint="default"/>
+      </w:rPr>
+    </w:lvl>
+    <w:lvl w:ilvl="1" w:tplc="08090003" w:tentative="1">
+      <w:start w:val="1"/>
+      <w:numFmt w:val="bullet"/>
+      <w:lvlText w:val="o"/>
+      <w:lvlJc w:val="left"/>
+      <w:pPr>
+        <w:ind w:left="2376" w:hanging="360"/>
+      </w:pPr>
+      <w:rPr>
+        <w:rFonts w:ascii="Courier New" w:hAnsi="Courier New" w:cs="Courier New" w:hint="default"/>
+      </w:rPr>
+    </w:lvl>
+    <w:lvl w:ilvl="2" w:tplc="08090005" w:tentative="1">
+      <w:start w:val="1"/>
+      <w:numFmt w:val="bullet"/>
+      <w:lvlText w:val=""/>
+      <w:lvlJc w:val="left"/>
+      <w:pPr>
+        <w:ind w:left="3096" w:hanging="360"/>
+      </w:pPr>
+      <w:rPr>
+        <w:rFonts w:ascii="Wingdings" w:hAnsi="Wingdings" w:hint="default"/>
+      </w:rPr>
+    </w:lvl>
+    <w:lvl w:ilvl="3" w:tplc="08090001" w:tentative="1">
+      <w:start w:val="1"/>
+      <w:numFmt w:val="bullet"/>
+      <w:lvlText w:val=""/>
+      <w:lvlJc w:val="left"/>
+      <w:pPr>
+        <w:ind w:left="3816" w:hanging="360"/>
+      </w:pPr>
+      <w:rPr>
+        <w:rFonts w:ascii="Symbol" w:hAnsi="Symbol" w:hint="default"/>
+      </w:rPr>
+    </w:lvl>
+    <w:lvl w:ilvl="4" w:tplc="08090003" w:tentative="1">
+      <w:start w:val="1"/>
+      <w:numFmt w:val="bullet"/>
+      <w:lvlText w:val="o"/>
+      <w:lvlJc w:val="left"/>
+      <w:pPr>
+        <w:ind w:left="4536" w:hanging="360"/>
+      </w:pPr>
+      <w:rPr>
+        <w:rFonts w:ascii="Courier New" w:hAnsi="Courier New" w:cs="Courier New" w:hint="default"/>
+      </w:rPr>
+    </w:lvl>
+    <w:lvl w:ilvl="5" w:tplc="08090005" w:tentative="1">
+      <w:start w:val="1"/>
+      <w:numFmt w:val="bullet"/>
+      <w:lvlText w:val=""/>
+      <w:lvlJc w:val="left"/>
+      <w:pPr>
+        <w:ind w:left="5256" w:hanging="360"/>
+      </w:pPr>
+      <w:rPr>
+        <w:rFonts w:ascii="Wingdings" w:hAnsi="Wingdings" w:hint="default"/>
+      </w:rPr>
+    </w:lvl>
+    <w:lvl w:ilvl="6" w:tplc="08090001" w:tentative="1">
+      <w:start w:val="1"/>
+      <w:numFmt w:val="bullet"/>
+      <w:lvlText w:val=""/>
+      <w:lvlJc w:val="left"/>
+      <w:pPr>
+        <w:ind w:left="5976" w:hanging="360"/>
+      </w:pPr>
+      <w:rPr>
+        <w:rFonts w:ascii="Symbol" w:hAnsi="Symbol" w:hint="default"/>
+      </w:rPr>
+    </w:lvl>
+    <w:lvl w:ilvl="7" w:tplc="08090003" w:tentative="1">
+      <w:start w:val="1"/>
+      <w:numFmt w:val="bullet"/>
+      <w:lvlText w:val="o"/>
+      <w:lvlJc w:val="left"/>
+      <w:pPr>
+        <w:ind w:left="6696" w:hanging="360"/>
+      </w:pPr>
+      <w:rPr>
+        <w:rFonts w:ascii="Courier New" w:hAnsi="Courier New" w:cs="Courier New" w:hint="default"/>
+      </w:rPr>
+    </w:lvl>
+    <w:lvl w:ilvl="8" w:tplc="08090005" w:tentative="1">
+      <w:start w:val="1"/>
+      <w:numFmt w:val="bullet"/>
+      <w:lvlText w:val=""/>
+      <w:lvlJc w:val="left"/>
+      <w:pPr>
+        <w:ind w:left="7416" w:hanging="360"/>
+      </w:pPr>
+      <w:rPr>
+        <w:rFonts w:ascii="Wingdings" w:hAnsi="Wingdings" w:hint="default"/>
+      </w:rPr>
+    </w:lvl>
+  </w:abstractNum>
+  <w:abstractNum w:abstractNumId="6" w15:restartNumberingAfterBreak="0">
+    <w:nsid w:val="3E5570FC"/>
+    <w:multiLevelType w:val="hybridMultilevel"/>
+    <w:tmpl w:val="6DEED0A2"/>
+    <w:lvl w:ilvl="0" w:tplc="08090005">
+      <w:start w:val="1"/>
+      <w:numFmt w:val="bullet"/>
+      <w:lvlText w:val=""/>
+      <w:lvlJc w:val="left"/>
+      <w:pPr>
+        <w:ind w:left="1440" w:hanging="360"/>
+      </w:pPr>
+      <w:rPr>
+        <w:rFonts w:ascii="Wingdings" w:hAnsi="Wingdings" w:hint="default"/>
+      </w:rPr>
+    </w:lvl>
+    <w:lvl w:ilvl="1" w:tplc="08090003" w:tentative="1">
+      <w:start w:val="1"/>
+      <w:numFmt w:val="bullet"/>
+      <w:lvlText w:val="o"/>
+      <w:lvlJc w:val="left"/>
+      <w:pPr>
+        <w:ind w:left="2160" w:hanging="360"/>
+      </w:pPr>
+      <w:rPr>
+        <w:rFonts w:ascii="Courier New" w:hAnsi="Courier New" w:cs="Courier New" w:hint="default"/>
+      </w:rPr>
+    </w:lvl>
+    <w:lvl w:ilvl="2" w:tplc="08090005" w:tentative="1">
+      <w:start w:val="1"/>
+      <w:numFmt w:val="bullet"/>
+      <w:lvlText w:val=""/>
+      <w:lvlJc w:val="left"/>
+      <w:pPr>
+        <w:ind w:left="2880" w:hanging="360"/>
+      </w:pPr>
+      <w:rPr>
+        <w:rFonts w:ascii="Wingdings" w:hAnsi="Wingdings" w:hint="default"/>
+      </w:rPr>
+    </w:lvl>
+    <w:lvl w:ilvl="3" w:tplc="08090001" w:tentative="1">
+      <w:start w:val="1"/>
+      <w:numFmt w:val="bullet"/>
+      <w:lvlText w:val=""/>
+      <w:lvlJc w:val="left"/>
+      <w:pPr>
+        <w:ind w:left="3600" w:hanging="360"/>
+      </w:pPr>
+      <w:rPr>
+        <w:rFonts w:ascii="Symbol" w:hAnsi="Symbol" w:hint="default"/>
+      </w:rPr>
+    </w:lvl>
+    <w:lvl w:ilvl="4" w:tplc="08090003" w:tentative="1">
+      <w:start w:val="1"/>
+      <w:numFmt w:val="bullet"/>
+      <w:lvlText w:val="o"/>
+      <w:lvlJc w:val="left"/>
+      <w:pPr>
+        <w:ind w:left="4320" w:hanging="360"/>
+      </w:pPr>
+      <w:rPr>
+        <w:rFonts w:ascii="Courier New" w:hAnsi="Courier New" w:cs="Courier New" w:hint="default"/>
+      </w:rPr>
+    </w:lvl>
+    <w:lvl w:ilvl="5" w:tplc="08090005" w:tentative="1">
+      <w:start w:val="1"/>
+      <w:numFmt w:val="bullet"/>
+      <w:lvlText w:val=""/>
+      <w:lvlJc w:val="left"/>
+      <w:pPr>
+        <w:ind w:left="5040" w:hanging="360"/>
+      </w:pPr>
+      <w:rPr>
+        <w:rFonts w:ascii="Wingdings" w:hAnsi="Wingdings" w:hint="default"/>
+      </w:rPr>
+    </w:lvl>
+    <w:lvl w:ilvl="6" w:tplc="08090001" w:tentative="1">
+      <w:start w:val="1"/>
+      <w:numFmt w:val="bullet"/>
+      <w:lvlText w:val=""/>
+      <w:lvlJc w:val="left"/>
+      <w:pPr>
+        <w:ind w:left="5760" w:hanging="360"/>
+      </w:pPr>
+      <w:rPr>
+        <w:rFonts w:ascii="Symbol" w:hAnsi="Symbol" w:hint="default"/>
+      </w:rPr>
+    </w:lvl>
+    <w:lvl w:ilvl="7" w:tplc="08090003" w:tentative="1">
+      <w:start w:val="1"/>
+      <w:numFmt w:val="bullet"/>
+      <w:lvlText w:val="o"/>
+      <w:lvlJc w:val="left"/>
+      <w:pPr>
+        <w:ind w:left="6480" w:hanging="360"/>
+      </w:pPr>
+      <w:rPr>
+        <w:rFonts w:ascii="Courier New" w:hAnsi="Courier New" w:cs="Courier New" w:hint="default"/>
+      </w:rPr>
+    </w:lvl>
+    <w:lvl w:ilvl="8" w:tplc="08090005" w:tentative="1">
+      <w:start w:val="1"/>
+      <w:numFmt w:val="bullet"/>
+      <w:lvlText w:val=""/>
+      <w:lvlJc w:val="left"/>
+      <w:pPr>
+        <w:ind w:left="7200" w:hanging="360"/>
+      </w:pPr>
+      <w:rPr>
+        <w:rFonts w:ascii="Wingdings" w:hAnsi="Wingdings" w:hint="default"/>
+      </w:rPr>
+    </w:lvl>
+  </w:abstractNum>
+  <w:abstractNum w:abstractNumId="7" w15:restartNumberingAfterBreak="0">
+    <w:nsid w:val="3FA44196"/>
+    <w:multiLevelType w:val="hybridMultilevel"/>
+    <w:tmpl w:val="C82A69C2"/>
+    <w:lvl w:ilvl="0" w:tplc="08090001">
+      <w:start w:val="1"/>
+      <w:numFmt w:val="bullet"/>
+      <w:lvlText w:val=""/>
+      <w:lvlJc w:val="left"/>
+      <w:pPr>
+        <w:ind w:left="1296" w:hanging="360"/>
+      </w:pPr>
+      <w:rPr>
+        <w:rFonts w:ascii="Symbol" w:hAnsi="Symbol" w:hint="default"/>
+      </w:rPr>
+    </w:lvl>
+    <w:lvl w:ilvl="1" w:tplc="08090003" w:tentative="1">
+      <w:start w:val="1"/>
+      <w:numFmt w:val="bullet"/>
+      <w:lvlText w:val="o"/>
+      <w:lvlJc w:val="left"/>
+      <w:pPr>
+        <w:ind w:left="2016" w:hanging="360"/>
+      </w:pPr>
+      <w:rPr>
+        <w:rFonts w:ascii="Courier New" w:hAnsi="Courier New" w:cs="Courier New" w:hint="default"/>
+      </w:rPr>
+    </w:lvl>
+    <w:lvl w:ilvl="2" w:tplc="08090005" w:tentative="1">
+      <w:start w:val="1"/>
+      <w:numFmt w:val="bullet"/>
+      <w:lvlText w:val=""/>
+      <w:lvlJc w:val="left"/>
+      <w:pPr>
+        <w:ind w:left="2736" w:hanging="360"/>
+      </w:pPr>
+      <w:rPr>
+        <w:rFonts w:ascii="Wingdings" w:hAnsi="Wingdings" w:hint="default"/>
+      </w:rPr>
+    </w:lvl>
+    <w:lvl w:ilvl="3" w:tplc="08090001" w:tentative="1">
+      <w:start w:val="1"/>
+      <w:numFmt w:val="bullet"/>
+      <w:lvlText w:val=""/>
+      <w:lvlJc w:val="left"/>
+      <w:pPr>
+        <w:ind w:left="3456" w:hanging="360"/>
+      </w:pPr>
+      <w:rPr>
+        <w:rFonts w:ascii="Symbol" w:hAnsi="Symbol" w:hint="default"/>
+      </w:rPr>
+    </w:lvl>
+    <w:lvl w:ilvl="4" w:tplc="08090003" w:tentative="1">
+      <w:start w:val="1"/>
+      <w:numFmt w:val="bullet"/>
+      <w:lvlText w:val="o"/>
+      <w:lvlJc w:val="left"/>
+      <w:pPr>
+        <w:ind w:left="4176" w:hanging="360"/>
+      </w:pPr>
+      <w:rPr>
+        <w:rFonts w:ascii="Courier New" w:hAnsi="Courier New" w:cs="Courier New" w:hint="default"/>
+      </w:rPr>
+    </w:lvl>
+    <w:lvl w:ilvl="5" w:tplc="08090005" w:tentative="1">
+      <w:start w:val="1"/>
+      <w:numFmt w:val="bullet"/>
+      <w:lvlText w:val=""/>
+      <w:lvlJc w:val="left"/>
+      <w:pPr>
+        <w:ind w:left="4896" w:hanging="360"/>
+      </w:pPr>
+      <w:rPr>
+        <w:rFonts w:ascii="Wingdings" w:hAnsi="Wingdings" w:hint="default"/>
+      </w:rPr>
+    </w:lvl>
+    <w:lvl w:ilvl="6" w:tplc="08090001" w:tentative="1">
+      <w:start w:val="1"/>
+      <w:numFmt w:val="bullet"/>
+      <w:lvlText w:val=""/>
+      <w:lvlJc w:val="left"/>
+      <w:pPr>
+        <w:ind w:left="5616" w:hanging="360"/>
+      </w:pPr>
+      <w:rPr>
+        <w:rFonts w:ascii="Symbol" w:hAnsi="Symbol" w:hint="default"/>
+      </w:rPr>
+    </w:lvl>
+    <w:lvl w:ilvl="7" w:tplc="08090003" w:tentative="1">
+      <w:start w:val="1"/>
+      <w:numFmt w:val="bullet"/>
+      <w:lvlText w:val="o"/>
+      <w:lvlJc w:val="left"/>
+      <w:pPr>
+        <w:ind w:left="6336" w:hanging="360"/>
+      </w:pPr>
+      <w:rPr>
+        <w:rFonts w:ascii="Courier New" w:hAnsi="Courier New" w:cs="Courier New" w:hint="default"/>
+      </w:rPr>
+    </w:lvl>
+    <w:lvl w:ilvl="8" w:tplc="08090005" w:tentative="1">
+      <w:start w:val="1"/>
+      <w:numFmt w:val="bullet"/>
+      <w:lvlText w:val=""/>
+      <w:lvlJc w:val="left"/>
+      <w:pPr>
+        <w:ind w:left="7056" w:hanging="360"/>
+      </w:pPr>
+      <w:rPr>
+        <w:rFonts w:ascii="Wingdings" w:hAnsi="Wingdings" w:hint="default"/>
+      </w:rPr>
+    </w:lvl>
+  </w:abstractNum>
+  <w:abstractNum w:abstractNumId="8" w15:restartNumberingAfterBreak="0">
+    <w:nsid w:val="3FF14CE2"/>
+    <w:multiLevelType w:val="multilevel"/>
+    <w:tmpl w:val="876C9F38"/>
+    <w:lvl w:ilvl="0">
+      <w:start w:val="1"/>
+      <w:numFmt w:val="decimal"/>
+      <w:lvlText w:val="%1."/>
+      <w:lvlJc w:val="left"/>
+      <w:pPr>
+        <w:tabs>
+          <w:tab w:val="num" w:pos="720"/>
+        </w:tabs>
+        <w:ind w:left="720" w:hanging="360"/>
+      </w:pPr>
+    </w:lvl>
+    <w:lvl w:ilvl="1">
+      <w:start w:val="1"/>
+      <w:numFmt w:val="decimal"/>
+      <w:lvlText w:val="%2."/>
+      <w:lvlJc w:val="left"/>
+      <w:pPr>
+        <w:tabs>
+          <w:tab w:val="num" w:pos="1440"/>
+        </w:tabs>
+        <w:ind w:left="1440" w:hanging="360"/>
+      </w:pPr>
+    </w:lvl>
+    <w:lvl w:ilvl="2">
+      <w:start w:val="1"/>
+      <w:numFmt w:val="decimal"/>
+      <w:lvlText w:val="%3."/>
+      <w:lvlJc w:val="left"/>
+      <w:pPr>
+        <w:tabs>
+          <w:tab w:val="num" w:pos="2160"/>
+        </w:tabs>
+        <w:ind w:left="2160" w:hanging="360"/>
+      </w:pPr>
+    </w:lvl>
+    <w:lvl w:ilvl="3" w:tentative="1">
+      <w:start w:val="1"/>
+      <w:numFmt w:val="decimal"/>
+      <w:lvlText w:val="%4."/>
+      <w:lvlJc w:val="left"/>
+      <w:pPr>
+        <w:tabs>
+          <w:tab w:val="num" w:pos="2880"/>
+        </w:tabs>
+        <w:ind w:left="2880" w:hanging="360"/>
+      </w:pPr>
+    </w:lvl>
+    <w:lvl w:ilvl="4" w:tentative="1">
+      <w:start w:val="1"/>
+      <w:numFmt w:val="decimal"/>
+      <w:lvlText w:val="%5."/>
+      <w:lvlJc w:val="left"/>
+      <w:pPr>
+        <w:tabs>
+          <w:tab w:val="num" w:pos="3600"/>
+        </w:tabs>
+        <w:ind w:left="3600" w:hanging="360"/>
+      </w:pPr>
+    </w:lvl>
+    <w:lvl w:ilvl="5" w:tentative="1">
+      <w:start w:val="1"/>
+      <w:numFmt w:val="decimal"/>
+      <w:lvlText w:val="%6."/>
+      <w:lvlJc w:val="left"/>
+      <w:pPr>
+        <w:tabs>
+          <w:tab w:val="num" w:pos="4320"/>
+        </w:tabs>
+        <w:ind w:left="4320" w:hanging="360"/>
+      </w:pPr>
+    </w:lvl>
+    <w:lvl w:ilvl="6" w:tentative="1">
+      <w:start w:val="1"/>
+      <w:numFmt w:val="decimal"/>
+      <w:lvlText w:val="%7."/>
+      <w:lvlJc w:val="left"/>
+      <w:pPr>
+        <w:tabs>
+          <w:tab w:val="num" w:pos="5040"/>
+        </w:tabs>
+        <w:ind w:left="5040" w:hanging="360"/>
+      </w:pPr>
+    </w:lvl>
+    <w:lvl w:ilvl="7" w:tentative="1">
+      <w:start w:val="1"/>
+      <w:numFmt w:val="decimal"/>
+      <w:lvlText w:val="%8."/>
+      <w:lvlJc w:val="left"/>
+      <w:pPr>
+        <w:tabs>
+          <w:tab w:val="num" w:pos="5760"/>
+        </w:tabs>
+        <w:ind w:left="5760" w:hanging="360"/>
+      </w:pPr>
+    </w:lvl>
+    <w:lvl w:ilvl="8" w:tentative="1">
+      <w:start w:val="1"/>
+      <w:numFmt w:val="decimal"/>
+      <w:lvlText w:val="%9."/>
+      <w:lvlJc w:val="left"/>
+      <w:pPr>
+        <w:tabs>
+          <w:tab w:val="num" w:pos="6480"/>
+        </w:tabs>
+        <w:ind w:left="6480" w:hanging="360"/>
+      </w:pPr>
+    </w:lvl>
+  </w:abstractNum>
+  <w:abstractNum w:abstractNumId="9" w15:restartNumberingAfterBreak="0">
+    <w:nsid w:val="404378E9"/>
+    <w:multiLevelType w:val="hybridMultilevel"/>
+    <w:tmpl w:val="A03A7DC2"/>
+    <w:lvl w:ilvl="0" w:tplc="0809001B">
+      <w:start w:val="1"/>
+      <w:numFmt w:val="lowerRoman"/>
+      <w:lvlText w:val="%1."/>
+      <w:lvlJc w:val="right"/>
+      <w:pPr>
+        <w:ind w:left="720" w:hanging="360"/>
+      </w:pPr>
+    </w:lvl>
+    <w:lvl w:ilvl="1" w:tplc="08090019" w:tentative="1">
+      <w:start w:val="1"/>
+      <w:numFmt w:val="lowerLetter"/>
+      <w:lvlText w:val="%2."/>
+      <w:lvlJc w:val="left"/>
+      <w:pPr>
+        <w:ind w:left="1440" w:hanging="360"/>
+      </w:pPr>
+    </w:lvl>
+    <w:lvl w:ilvl="2" w:tplc="0809001B" w:tentative="1">
+      <w:start w:val="1"/>
+      <w:numFmt w:val="lowerRoman"/>
+      <w:lvlText w:val="%3."/>
+      <w:lvlJc w:val="right"/>
+      <w:pPr>
+        <w:ind w:left="2160" w:hanging="180"/>
+      </w:pPr>
+    </w:lvl>
+    <w:lvl w:ilvl="3" w:tplc="0809000F" w:tentative="1">
+      <w:start w:val="1"/>
+      <w:numFmt w:val="decimal"/>
+      <w:lvlText w:val="%4."/>
+      <w:lvlJc w:val="left"/>
+      <w:pPr>
+        <w:ind w:left="2880" w:hanging="360"/>
+      </w:pPr>
+    </w:lvl>
+    <w:lvl w:ilvl="4" w:tplc="08090019" w:tentative="1">
+      <w:start w:val="1"/>
+      <w:numFmt w:val="lowerLetter"/>
+      <w:lvlText w:val="%5."/>
+      <w:lvlJc w:val="left"/>
+      <w:pPr>
+        <w:ind w:left="3600" w:hanging="360"/>
+      </w:pPr>
+    </w:lvl>
+    <w:lvl w:ilvl="5" w:tplc="0809001B" w:tentative="1">
+      <w:start w:val="1"/>
+      <w:numFmt w:val="lowerRoman"/>
+      <w:lvlText w:val="%6."/>
+      <w:lvlJc w:val="right"/>
+      <w:pPr>
+        <w:ind w:left="4320" w:hanging="180"/>
+      </w:pPr>
+    </w:lvl>
+    <w:lvl w:ilvl="6" w:tplc="0809000F" w:tentative="1">
+      <w:start w:val="1"/>
+      <w:numFmt w:val="decimal"/>
+      <w:lvlText w:val="%7."/>
+      <w:lvlJc w:val="left"/>
+      <w:pPr>
+        <w:ind w:left="5040" w:hanging="360"/>
+      </w:pPr>
+    </w:lvl>
+    <w:lvl w:ilvl="7" w:tplc="08090019" w:tentative="1">
+      <w:start w:val="1"/>
+      <w:numFmt w:val="lowerLetter"/>
+      <w:lvlText w:val="%8."/>
+      <w:lvlJc w:val="left"/>
+      <w:pPr>
+        <w:ind w:left="5760" w:hanging="360"/>
+      </w:pPr>
+    </w:lvl>
+    <w:lvl w:ilvl="8" w:tplc="0809001B" w:tentative="1">
+      <w:start w:val="1"/>
+      <w:numFmt w:val="lowerRoman"/>
+      <w:lvlText w:val="%9."/>
+      <w:lvlJc w:val="right"/>
+      <w:pPr>
+        <w:ind w:left="6480" w:hanging="180"/>
+      </w:pPr>
+    </w:lvl>
+  </w:abstractNum>
+  <w:abstractNum w:abstractNumId="10" w15:restartNumberingAfterBreak="0">
     <w:nsid w:val="412A391D"/>
     <w:multiLevelType w:val="hybridMultilevel"/>
     <w:tmpl w:val="9FFABB24"/>
@@ -3348,14 +6028,212 @@
       </w:rPr>
     </w:lvl>
   </w:abstractNum>
-  <w:abstractNum w:abstractNumId="2" w15:restartNumberingAfterBreak="0">
+  <w:abstractNum w:abstractNumId="11" w15:restartNumberingAfterBreak="0">
+    <w:nsid w:val="415B7C94"/>
+    <w:multiLevelType w:val="hybridMultilevel"/>
+    <w:tmpl w:val="4B80E0DA"/>
+    <w:lvl w:ilvl="0" w:tplc="08090001">
+      <w:start w:val="1"/>
+      <w:numFmt w:val="bullet"/>
+      <w:lvlText w:val=""/>
+      <w:lvlJc w:val="left"/>
+      <w:pPr>
+        <w:ind w:left="1296" w:hanging="360"/>
+      </w:pPr>
+      <w:rPr>
+        <w:rFonts w:ascii="Symbol" w:hAnsi="Symbol" w:hint="default"/>
+      </w:rPr>
+    </w:lvl>
+    <w:lvl w:ilvl="1" w:tplc="08090003">
+      <w:start w:val="1"/>
+      <w:numFmt w:val="bullet"/>
+      <w:lvlText w:val="o"/>
+      <w:lvlJc w:val="left"/>
+      <w:pPr>
+        <w:ind w:left="2016" w:hanging="360"/>
+      </w:pPr>
+      <w:rPr>
+        <w:rFonts w:ascii="Courier New" w:hAnsi="Courier New" w:cs="Courier New" w:hint="default"/>
+      </w:rPr>
+    </w:lvl>
+    <w:lvl w:ilvl="2" w:tplc="08090005" w:tentative="1">
+      <w:start w:val="1"/>
+      <w:numFmt w:val="bullet"/>
+      <w:lvlText w:val=""/>
+      <w:lvlJc w:val="left"/>
+      <w:pPr>
+        <w:ind w:left="2736" w:hanging="360"/>
+      </w:pPr>
+      <w:rPr>
+        <w:rFonts w:ascii="Wingdings" w:hAnsi="Wingdings" w:hint="default"/>
+      </w:rPr>
+    </w:lvl>
+    <w:lvl w:ilvl="3" w:tplc="08090001" w:tentative="1">
+      <w:start w:val="1"/>
+      <w:numFmt w:val="bullet"/>
+      <w:lvlText w:val=""/>
+      <w:lvlJc w:val="left"/>
+      <w:pPr>
+        <w:ind w:left="3456" w:hanging="360"/>
+      </w:pPr>
+      <w:rPr>
+        <w:rFonts w:ascii="Symbol" w:hAnsi="Symbol" w:hint="default"/>
+      </w:rPr>
+    </w:lvl>
+    <w:lvl w:ilvl="4" w:tplc="08090003">
+      <w:start w:val="1"/>
+      <w:numFmt w:val="bullet"/>
+      <w:lvlText w:val="o"/>
+      <w:lvlJc w:val="left"/>
+      <w:pPr>
+        <w:ind w:left="4176" w:hanging="360"/>
+      </w:pPr>
+      <w:rPr>
+        <w:rFonts w:ascii="Courier New" w:hAnsi="Courier New" w:cs="Courier New" w:hint="default"/>
+      </w:rPr>
+    </w:lvl>
+    <w:lvl w:ilvl="5" w:tplc="08090005" w:tentative="1">
+      <w:start w:val="1"/>
+      <w:numFmt w:val="bullet"/>
+      <w:lvlText w:val=""/>
+      <w:lvlJc w:val="left"/>
+      <w:pPr>
+        <w:ind w:left="4896" w:hanging="360"/>
+      </w:pPr>
+      <w:rPr>
+        <w:rFonts w:ascii="Wingdings" w:hAnsi="Wingdings" w:hint="default"/>
+      </w:rPr>
+    </w:lvl>
+    <w:lvl w:ilvl="6" w:tplc="08090001" w:tentative="1">
+      <w:start w:val="1"/>
+      <w:numFmt w:val="bullet"/>
+      <w:lvlText w:val=""/>
+      <w:lvlJc w:val="left"/>
+      <w:pPr>
+        <w:ind w:left="5616" w:hanging="360"/>
+      </w:pPr>
+      <w:rPr>
+        <w:rFonts w:ascii="Symbol" w:hAnsi="Symbol" w:hint="default"/>
+      </w:rPr>
+    </w:lvl>
+    <w:lvl w:ilvl="7" w:tplc="08090003" w:tentative="1">
+      <w:start w:val="1"/>
+      <w:numFmt w:val="bullet"/>
+      <w:lvlText w:val="o"/>
+      <w:lvlJc w:val="left"/>
+      <w:pPr>
+        <w:ind w:left="6336" w:hanging="360"/>
+      </w:pPr>
+      <w:rPr>
+        <w:rFonts w:ascii="Courier New" w:hAnsi="Courier New" w:cs="Courier New" w:hint="default"/>
+      </w:rPr>
+    </w:lvl>
+    <w:lvl w:ilvl="8" w:tplc="08090005" w:tentative="1">
+      <w:start w:val="1"/>
+      <w:numFmt w:val="bullet"/>
+      <w:lvlText w:val=""/>
+      <w:lvlJc w:val="left"/>
+      <w:pPr>
+        <w:ind w:left="7056" w:hanging="360"/>
+      </w:pPr>
+      <w:rPr>
+        <w:rFonts w:ascii="Wingdings" w:hAnsi="Wingdings" w:hint="default"/>
+      </w:rPr>
+    </w:lvl>
+  </w:abstractNum>
+  <w:abstractNum w:abstractNumId="12" w15:restartNumberingAfterBreak="0">
+    <w:nsid w:val="4A6079CC"/>
+    <w:multiLevelType w:val="hybridMultilevel"/>
+    <w:tmpl w:val="CA942DEA"/>
+    <w:lvl w:ilvl="0" w:tplc="0809001B">
+      <w:start w:val="1"/>
+      <w:numFmt w:val="lowerRoman"/>
+      <w:lvlText w:val="%1."/>
+      <w:lvlJc w:val="right"/>
+      <w:pPr>
+        <w:ind w:left="1800" w:hanging="360"/>
+      </w:pPr>
+    </w:lvl>
+    <w:lvl w:ilvl="1" w:tplc="08090019" w:tentative="1">
+      <w:start w:val="1"/>
+      <w:numFmt w:val="lowerLetter"/>
+      <w:lvlText w:val="%2."/>
+      <w:lvlJc w:val="left"/>
+      <w:pPr>
+        <w:ind w:left="2520" w:hanging="360"/>
+      </w:pPr>
+    </w:lvl>
+    <w:lvl w:ilvl="2" w:tplc="0809001B" w:tentative="1">
+      <w:start w:val="1"/>
+      <w:numFmt w:val="lowerRoman"/>
+      <w:lvlText w:val="%3."/>
+      <w:lvlJc w:val="right"/>
+      <w:pPr>
+        <w:ind w:left="3240" w:hanging="180"/>
+      </w:pPr>
+    </w:lvl>
+    <w:lvl w:ilvl="3" w:tplc="0809000F" w:tentative="1">
+      <w:start w:val="1"/>
+      <w:numFmt w:val="decimal"/>
+      <w:lvlText w:val="%4."/>
+      <w:lvlJc w:val="left"/>
+      <w:pPr>
+        <w:ind w:left="3960" w:hanging="360"/>
+      </w:pPr>
+    </w:lvl>
+    <w:lvl w:ilvl="4" w:tplc="08090019" w:tentative="1">
+      <w:start w:val="1"/>
+      <w:numFmt w:val="lowerLetter"/>
+      <w:lvlText w:val="%5."/>
+      <w:lvlJc w:val="left"/>
+      <w:pPr>
+        <w:ind w:left="4680" w:hanging="360"/>
+      </w:pPr>
+    </w:lvl>
+    <w:lvl w:ilvl="5" w:tplc="0809001B" w:tentative="1">
+      <w:start w:val="1"/>
+      <w:numFmt w:val="lowerRoman"/>
+      <w:lvlText w:val="%6."/>
+      <w:lvlJc w:val="right"/>
+      <w:pPr>
+        <w:ind w:left="5400" w:hanging="180"/>
+      </w:pPr>
+    </w:lvl>
+    <w:lvl w:ilvl="6" w:tplc="0809000F" w:tentative="1">
+      <w:start w:val="1"/>
+      <w:numFmt w:val="decimal"/>
+      <w:lvlText w:val="%7."/>
+      <w:lvlJc w:val="left"/>
+      <w:pPr>
+        <w:ind w:left="6120" w:hanging="360"/>
+      </w:pPr>
+    </w:lvl>
+    <w:lvl w:ilvl="7" w:tplc="08090019" w:tentative="1">
+      <w:start w:val="1"/>
+      <w:numFmt w:val="lowerLetter"/>
+      <w:lvlText w:val="%8."/>
+      <w:lvlJc w:val="left"/>
+      <w:pPr>
+        <w:ind w:left="6840" w:hanging="360"/>
+      </w:pPr>
+    </w:lvl>
+    <w:lvl w:ilvl="8" w:tplc="0809001B" w:tentative="1">
+      <w:start w:val="1"/>
+      <w:numFmt w:val="lowerRoman"/>
+      <w:lvlText w:val="%9."/>
+      <w:lvlJc w:val="right"/>
+      <w:pPr>
+        <w:ind w:left="7560" w:hanging="180"/>
+      </w:pPr>
+    </w:lvl>
+  </w:abstractNum>
+  <w:abstractNum w:abstractNumId="13" w15:restartNumberingAfterBreak="0">
     <w:nsid w:val="57F51578"/>
     <w:multiLevelType w:val="multilevel"/>
     <w:tmpl w:val="08090025"/>
     <w:lvl w:ilvl="0">
       <w:start w:val="1"/>
       <w:numFmt w:val="decimal"/>
-      <w:pStyle w:val="Heading1"/>
       <w:lvlText w:val="%1"/>
       <w:lvlJc w:val="left"/>
       <w:pPr>
@@ -3375,7 +6253,6 @@
     <w:lvl w:ilvl="2">
       <w:start w:val="1"/>
       <w:numFmt w:val="decimal"/>
-      <w:pStyle w:val="Heading3"/>
       <w:lvlText w:val="%1.%2.%3"/>
       <w:lvlJc w:val="left"/>
       <w:pPr>
@@ -3443,7 +6320,269 @@
       </w:pPr>
     </w:lvl>
   </w:abstractNum>
-  <w:abstractNum w:abstractNumId="3" w15:restartNumberingAfterBreak="0">
+  <w:abstractNum w:abstractNumId="14" w15:restartNumberingAfterBreak="0">
+    <w:nsid w:val="5B255CFA"/>
+    <w:multiLevelType w:val="hybridMultilevel"/>
+    <w:tmpl w:val="62D86C8A"/>
+    <w:lvl w:ilvl="0" w:tplc="08090001">
+      <w:start w:val="1"/>
+      <w:numFmt w:val="bullet"/>
+      <w:lvlText w:val=""/>
+      <w:lvlJc w:val="left"/>
+      <w:pPr>
+        <w:ind w:left="720" w:hanging="360"/>
+      </w:pPr>
+      <w:rPr>
+        <w:rFonts w:ascii="Symbol" w:hAnsi="Symbol" w:hint="default"/>
+      </w:rPr>
+    </w:lvl>
+    <w:lvl w:ilvl="1" w:tplc="08090003" w:tentative="1">
+      <w:start w:val="1"/>
+      <w:numFmt w:val="bullet"/>
+      <w:lvlText w:val="o"/>
+      <w:lvlJc w:val="left"/>
+      <w:pPr>
+        <w:ind w:left="1440" w:hanging="360"/>
+      </w:pPr>
+      <w:rPr>
+        <w:rFonts w:ascii="Courier New" w:hAnsi="Courier New" w:cs="Courier New" w:hint="default"/>
+      </w:rPr>
+    </w:lvl>
+    <w:lvl w:ilvl="2" w:tplc="08090005" w:tentative="1">
+      <w:start w:val="1"/>
+      <w:numFmt w:val="bullet"/>
+      <w:lvlText w:val=""/>
+      <w:lvlJc w:val="left"/>
+      <w:pPr>
+        <w:ind w:left="2160" w:hanging="360"/>
+      </w:pPr>
+      <w:rPr>
+        <w:rFonts w:ascii="Wingdings" w:hAnsi="Wingdings" w:hint="default"/>
+      </w:rPr>
+    </w:lvl>
+    <w:lvl w:ilvl="3" w:tplc="08090001" w:tentative="1">
+      <w:start w:val="1"/>
+      <w:numFmt w:val="bullet"/>
+      <w:lvlText w:val=""/>
+      <w:lvlJc w:val="left"/>
+      <w:pPr>
+        <w:ind w:left="2880" w:hanging="360"/>
+      </w:pPr>
+      <w:rPr>
+        <w:rFonts w:ascii="Symbol" w:hAnsi="Symbol" w:hint="default"/>
+      </w:rPr>
+    </w:lvl>
+    <w:lvl w:ilvl="4" w:tplc="08090003" w:tentative="1">
+      <w:start w:val="1"/>
+      <w:numFmt w:val="bullet"/>
+      <w:lvlText w:val="o"/>
+      <w:lvlJc w:val="left"/>
+      <w:pPr>
+        <w:ind w:left="3600" w:hanging="360"/>
+      </w:pPr>
+      <w:rPr>
+        <w:rFonts w:ascii="Courier New" w:hAnsi="Courier New" w:cs="Courier New" w:hint="default"/>
+      </w:rPr>
+    </w:lvl>
+    <w:lvl w:ilvl="5" w:tplc="08090005" w:tentative="1">
+      <w:start w:val="1"/>
+      <w:numFmt w:val="bullet"/>
+      <w:lvlText w:val=""/>
+      <w:lvlJc w:val="left"/>
+      <w:pPr>
+        <w:ind w:left="4320" w:hanging="360"/>
+      </w:pPr>
+      <w:rPr>
+        <w:rFonts w:ascii="Wingdings" w:hAnsi="Wingdings" w:hint="default"/>
+      </w:rPr>
+    </w:lvl>
+    <w:lvl w:ilvl="6" w:tplc="08090001" w:tentative="1">
+      <w:start w:val="1"/>
+      <w:numFmt w:val="bullet"/>
+      <w:lvlText w:val=""/>
+      <w:lvlJc w:val="left"/>
+      <w:pPr>
+        <w:ind w:left="5040" w:hanging="360"/>
+      </w:pPr>
+      <w:rPr>
+        <w:rFonts w:ascii="Symbol" w:hAnsi="Symbol" w:hint="default"/>
+      </w:rPr>
+    </w:lvl>
+    <w:lvl w:ilvl="7" w:tplc="08090003" w:tentative="1">
+      <w:start w:val="1"/>
+      <w:numFmt w:val="bullet"/>
+      <w:lvlText w:val="o"/>
+      <w:lvlJc w:val="left"/>
+      <w:pPr>
+        <w:ind w:left="5760" w:hanging="360"/>
+      </w:pPr>
+      <w:rPr>
+        <w:rFonts w:ascii="Courier New" w:hAnsi="Courier New" w:cs="Courier New" w:hint="default"/>
+      </w:rPr>
+    </w:lvl>
+    <w:lvl w:ilvl="8" w:tplc="08090005" w:tentative="1">
+      <w:start w:val="1"/>
+      <w:numFmt w:val="bullet"/>
+      <w:lvlText w:val=""/>
+      <w:lvlJc w:val="left"/>
+      <w:pPr>
+        <w:ind w:left="6480" w:hanging="360"/>
+      </w:pPr>
+      <w:rPr>
+        <w:rFonts w:ascii="Wingdings" w:hAnsi="Wingdings" w:hint="default"/>
+      </w:rPr>
+    </w:lvl>
+  </w:abstractNum>
+  <w:abstractNum w:abstractNumId="15" w15:restartNumberingAfterBreak="0">
+    <w:nsid w:val="63980108"/>
+    <w:multiLevelType w:val="multilevel"/>
+    <w:tmpl w:val="65C8042A"/>
+    <w:lvl w:ilvl="0">
+      <w:start w:val="1"/>
+      <w:numFmt w:val="bullet"/>
+      <w:lvlText w:val=""/>
+      <w:lvlJc w:val="left"/>
+      <w:pPr>
+        <w:tabs>
+          <w:tab w:val="num" w:pos="720"/>
+        </w:tabs>
+        <w:ind w:left="720" w:hanging="360"/>
+      </w:pPr>
+      <w:rPr>
+        <w:rFonts w:ascii="Symbol" w:hAnsi="Symbol" w:hint="default"/>
+        <w:sz w:val="20"/>
+      </w:rPr>
+    </w:lvl>
+    <w:lvl w:ilvl="1">
+      <w:start w:val="1"/>
+      <w:numFmt w:val="bullet"/>
+      <w:lvlText w:val="o"/>
+      <w:lvlJc w:val="left"/>
+      <w:pPr>
+        <w:tabs>
+          <w:tab w:val="num" w:pos="1440"/>
+        </w:tabs>
+        <w:ind w:left="1440" w:hanging="360"/>
+      </w:pPr>
+      <w:rPr>
+        <w:rFonts w:ascii="Courier New" w:hAnsi="Courier New" w:hint="default"/>
+        <w:sz w:val="20"/>
+      </w:rPr>
+    </w:lvl>
+    <w:lvl w:ilvl="2">
+      <w:start w:val="1"/>
+      <w:numFmt w:val="bullet"/>
+      <w:lvlText w:val=""/>
+      <w:lvlJc w:val="left"/>
+      <w:pPr>
+        <w:tabs>
+          <w:tab w:val="num" w:pos="2160"/>
+        </w:tabs>
+        <w:ind w:left="2160" w:hanging="360"/>
+      </w:pPr>
+      <w:rPr>
+        <w:rFonts w:ascii="Wingdings" w:hAnsi="Wingdings" w:hint="default"/>
+        <w:sz w:val="20"/>
+      </w:rPr>
+    </w:lvl>
+    <w:lvl w:ilvl="3">
+      <w:start w:val="1"/>
+      <w:numFmt w:val="bullet"/>
+      <w:lvlText w:val=""/>
+      <w:lvlJc w:val="left"/>
+      <w:pPr>
+        <w:tabs>
+          <w:tab w:val="num" w:pos="2880"/>
+        </w:tabs>
+        <w:ind w:left="2880" w:hanging="360"/>
+      </w:pPr>
+      <w:rPr>
+        <w:rFonts w:ascii="Wingdings" w:hAnsi="Wingdings" w:hint="default"/>
+        <w:sz w:val="20"/>
+      </w:rPr>
+    </w:lvl>
+    <w:lvl w:ilvl="4">
+      <w:start w:val="1"/>
+      <w:numFmt w:val="bullet"/>
+      <w:lvlText w:val=""/>
+      <w:lvlJc w:val="left"/>
+      <w:pPr>
+        <w:tabs>
+          <w:tab w:val="num" w:pos="3600"/>
+        </w:tabs>
+        <w:ind w:left="3600" w:hanging="360"/>
+      </w:pPr>
+      <w:rPr>
+        <w:rFonts w:ascii="Wingdings" w:hAnsi="Wingdings" w:hint="default"/>
+        <w:sz w:val="20"/>
+      </w:rPr>
+    </w:lvl>
+    <w:lvl w:ilvl="5" w:tentative="1">
+      <w:start w:val="1"/>
+      <w:numFmt w:val="bullet"/>
+      <w:lvlText w:val=""/>
+      <w:lvlJc w:val="left"/>
+      <w:pPr>
+        <w:tabs>
+          <w:tab w:val="num" w:pos="4320"/>
+        </w:tabs>
+        <w:ind w:left="4320" w:hanging="360"/>
+      </w:pPr>
+      <w:rPr>
+        <w:rFonts w:ascii="Wingdings" w:hAnsi="Wingdings" w:hint="default"/>
+        <w:sz w:val="20"/>
+      </w:rPr>
+    </w:lvl>
+    <w:lvl w:ilvl="6" w:tentative="1">
+      <w:start w:val="1"/>
+      <w:numFmt w:val="bullet"/>
+      <w:lvlText w:val=""/>
+      <w:lvlJc w:val="left"/>
+      <w:pPr>
+        <w:tabs>
+          <w:tab w:val="num" w:pos="5040"/>
+        </w:tabs>
+        <w:ind w:left="5040" w:hanging="360"/>
+      </w:pPr>
+      <w:rPr>
+        <w:rFonts w:ascii="Wingdings" w:hAnsi="Wingdings" w:hint="default"/>
+        <w:sz w:val="20"/>
+      </w:rPr>
+    </w:lvl>
+    <w:lvl w:ilvl="7" w:tentative="1">
+      <w:start w:val="1"/>
+      <w:numFmt w:val="bullet"/>
+      <w:lvlText w:val=""/>
+      <w:lvlJc w:val="left"/>
+      <w:pPr>
+        <w:tabs>
+          <w:tab w:val="num" w:pos="5760"/>
+        </w:tabs>
+        <w:ind w:left="5760" w:hanging="360"/>
+      </w:pPr>
+      <w:rPr>
+        <w:rFonts w:ascii="Wingdings" w:hAnsi="Wingdings" w:hint="default"/>
+        <w:sz w:val="20"/>
+      </w:rPr>
+    </w:lvl>
+    <w:lvl w:ilvl="8" w:tentative="1">
+      <w:start w:val="1"/>
+      <w:numFmt w:val="bullet"/>
+      <w:lvlText w:val=""/>
+      <w:lvlJc w:val="left"/>
+      <w:pPr>
+        <w:tabs>
+          <w:tab w:val="num" w:pos="6480"/>
+        </w:tabs>
+        <w:ind w:left="6480" w:hanging="360"/>
+      </w:pPr>
+      <w:rPr>
+        <w:rFonts w:ascii="Wingdings" w:hAnsi="Wingdings" w:hint="default"/>
+        <w:sz w:val="20"/>
+      </w:rPr>
+    </w:lvl>
+  </w:abstractNum>
+  <w:abstractNum w:abstractNumId="16" w15:restartNumberingAfterBreak="0">
     <w:nsid w:val="64293234"/>
     <w:multiLevelType w:val="hybridMultilevel"/>
     <w:tmpl w:val="21F2A814"/>
@@ -3534,7 +6673,7 @@
       </w:pPr>
     </w:lvl>
   </w:abstractNum>
-  <w:abstractNum w:abstractNumId="4" w15:restartNumberingAfterBreak="0">
+  <w:abstractNum w:abstractNumId="17" w15:restartNumberingAfterBreak="0">
     <w:nsid w:val="69EC6256"/>
     <w:multiLevelType w:val="hybridMultilevel"/>
     <w:tmpl w:val="8144913C"/>
@@ -3620,7 +6759,120 @@
       </w:pPr>
     </w:lvl>
   </w:abstractNum>
-  <w:abstractNum w:abstractNumId="5" w15:restartNumberingAfterBreak="0">
+  <w:abstractNum w:abstractNumId="18" w15:restartNumberingAfterBreak="0">
+    <w:nsid w:val="770C526E"/>
+    <w:multiLevelType w:val="hybridMultilevel"/>
+    <w:tmpl w:val="FA2400DC"/>
+    <w:lvl w:ilvl="0" w:tplc="08090001">
+      <w:start w:val="1"/>
+      <w:numFmt w:val="bullet"/>
+      <w:lvlText w:val=""/>
+      <w:lvlJc w:val="left"/>
+      <w:pPr>
+        <w:ind w:left="1296" w:hanging="360"/>
+      </w:pPr>
+      <w:rPr>
+        <w:rFonts w:ascii="Symbol" w:hAnsi="Symbol" w:hint="default"/>
+      </w:rPr>
+    </w:lvl>
+    <w:lvl w:ilvl="1" w:tplc="08090003">
+      <w:start w:val="1"/>
+      <w:numFmt w:val="bullet"/>
+      <w:lvlText w:val="o"/>
+      <w:lvlJc w:val="left"/>
+      <w:pPr>
+        <w:ind w:left="2016" w:hanging="360"/>
+      </w:pPr>
+      <w:rPr>
+        <w:rFonts w:ascii="Courier New" w:hAnsi="Courier New" w:cs="Courier New" w:hint="default"/>
+      </w:rPr>
+    </w:lvl>
+    <w:lvl w:ilvl="2" w:tplc="08090005" w:tentative="1">
+      <w:start w:val="1"/>
+      <w:numFmt w:val="bullet"/>
+      <w:lvlText w:val=""/>
+      <w:lvlJc w:val="left"/>
+      <w:pPr>
+        <w:ind w:left="2736" w:hanging="360"/>
+      </w:pPr>
+      <w:rPr>
+        <w:rFonts w:ascii="Wingdings" w:hAnsi="Wingdings" w:hint="default"/>
+      </w:rPr>
+    </w:lvl>
+    <w:lvl w:ilvl="3" w:tplc="08090001" w:tentative="1">
+      <w:start w:val="1"/>
+      <w:numFmt w:val="bullet"/>
+      <w:lvlText w:val=""/>
+      <w:lvlJc w:val="left"/>
+      <w:pPr>
+        <w:ind w:left="3456" w:hanging="360"/>
+      </w:pPr>
+      <w:rPr>
+        <w:rFonts w:ascii="Symbol" w:hAnsi="Symbol" w:hint="default"/>
+      </w:rPr>
+    </w:lvl>
+    <w:lvl w:ilvl="4" w:tplc="08090003" w:tentative="1">
+      <w:start w:val="1"/>
+      <w:numFmt w:val="bullet"/>
+      <w:lvlText w:val="o"/>
+      <w:lvlJc w:val="left"/>
+      <w:pPr>
+        <w:ind w:left="4176" w:hanging="360"/>
+      </w:pPr>
+      <w:rPr>
+        <w:rFonts w:ascii="Courier New" w:hAnsi="Courier New" w:cs="Courier New" w:hint="default"/>
+      </w:rPr>
+    </w:lvl>
+    <w:lvl w:ilvl="5" w:tplc="08090005" w:tentative="1">
+      <w:start w:val="1"/>
+      <w:numFmt w:val="bullet"/>
+      <w:lvlText w:val=""/>
+      <w:lvlJc w:val="left"/>
+      <w:pPr>
+        <w:ind w:left="4896" w:hanging="360"/>
+      </w:pPr>
+      <w:rPr>
+        <w:rFonts w:ascii="Wingdings" w:hAnsi="Wingdings" w:hint="default"/>
+      </w:rPr>
+    </w:lvl>
+    <w:lvl w:ilvl="6" w:tplc="08090001" w:tentative="1">
+      <w:start w:val="1"/>
+      <w:numFmt w:val="bullet"/>
+      <w:lvlText w:val=""/>
+      <w:lvlJc w:val="left"/>
+      <w:pPr>
+        <w:ind w:left="5616" w:hanging="360"/>
+      </w:pPr>
+      <w:rPr>
+        <w:rFonts w:ascii="Symbol" w:hAnsi="Symbol" w:hint="default"/>
+      </w:rPr>
+    </w:lvl>
+    <w:lvl w:ilvl="7" w:tplc="08090003" w:tentative="1">
+      <w:start w:val="1"/>
+      <w:numFmt w:val="bullet"/>
+      <w:lvlText w:val="o"/>
+      <w:lvlJc w:val="left"/>
+      <w:pPr>
+        <w:ind w:left="6336" w:hanging="360"/>
+      </w:pPr>
+      <w:rPr>
+        <w:rFonts w:ascii="Courier New" w:hAnsi="Courier New" w:cs="Courier New" w:hint="default"/>
+      </w:rPr>
+    </w:lvl>
+    <w:lvl w:ilvl="8" w:tplc="08090005" w:tentative="1">
+      <w:start w:val="1"/>
+      <w:numFmt w:val="bullet"/>
+      <w:lvlText w:val=""/>
+      <w:lvlJc w:val="left"/>
+      <w:pPr>
+        <w:ind w:left="7056" w:hanging="360"/>
+      </w:pPr>
+      <w:rPr>
+        <w:rFonts w:ascii="Wingdings" w:hAnsi="Wingdings" w:hint="default"/>
+      </w:rPr>
+    </w:lvl>
+  </w:abstractNum>
+  <w:abstractNum w:abstractNumId="19" w15:restartNumberingAfterBreak="0">
     <w:nsid w:val="77C0494E"/>
     <w:multiLevelType w:val="hybridMultilevel"/>
     <w:tmpl w:val="0554E370"/>
@@ -3850,7 +7102,7 @@
       </w:rPr>
     </w:lvl>
   </w:abstractNum>
-  <w:abstractNum w:abstractNumId="6" w15:restartNumberingAfterBreak="0">
+  <w:abstractNum w:abstractNumId="20" w15:restartNumberingAfterBreak="0">
     <w:nsid w:val="78720E1C"/>
     <w:multiLevelType w:val="hybridMultilevel"/>
     <w:tmpl w:val="0188F588"/>
@@ -3936,26 +7188,184 @@
       </w:pPr>
     </w:lvl>
   </w:abstractNum>
+  <w:abstractNum w:abstractNumId="21" w15:restartNumberingAfterBreak="0">
+    <w:nsid w:val="7FAE04A2"/>
+    <w:multiLevelType w:val="hybridMultilevel"/>
+    <w:tmpl w:val="BCA6C5C0"/>
+    <w:lvl w:ilvl="0" w:tplc="08090005">
+      <w:start w:val="1"/>
+      <w:numFmt w:val="bullet"/>
+      <w:lvlText w:val=""/>
+      <w:lvlJc w:val="left"/>
+      <w:pPr>
+        <w:ind w:left="1656" w:hanging="360"/>
+      </w:pPr>
+      <w:rPr>
+        <w:rFonts w:ascii="Wingdings" w:hAnsi="Wingdings" w:hint="default"/>
+      </w:rPr>
+    </w:lvl>
+    <w:lvl w:ilvl="1" w:tplc="08090003" w:tentative="1">
+      <w:start w:val="1"/>
+      <w:numFmt w:val="bullet"/>
+      <w:lvlText w:val="o"/>
+      <w:lvlJc w:val="left"/>
+      <w:pPr>
+        <w:ind w:left="2376" w:hanging="360"/>
+      </w:pPr>
+      <w:rPr>
+        <w:rFonts w:ascii="Courier New" w:hAnsi="Courier New" w:cs="Courier New" w:hint="default"/>
+      </w:rPr>
+    </w:lvl>
+    <w:lvl w:ilvl="2" w:tplc="08090005" w:tentative="1">
+      <w:start w:val="1"/>
+      <w:numFmt w:val="bullet"/>
+      <w:lvlText w:val=""/>
+      <w:lvlJc w:val="left"/>
+      <w:pPr>
+        <w:ind w:left="3096" w:hanging="360"/>
+      </w:pPr>
+      <w:rPr>
+        <w:rFonts w:ascii="Wingdings" w:hAnsi="Wingdings" w:hint="default"/>
+      </w:rPr>
+    </w:lvl>
+    <w:lvl w:ilvl="3" w:tplc="08090001" w:tentative="1">
+      <w:start w:val="1"/>
+      <w:numFmt w:val="bullet"/>
+      <w:lvlText w:val=""/>
+      <w:lvlJc w:val="left"/>
+      <w:pPr>
+        <w:ind w:left="3816" w:hanging="360"/>
+      </w:pPr>
+      <w:rPr>
+        <w:rFonts w:ascii="Symbol" w:hAnsi="Symbol" w:hint="default"/>
+      </w:rPr>
+    </w:lvl>
+    <w:lvl w:ilvl="4" w:tplc="08090003" w:tentative="1">
+      <w:start w:val="1"/>
+      <w:numFmt w:val="bullet"/>
+      <w:lvlText w:val="o"/>
+      <w:lvlJc w:val="left"/>
+      <w:pPr>
+        <w:ind w:left="4536" w:hanging="360"/>
+      </w:pPr>
+      <w:rPr>
+        <w:rFonts w:ascii="Courier New" w:hAnsi="Courier New" w:cs="Courier New" w:hint="default"/>
+      </w:rPr>
+    </w:lvl>
+    <w:lvl w:ilvl="5" w:tplc="08090005" w:tentative="1">
+      <w:start w:val="1"/>
+      <w:numFmt w:val="bullet"/>
+      <w:lvlText w:val=""/>
+      <w:lvlJc w:val="left"/>
+      <w:pPr>
+        <w:ind w:left="5256" w:hanging="360"/>
+      </w:pPr>
+      <w:rPr>
+        <w:rFonts w:ascii="Wingdings" w:hAnsi="Wingdings" w:hint="default"/>
+      </w:rPr>
+    </w:lvl>
+    <w:lvl w:ilvl="6" w:tplc="08090001" w:tentative="1">
+      <w:start w:val="1"/>
+      <w:numFmt w:val="bullet"/>
+      <w:lvlText w:val=""/>
+      <w:lvlJc w:val="left"/>
+      <w:pPr>
+        <w:ind w:left="5976" w:hanging="360"/>
+      </w:pPr>
+      <w:rPr>
+        <w:rFonts w:ascii="Symbol" w:hAnsi="Symbol" w:hint="default"/>
+      </w:rPr>
+    </w:lvl>
+    <w:lvl w:ilvl="7" w:tplc="08090003" w:tentative="1">
+      <w:start w:val="1"/>
+      <w:numFmt w:val="bullet"/>
+      <w:lvlText w:val="o"/>
+      <w:lvlJc w:val="left"/>
+      <w:pPr>
+        <w:ind w:left="6696" w:hanging="360"/>
+      </w:pPr>
+      <w:rPr>
+        <w:rFonts w:ascii="Courier New" w:hAnsi="Courier New" w:cs="Courier New" w:hint="default"/>
+      </w:rPr>
+    </w:lvl>
+    <w:lvl w:ilvl="8" w:tplc="08090005" w:tentative="1">
+      <w:start w:val="1"/>
+      <w:numFmt w:val="bullet"/>
+      <w:lvlText w:val=""/>
+      <w:lvlJc w:val="left"/>
+      <w:pPr>
+        <w:ind w:left="7416" w:hanging="360"/>
+      </w:pPr>
+      <w:rPr>
+        <w:rFonts w:ascii="Wingdings" w:hAnsi="Wingdings" w:hint="default"/>
+      </w:rPr>
+    </w:lvl>
+  </w:abstractNum>
   <w:num w:numId="1">
+    <w:abstractNumId w:val="13"/>
+  </w:num>
+  <w:num w:numId="2">
+    <w:abstractNumId w:val="19"/>
+  </w:num>
+  <w:num w:numId="3">
+    <w:abstractNumId w:val="10"/>
+  </w:num>
+  <w:num w:numId="4">
     <w:abstractNumId w:val="2"/>
   </w:num>
-  <w:num w:numId="2">
+  <w:num w:numId="5">
+    <w:abstractNumId w:val="17"/>
+  </w:num>
+  <w:num w:numId="6">
+    <w:abstractNumId w:val="20"/>
+  </w:num>
+  <w:num w:numId="7">
+    <w:abstractNumId w:val="16"/>
+  </w:num>
+  <w:num w:numId="8">
+    <w:abstractNumId w:val="0"/>
+  </w:num>
+  <w:num w:numId="9">
+    <w:abstractNumId w:val="7"/>
+  </w:num>
+  <w:num w:numId="10">
+    <w:abstractNumId w:val="11"/>
+  </w:num>
+  <w:num w:numId="11">
+    <w:abstractNumId w:val="14"/>
+  </w:num>
+  <w:num w:numId="12">
+    <w:abstractNumId w:val="15"/>
+  </w:num>
+  <w:num w:numId="13">
+    <w:abstractNumId w:val="9"/>
+  </w:num>
+  <w:num w:numId="14">
+    <w:abstractNumId w:val="12"/>
+  </w:num>
+  <w:num w:numId="15">
+    <w:abstractNumId w:val="21"/>
+  </w:num>
+  <w:num w:numId="16">
+    <w:abstractNumId w:val="1"/>
+  </w:num>
+  <w:num w:numId="17">
     <w:abstractNumId w:val="5"/>
   </w:num>
-  <w:num w:numId="3">
-    <w:abstractNumId w:val="1"/>
-  </w:num>
-  <w:num w:numId="4">
-    <w:abstractNumId w:val="0"/>
-  </w:num>
-  <w:num w:numId="5">
+  <w:num w:numId="18">
     <w:abstractNumId w:val="4"/>
   </w:num>
-  <w:num w:numId="6">
+  <w:num w:numId="19">
     <w:abstractNumId w:val="6"/>
   </w:num>
-  <w:num w:numId="7">
+  <w:num w:numId="20">
     <w:abstractNumId w:val="3"/>
+  </w:num>
+  <w:num w:numId="21">
+    <w:abstractNumId w:val="8"/>
+  </w:num>
+  <w:num w:numId="22">
+    <w:abstractNumId w:val="18"/>
   </w:num>
 </w:numbering>
 </file>
@@ -4364,13 +7774,16 @@
     <w:link w:val="Heading1Char"/>
     <w:uiPriority w:val="9"/>
     <w:qFormat/>
-    <w:rsid w:val="00A759AC"/>
+    <w:rsid w:val="005F2990"/>
     <w:pPr>
       <w:keepNext/>
       <w:keepLines/>
       <w:numPr>
-        <w:numId w:val="1"/>
+        <w:numId w:val="8"/>
       </w:numPr>
+      <w:pBdr>
+        <w:bottom w:val="single" w:sz="6" w:space="1" w:color="4472C4" w:themeColor="accent5"/>
+      </w:pBdr>
       <w:spacing w:before="240" w:after="0"/>
       <w:outlineLvl w:val="0"/>
     </w:pPr>
@@ -4415,22 +7828,20 @@
     <w:uiPriority w:val="9"/>
     <w:unhideWhenUsed/>
     <w:qFormat/>
-    <w:rsid w:val="00A759AC"/>
+    <w:rsid w:val="00E1492B"/>
     <w:pPr>
       <w:keepNext/>
       <w:keepLines/>
-      <w:numPr>
-        <w:ilvl w:val="2"/>
-        <w:numId w:val="1"/>
-      </w:numPr>
       <w:spacing w:before="40" w:after="0"/>
       <w:outlineLvl w:val="2"/>
     </w:pPr>
     <w:rPr>
       <w:rFonts w:asciiTheme="majorHAnsi" w:eastAsiaTheme="majorEastAsia" w:hAnsiTheme="majorHAnsi" w:cstheme="majorBidi"/>
+      <w:i/>
       <w:color w:val="1F4D78" w:themeColor="accent1" w:themeShade="7F"/>
       <w:sz w:val="24"/>
       <w:szCs w:val="24"/>
+      <w:u w:val="single"/>
     </w:rPr>
   </w:style>
   <w:style w:type="paragraph" w:styleId="Heading4">
@@ -4595,7 +8006,6 @@
   <w:style w:type="character" w:default="1" w:styleId="DefaultParagraphFont">
     <w:name w:val="Default Paragraph Font"/>
     <w:uiPriority w:val="1"/>
-    <w:semiHidden/>
     <w:unhideWhenUsed/>
   </w:style>
   <w:style w:type="table" w:default="1" w:styleId="TableNormal">
@@ -4624,7 +8034,7 @@
     <w:basedOn w:val="DefaultParagraphFont"/>
     <w:link w:val="Heading1"/>
     <w:uiPriority w:val="9"/>
-    <w:rsid w:val="00A759AC"/>
+    <w:rsid w:val="005F2990"/>
     <w:rPr>
       <w:rFonts w:asciiTheme="majorHAnsi" w:eastAsiaTheme="majorEastAsia" w:hAnsiTheme="majorHAnsi" w:cstheme="majorBidi"/>
       <w:color w:val="2E74B5" w:themeColor="accent1" w:themeShade="BF"/>
@@ -4652,12 +8062,14 @@
     <w:basedOn w:val="DefaultParagraphFont"/>
     <w:link w:val="Heading3"/>
     <w:uiPriority w:val="9"/>
-    <w:rsid w:val="00A759AC"/>
+    <w:rsid w:val="00E1492B"/>
     <w:rPr>
       <w:rFonts w:asciiTheme="majorHAnsi" w:eastAsiaTheme="majorEastAsia" w:hAnsiTheme="majorHAnsi" w:cstheme="majorBidi"/>
+      <w:i/>
       <w:color w:val="1F4D78" w:themeColor="accent1" w:themeShade="7F"/>
       <w:sz w:val="24"/>
       <w:szCs w:val="24"/>
+      <w:u w:val="single"/>
       <w:lang w:val="fr-FR"/>
     </w:rPr>
   </w:style>
@@ -4885,6 +8297,146 @@
     </w:pPr>
     <w:rPr>
       <w:rFonts w:ascii="Arial" w:hAnsi="Arial"/>
+    </w:rPr>
+  </w:style>
+  <w:style w:type="paragraph" w:styleId="NormalWeb">
+    <w:name w:val="Normal (Web)"/>
+    <w:basedOn w:val="Normal"/>
+    <w:uiPriority w:val="99"/>
+    <w:semiHidden/>
+    <w:unhideWhenUsed/>
+    <w:rsid w:val="00867A13"/>
+    <w:pPr>
+      <w:spacing w:before="100" w:beforeAutospacing="1" w:after="100" w:afterAutospacing="1" w:line="240" w:lineRule="auto"/>
+    </w:pPr>
+    <w:rPr>
+      <w:rFonts w:ascii="Times New Roman" w:eastAsia="Times New Roman" w:hAnsi="Times New Roman" w:cs="Times New Roman"/>
+      <w:sz w:val="24"/>
+      <w:szCs w:val="24"/>
+      <w:lang w:val="en-GB" w:eastAsia="en-GB"/>
+    </w:rPr>
+  </w:style>
+  <w:style w:type="character" w:styleId="SubtleEmphasis">
+    <w:name w:val="Subtle Emphasis"/>
+    <w:basedOn w:val="DefaultParagraphFont"/>
+    <w:uiPriority w:val="19"/>
+    <w:qFormat/>
+    <w:rsid w:val="00E1492B"/>
+    <w:rPr>
+      <w:i/>
+      <w:iCs/>
+      <w:color w:val="404040" w:themeColor="text1" w:themeTint="BF"/>
+    </w:rPr>
+  </w:style>
+  <w:style w:type="character" w:styleId="Emphasis">
+    <w:name w:val="Emphasis"/>
+    <w:basedOn w:val="DefaultParagraphFont"/>
+    <w:uiPriority w:val="20"/>
+    <w:qFormat/>
+    <w:rsid w:val="00E1492B"/>
+    <w:rPr>
+      <w:i/>
+      <w:iCs/>
+    </w:rPr>
+  </w:style>
+  <w:style w:type="character" w:customStyle="1" w:styleId="current">
+    <w:name w:val="current"/>
+    <w:basedOn w:val="DefaultParagraphFont"/>
+    <w:rsid w:val="00E1492B"/>
+  </w:style>
+  <w:style w:type="paragraph" w:styleId="Subtitle">
+    <w:name w:val="Subtitle"/>
+    <w:basedOn w:val="Normal"/>
+    <w:next w:val="Normal"/>
+    <w:link w:val="SubtitleChar"/>
+    <w:uiPriority w:val="11"/>
+    <w:qFormat/>
+    <w:rsid w:val="00E1492B"/>
+    <w:pPr>
+      <w:numPr>
+        <w:ilvl w:val="1"/>
+      </w:numPr>
+    </w:pPr>
+    <w:rPr>
+      <w:rFonts w:eastAsiaTheme="minorEastAsia"/>
+      <w:color w:val="5A5A5A" w:themeColor="text1" w:themeTint="A5"/>
+      <w:spacing w:val="15"/>
+    </w:rPr>
+  </w:style>
+  <w:style w:type="character" w:customStyle="1" w:styleId="SubtitleChar">
+    <w:name w:val="Subtitle Char"/>
+    <w:basedOn w:val="DefaultParagraphFont"/>
+    <w:link w:val="Subtitle"/>
+    <w:uiPriority w:val="11"/>
+    <w:rsid w:val="00E1492B"/>
+    <w:rPr>
+      <w:rFonts w:eastAsiaTheme="minorEastAsia"/>
+      <w:color w:val="5A5A5A" w:themeColor="text1" w:themeTint="A5"/>
+      <w:spacing w:val="15"/>
+      <w:lang w:val="fr-FR"/>
+    </w:rPr>
+  </w:style>
+  <w:style w:type="paragraph" w:styleId="NoSpacing">
+    <w:name w:val="No Spacing"/>
+    <w:uiPriority w:val="1"/>
+    <w:qFormat/>
+    <w:rsid w:val="00732D19"/>
+    <w:pPr>
+      <w:spacing w:after="0" w:line="240" w:lineRule="auto"/>
+    </w:pPr>
+    <w:rPr>
+      <w:lang w:val="fr-FR"/>
+    </w:rPr>
+  </w:style>
+  <w:style w:type="paragraph" w:styleId="ListParagraph">
+    <w:name w:val="List Paragraph"/>
+    <w:basedOn w:val="Normal"/>
+    <w:uiPriority w:val="34"/>
+    <w:qFormat/>
+    <w:rsid w:val="00314BCC"/>
+    <w:pPr>
+      <w:ind w:left="720"/>
+      <w:contextualSpacing/>
+    </w:pPr>
+  </w:style>
+  <w:style w:type="paragraph" w:styleId="FootnoteText">
+    <w:name w:val="footnote text"/>
+    <w:basedOn w:val="Normal"/>
+    <w:link w:val="FootnoteTextChar"/>
+    <w:uiPriority w:val="99"/>
+    <w:semiHidden/>
+    <w:unhideWhenUsed/>
+    <w:rsid w:val="0029656D"/>
+    <w:pPr>
+      <w:spacing w:after="0" w:line="240" w:lineRule="auto"/>
+    </w:pPr>
+    <w:rPr>
+      <w:sz w:val="20"/>
+      <w:szCs w:val="20"/>
+    </w:rPr>
+  </w:style>
+  <w:style w:type="character" w:customStyle="1" w:styleId="FootnoteTextChar">
+    <w:name w:val="Footnote Text Char"/>
+    <w:basedOn w:val="DefaultParagraphFont"/>
+    <w:link w:val="FootnoteText"/>
+    <w:uiPriority w:val="99"/>
+    <w:semiHidden/>
+    <w:rsid w:val="0029656D"/>
+    <w:rPr>
+      <w:sz w:val="20"/>
+      <w:szCs w:val="20"/>
+      <w:lang w:val="fr-FR"/>
+    </w:rPr>
+  </w:style>
+  <w:style w:type="character" w:styleId="FootnoteReference">
+    <w:name w:val="footnote reference"/>
+    <w:basedOn w:val="DefaultParagraphFont"/>
+    <w:uiPriority w:val="99"/>
+    <w:semiHidden/>
+    <w:unhideWhenUsed/>
+    <w:rsid w:val="0029656D"/>
+    <w:rPr>
+      <w:vertAlign w:val="superscript"/>
     </w:rPr>
   </w:style>
 </w:styles>
@@ -5156,7 +8708,7 @@
 </file>
 
 <file path=customXml/itemProps1.xml><?xml version="1.0" encoding="utf-8"?>
-<ds:datastoreItem xmlns:ds="http://schemas.openxmlformats.org/officeDocument/2006/customXml" ds:itemID="{A146D00B-F056-4770-8BBE-2CA14DA3CFB1}">
+<ds:datastoreItem xmlns:ds="http://schemas.openxmlformats.org/officeDocument/2006/customXml" ds:itemID="{364F7535-A7CC-4D23-8807-11A16C90E5B7}">
   <ds:schemaRefs>
     <ds:schemaRef ds:uri="http://schemas.openxmlformats.org/officeDocument/2006/bibliography"/>
   </ds:schemaRefs>

</xml_diff>

<commit_message>
Finalisation en terme de contenu de la première partie de CDC
</commit_message>
<xml_diff>
--- a/CDC_jood/CDC_jood.docx
+++ b/CDC_jood/CDC_jood.docx
@@ -1,6 +1,6 @@
 
 <file path=word/document.xml><?xml version="1.0" encoding="utf-8"?>
-<w:document xmlns:wpc="http://schemas.microsoft.com/office/word/2010/wordprocessingCanvas" xmlns:cx="http://schemas.microsoft.com/office/drawing/2014/chartex" xmlns:mc="http://schemas.openxmlformats.org/markup-compatibility/2006" xmlns:o="urn:schemas-microsoft-com:office:office" xmlns:r="http://schemas.openxmlformats.org/officeDocument/2006/relationships" xmlns:m="http://schemas.openxmlformats.org/officeDocument/2006/math" xmlns:v="urn:schemas-microsoft-com:vml" xmlns:wp14="http://schemas.microsoft.com/office/word/2010/wordprocessingDrawing" xmlns:wp="http://schemas.openxmlformats.org/drawingml/2006/wordprocessingDrawing" xmlns:w10="urn:schemas-microsoft-com:office:word" xmlns:w="http://schemas.openxmlformats.org/wordprocessingml/2006/main" xmlns:w14="http://schemas.microsoft.com/office/word/2010/wordml" xmlns:w15="http://schemas.microsoft.com/office/word/2012/wordml" xmlns:w16se="http://schemas.microsoft.com/office/word/2015/wordml/symex" xmlns:wpg="http://schemas.microsoft.com/office/word/2010/wordprocessingGroup" xmlns:wpi="http://schemas.microsoft.com/office/word/2010/wordprocessingInk" xmlns:wne="http://schemas.microsoft.com/office/word/2006/wordml" xmlns:wps="http://schemas.microsoft.com/office/word/2010/wordprocessingShape" mc:Ignorable="w14 w15 w16se wp14">
+<w:document xmlns:wpc="http://schemas.microsoft.com/office/word/2010/wordprocessingCanvas" xmlns:cx="http://schemas.microsoft.com/office/drawing/2014/chartex" xmlns:cx1="http://schemas.microsoft.com/office/drawing/2015/9/8/chartex" xmlns:cx2="http://schemas.microsoft.com/office/drawing/2015/10/21/chartex" xmlns:cx3="http://schemas.microsoft.com/office/drawing/2016/5/9/chartex" xmlns:cx4="http://schemas.microsoft.com/office/drawing/2016/5/10/chartex" xmlns:cx5="http://schemas.microsoft.com/office/drawing/2016/5/11/chartex" xmlns:cx6="http://schemas.microsoft.com/office/drawing/2016/5/12/chartex" xmlns:cx7="http://schemas.microsoft.com/office/drawing/2016/5/13/chartex" xmlns:cx8="http://schemas.microsoft.com/office/drawing/2016/5/14/chartex" xmlns:mc="http://schemas.openxmlformats.org/markup-compatibility/2006" xmlns:aink="http://schemas.microsoft.com/office/drawing/2016/ink" xmlns:am3d="http://schemas.microsoft.com/office/drawing/2017/model3d" xmlns:o="urn:schemas-microsoft-com:office:office" xmlns:r="http://schemas.openxmlformats.org/officeDocument/2006/relationships" xmlns:m="http://schemas.openxmlformats.org/officeDocument/2006/math" xmlns:v="urn:schemas-microsoft-com:vml" xmlns:wp14="http://schemas.microsoft.com/office/word/2010/wordprocessingDrawing" xmlns:wp="http://schemas.openxmlformats.org/drawingml/2006/wordprocessingDrawing" xmlns:w10="urn:schemas-microsoft-com:office:word" xmlns:w="http://schemas.openxmlformats.org/wordprocessingml/2006/main" xmlns:w14="http://schemas.microsoft.com/office/word/2010/wordml" xmlns:w15="http://schemas.microsoft.com/office/word/2012/wordml" xmlns:w16cid="http://schemas.microsoft.com/office/word/2016/wordml/cid" xmlns:w16se="http://schemas.microsoft.com/office/word/2015/wordml/symex" xmlns:wpg="http://schemas.microsoft.com/office/word/2010/wordprocessingGroup" xmlns:wpi="http://schemas.microsoft.com/office/word/2010/wordprocessingInk" xmlns:wne="http://schemas.microsoft.com/office/word/2006/wordml" xmlns:wps="http://schemas.microsoft.com/office/word/2010/wordprocessingShape" mc:Ignorable="w14 w15 w16se w16cid wp14">
   <w:body>
     <w:p>
       <w:pPr>
@@ -2984,7 +2984,19 @@
         <w:rPr>
           <w:rStyle w:val="SubtleEmphasis"/>
         </w:rPr>
-        <w:t xml:space="preserve">Toutes les informations recueillies seront directement transmises au centre responsable en temps réel. En géo-localisant ainsi bon nombre de démunis oubliés de tous, nous permettrons au centre JOOD d’accourir au besoin dans les plus brefs délais.  </w:t>
+        <w:t xml:space="preserve">Toutes les informations recueillies seront directement transmises au centre responsable en temps réel. En </w:t>
+      </w:r>
+      <w:r>
+        <w:rPr>
+          <w:rStyle w:val="SubtleEmphasis"/>
+        </w:rPr>
+        <w:t>géolocalisant</w:t>
+      </w:r>
+      <w:r>
+        <w:rPr>
+          <w:rStyle w:val="SubtleEmphasis"/>
+        </w:rPr>
+        <w:t xml:space="preserve"> ainsi bon nombre de démunis oubliés de tous, nous permettrons au centre JOOD d’accourir au besoin dans les plus brefs délais.  </w:t>
       </w:r>
     </w:p>
     <w:p>
@@ -3109,16 +3121,7 @@
           <w:i/>
           <w:iCs/>
         </w:rPr>
-        <w:t xml:space="preserve"> :</w:t>
-      </w:r>
-      <w:r>
-        <w:rPr>
-          <w:b/>
-          <w:bCs/>
-          <w:i/>
-          <w:iCs/>
-        </w:rPr>
-        <w:t xml:space="preserve"> </w:t>
+        <w:t xml:space="preserve"> : </w:t>
       </w:r>
       <w:r>
         <w:rPr>
@@ -3501,19 +3504,7 @@
         <w:rPr>
           <w:rStyle w:val="SubtleEmphasis"/>
         </w:rPr>
-        <w:t>Défauts</w:t>
-      </w:r>
-      <w:r>
-        <w:rPr>
-          <w:rStyle w:val="SubtleEmphasis"/>
-        </w:rPr>
-        <w:t xml:space="preserve"> d’Entourage</w:t>
-      </w:r>
-      <w:r>
-        <w:rPr>
-          <w:rStyle w:val="SubtleEmphasis"/>
-        </w:rPr>
-        <w:t xml:space="preserve"> recenser par les utilisateurs :</w:t>
+        <w:t>Défauts d’Entourage recenser par les utilisateurs :</w:t>
       </w:r>
     </w:p>
     <w:p>
@@ -3622,7 +3613,19 @@
         <w:rPr>
           <w:rStyle w:val="SubtleEmphasis"/>
         </w:rPr>
-        <w:t xml:space="preserve">Notre application sera une application mobile adaptée aux deux systèmes d’exploitations IOS et Android afin que toutes les personnes aient accès à ce service et donc aider </w:t>
+        <w:t>Notre application sera une application mobile adaptée aux deux systèmes d’exploitations IOS et Android afin que toutes les personnes aient accès à ce service et donc aide</w:t>
+      </w:r>
+      <w:r>
+        <w:rPr>
+          <w:rStyle w:val="SubtleEmphasis"/>
+        </w:rPr>
+        <w:t>nt</w:t>
+      </w:r>
+      <w:r>
+        <w:rPr>
+          <w:rStyle w:val="SubtleEmphasis"/>
+        </w:rPr>
+        <w:t xml:space="preserve"> </w:t>
       </w:r>
       <w:r>
         <w:rPr>
@@ -3634,7 +3637,19 @@
         <w:rPr>
           <w:rStyle w:val="SubtleEmphasis"/>
         </w:rPr>
-        <w:t xml:space="preserve">En géo-localisant ainsi bon nombre de démunis oubliés de tous, nous permettrons au centre JOOD d’accourir au besoin dans les plus brefs délais. L’application présentera un portail qui permettra à l’utilisateur de donner un profil du </w:t>
+        <w:t xml:space="preserve">En </w:t>
+      </w:r>
+      <w:r>
+        <w:rPr>
+          <w:rStyle w:val="SubtleEmphasis"/>
+        </w:rPr>
+        <w:t>géolocalisant</w:t>
+      </w:r>
+      <w:r>
+        <w:rPr>
+          <w:rStyle w:val="SubtleEmphasis"/>
+        </w:rPr>
+        <w:t xml:space="preserve"> ainsi bon nombre de démunis oubliés de tous, nous permettrons au centre JOOD d’accourir au besoin dans les plus brefs délais. L’application présentera un portail qui permettra à l’utilisateur de donner un profil du </w:t>
       </w:r>
       <w:r>
         <w:rPr>
@@ -3766,7 +3781,7 @@
         <w:pStyle w:val="ListParagraph"/>
         <w:numPr>
           <w:ilvl w:val="0"/>
-          <w:numId w:val="10"/>
+          <w:numId w:val="27"/>
         </w:numPr>
         <w:rPr>
           <w:rStyle w:val="SubtleEmphasis"/>
@@ -3776,15 +3791,30 @@
         <w:rPr>
           <w:rStyle w:val="SubtleEmphasis"/>
         </w:rPr>
-        <w:t xml:space="preserve">Pouvoir être en contact avec les personnes dans le besoin </w:t>
-      </w:r>
+        <w:t>Pouvoir être en contact avec les personnes dans le besoin</w:t>
+      </w:r>
+      <w:r>
+        <w:rPr>
+          <w:rStyle w:val="SubtleEmphasis"/>
+        </w:rPr>
+        <w:t>, et créer un climat de confiance et d’entre-aide général.</w:t>
+      </w:r>
+    </w:p>
+    <w:p>
+      <w:pPr>
+        <w:pStyle w:val="ListParagraph"/>
+        <w:ind w:left="1440"/>
+        <w:rPr>
+          <w:rStyle w:val="SubtleEmphasis"/>
+        </w:rPr>
+      </w:pPr>
     </w:p>
     <w:p>
       <w:pPr>
         <w:pStyle w:val="ListParagraph"/>
         <w:numPr>
           <w:ilvl w:val="0"/>
-          <w:numId w:val="10"/>
+          <w:numId w:val="27"/>
         </w:numPr>
         <w:rPr>
           <w:rStyle w:val="SubtleEmphasis"/>
@@ -3794,15 +3824,44 @@
         <w:rPr>
           <w:rStyle w:val="SubtleEmphasis"/>
         </w:rPr>
-        <w:t>Pouvoir fournir les solutions afin d’améliorer leurs conditions</w:t>
-      </w:r>
+        <w:t xml:space="preserve">Pouvoir fournir </w:t>
+      </w:r>
+      <w:r>
+        <w:rPr>
+          <w:rStyle w:val="SubtleEmphasis"/>
+        </w:rPr>
+        <w:t xml:space="preserve">des solutions concrètes afin d’améliorer le quotidien </w:t>
+      </w:r>
+      <w:r>
+        <w:rPr>
+          <w:rStyle w:val="SubtleEmphasis"/>
+        </w:rPr>
+        <w:t>des sans-abris.</w:t>
+      </w:r>
+    </w:p>
+    <w:p>
+      <w:pPr>
+        <w:pStyle w:val="ListParagraph"/>
+        <w:rPr>
+          <w:rStyle w:val="SubtleEmphasis"/>
+        </w:rPr>
+      </w:pPr>
+    </w:p>
+    <w:p>
+      <w:pPr>
+        <w:pStyle w:val="ListParagraph"/>
+        <w:ind w:left="1440"/>
+        <w:rPr>
+          <w:rStyle w:val="SubtleEmphasis"/>
+        </w:rPr>
+      </w:pPr>
     </w:p>
     <w:p>
       <w:pPr>
         <w:pStyle w:val="ListParagraph"/>
         <w:numPr>
           <w:ilvl w:val="0"/>
-          <w:numId w:val="10"/>
+          <w:numId w:val="27"/>
         </w:numPr>
         <w:rPr>
           <w:rStyle w:val="SubtleEmphasis"/>
@@ -3812,7 +3871,93 @@
         <w:rPr>
           <w:rStyle w:val="SubtleEmphasis"/>
         </w:rPr>
-        <w:t>Navigation simple et rapide au niveau de l’application</w:t>
+        <w:t>Sensibiliser un maximum de gens à la cause de JOOD.</w:t>
+      </w:r>
+    </w:p>
+    <w:p>
+      <w:pPr>
+        <w:pStyle w:val="ListParagraph"/>
+        <w:ind w:left="1440"/>
+        <w:rPr>
+          <w:rStyle w:val="SubtleEmphasis"/>
+        </w:rPr>
+      </w:pPr>
+    </w:p>
+    <w:p>
+      <w:pPr>
+        <w:pStyle w:val="ListParagraph"/>
+        <w:numPr>
+          <w:ilvl w:val="0"/>
+          <w:numId w:val="27"/>
+        </w:numPr>
+        <w:rPr>
+          <w:rStyle w:val="SubtleEmphasis"/>
+        </w:rPr>
+      </w:pPr>
+      <w:r>
+        <w:rPr>
+          <w:rStyle w:val="SubtleEmphasis"/>
+        </w:rPr>
+        <w:t>Fournir un produit (application mobile) qui soit agréable visuellement et facilement manipulable.</w:t>
+      </w:r>
+    </w:p>
+    <w:p>
+      <w:pPr>
+        <w:pStyle w:val="ListParagraph"/>
+        <w:rPr>
+          <w:rStyle w:val="SubtleEmphasis"/>
+        </w:rPr>
+      </w:pPr>
+    </w:p>
+    <w:p>
+      <w:pPr>
+        <w:pStyle w:val="ListParagraph"/>
+        <w:ind w:left="1440"/>
+        <w:rPr>
+          <w:rStyle w:val="SubtleEmphasis"/>
+        </w:rPr>
+      </w:pPr>
+    </w:p>
+    <w:p>
+      <w:pPr>
+        <w:pStyle w:val="ListParagraph"/>
+        <w:numPr>
+          <w:ilvl w:val="0"/>
+          <w:numId w:val="27"/>
+        </w:numPr>
+        <w:rPr>
+          <w:rStyle w:val="SubtleEmphasis"/>
+        </w:rPr>
+      </w:pPr>
+      <w:r>
+        <w:rPr>
+          <w:rStyle w:val="SubtleEmphasis"/>
+        </w:rPr>
+        <w:t xml:space="preserve">Encourager les futurs utilisateurs à </w:t>
+      </w:r>
+      <w:r>
+        <w:rPr>
+          <w:rStyle w:val="SubtleEmphasis"/>
+        </w:rPr>
+        <w:t>parrainer</w:t>
+      </w:r>
+      <w:r>
+        <w:rPr>
+          <w:rStyle w:val="SubtleEmphasis"/>
+        </w:rPr>
+        <w:t xml:space="preserve"> </w:t>
+      </w:r>
+      <w:r>
+        <w:rPr>
+          <w:rStyle w:val="SubtleEmphasis"/>
+        </w:rPr>
+        <w:t xml:space="preserve">financièrement ou psychologiquement tout sans-abris </w:t>
+      </w:r>
+      <w:r>
+        <w:rPr>
+          <w:rStyle w:val="SubtleEmphasis"/>
+        </w:rPr>
+        <w:t>qui ont à besoin.</w:t>
       </w:r>
     </w:p>
     <w:p>
@@ -3843,11 +3988,214 @@
         <w:t>Objectifs Quantitatifs</w:t>
       </w:r>
       <w:bookmarkEnd w:id="8"/>
-    </w:p>
-    <w:p/>
-    <w:p/>
-    <w:p/>
-    <w:p/>
+      <w:r>
+        <w:rPr>
+          <w:b/>
+          <w:color w:val="auto"/>
+        </w:rPr>
+        <w:t> :</w:t>
+      </w:r>
+    </w:p>
+    <w:p>
+      <w:pPr>
+        <w:pStyle w:val="NoSpacing"/>
+        <w:numPr>
+          <w:ilvl w:val="0"/>
+          <w:numId w:val="28"/>
+        </w:numPr>
+        <w:rPr>
+          <w:rStyle w:val="SubtleEmphasis"/>
+        </w:rPr>
+      </w:pPr>
+      <w:r>
+        <w:rPr>
+          <w:rStyle w:val="SubtleEmphasis"/>
+        </w:rPr>
+        <w:t>Avoir un nombre important d’utilisateurs : En augmentant le</w:t>
+      </w:r>
+    </w:p>
+    <w:p>
+      <w:pPr>
+        <w:pStyle w:val="NoSpacing"/>
+        <w:ind w:left="720" w:firstLine="720"/>
+        <w:rPr>
+          <w:rStyle w:val="SubtleEmphasis"/>
+        </w:rPr>
+      </w:pPr>
+      <w:r>
+        <w:rPr>
+          <w:rStyle w:val="SubtleEmphasis"/>
+        </w:rPr>
+        <w:t xml:space="preserve">nombre d’utilisateurs actifs, l’association </w:t>
+      </w:r>
+      <w:r>
+        <w:rPr>
+          <w:rStyle w:val="SubtleEmphasis"/>
+          <w:b/>
+        </w:rPr>
+        <w:t>J</w:t>
+      </w:r>
+      <w:r>
+        <w:rPr>
+          <w:rStyle w:val="SubtleEmphasis"/>
+          <w:b/>
+        </w:rPr>
+        <w:t>ood</w:t>
+      </w:r>
+      <w:r>
+        <w:rPr>
+          <w:rStyle w:val="SubtleEmphasis"/>
+        </w:rPr>
+        <w:t xml:space="preserve"> pourra venir en</w:t>
+      </w:r>
+    </w:p>
+    <w:p>
+      <w:pPr>
+        <w:pStyle w:val="NoSpacing"/>
+        <w:ind w:left="720" w:firstLine="720"/>
+        <w:rPr>
+          <w:rStyle w:val="SubtleEmphasis"/>
+        </w:rPr>
+      </w:pPr>
+      <w:r>
+        <w:rPr>
+          <w:rStyle w:val="SubtleEmphasis"/>
+        </w:rPr>
+        <w:t xml:space="preserve">aide à un nombre important de </w:t>
+      </w:r>
+      <w:r>
+        <w:rPr>
+          <w:rStyle w:val="SubtleEmphasis"/>
+        </w:rPr>
+        <w:t>sans-abris</w:t>
+      </w:r>
+      <w:r>
+        <w:rPr>
+          <w:rStyle w:val="SubtleEmphasis"/>
+        </w:rPr>
+        <w:t xml:space="preserve"> afin d’améliorer leurs</w:t>
+      </w:r>
+    </w:p>
+    <w:p>
+      <w:pPr>
+        <w:pStyle w:val="NoSpacing"/>
+        <w:ind w:left="720" w:firstLine="720"/>
+        <w:rPr>
+          <w:rStyle w:val="SubtleEmphasis"/>
+        </w:rPr>
+      </w:pPr>
+      <w:r>
+        <w:rPr>
+          <w:rStyle w:val="SubtleEmphasis"/>
+        </w:rPr>
+        <w:t>conditions.</w:t>
+      </w:r>
+    </w:p>
+    <w:p>
+      <w:pPr>
+        <w:pStyle w:val="NoSpacing"/>
+        <w:rPr>
+          <w:rStyle w:val="SubtleEmphasis"/>
+        </w:rPr>
+      </w:pPr>
+    </w:p>
+    <w:p>
+      <w:pPr>
+        <w:pStyle w:val="ListParagraph"/>
+        <w:numPr>
+          <w:ilvl w:val="0"/>
+          <w:numId w:val="23"/>
+        </w:numPr>
+        <w:rPr>
+          <w:rStyle w:val="SubtleEmphasis"/>
+        </w:rPr>
+      </w:pPr>
+      <w:r>
+        <w:rPr>
+          <w:rStyle w:val="SubtleEmphasis"/>
+        </w:rPr>
+        <w:t>Détecter un nombre important de personnes sans domicile fixe</w:t>
+      </w:r>
+      <w:r>
+        <w:rPr>
+          <w:rStyle w:val="SubtleEmphasis"/>
+        </w:rPr>
+        <w:t>.</w:t>
+      </w:r>
+    </w:p>
+    <w:p>
+      <w:pPr>
+        <w:pStyle w:val="ListParagraph"/>
+        <w:ind w:left="1440"/>
+        <w:rPr>
+          <w:rStyle w:val="SubtleEmphasis"/>
+        </w:rPr>
+      </w:pPr>
+    </w:p>
+    <w:p>
+      <w:pPr>
+        <w:pStyle w:val="ListParagraph"/>
+        <w:numPr>
+          <w:ilvl w:val="0"/>
+          <w:numId w:val="23"/>
+        </w:numPr>
+        <w:rPr>
+          <w:rStyle w:val="SubtleEmphasis"/>
+        </w:rPr>
+      </w:pPr>
+      <w:r>
+        <w:rPr>
+          <w:rStyle w:val="SubtleEmphasis"/>
+        </w:rPr>
+        <w:t>Avoir un nombre important de zones géographiques localisés e</w:t>
+      </w:r>
+      <w:r>
+        <w:rPr>
+          <w:rStyle w:val="SubtleEmphasis"/>
+        </w:rPr>
+        <w:t xml:space="preserve">t </w:t>
+      </w:r>
+      <w:r>
+        <w:rPr>
+          <w:rStyle w:val="SubtleEmphasis"/>
+        </w:rPr>
+        <w:t>signalées par les utilisateurs pour faciliter la recherche et donc</w:t>
+      </w:r>
+      <w:r>
+        <w:rPr>
+          <w:rStyle w:val="SubtleEmphasis"/>
+        </w:rPr>
+        <w:t xml:space="preserve"> </w:t>
+      </w:r>
+      <w:r>
+        <w:rPr>
+          <w:rStyle w:val="SubtleEmphasis"/>
+        </w:rPr>
+        <w:t>réalisé une géolocalisation en temps réels</w:t>
+      </w:r>
+    </w:p>
+    <w:p>
+      <w:pPr>
+        <w:pStyle w:val="ListParagraph"/>
+        <w:numPr>
+          <w:ilvl w:val="0"/>
+          <w:numId w:val="23"/>
+        </w:numPr>
+      </w:pPr>
+      <w:r>
+        <w:rPr>
+          <w:rStyle w:val="SubtleEmphasis"/>
+        </w:rPr>
+        <w:lastRenderedPageBreak/>
+        <w:t xml:space="preserve">Avoir un nombre importante de signalement </w:t>
+      </w:r>
+      <w:r>
+        <w:rPr>
+          <w:rStyle w:val="SubtleEmphasis"/>
+        </w:rPr>
+        <w:t>pour faire bouger l’activité plus rapidement.</w:t>
+      </w:r>
+    </w:p>
     <w:p/>
     <w:p>
       <w:pPr>
@@ -3866,19 +4214,34 @@
     <w:p>
       <w:pPr>
         <w:ind w:left="720"/>
-      </w:pPr>
-      <w:r>
+        <w:rPr>
+          <w:rStyle w:val="SubtleEmphasis"/>
+        </w:rPr>
+      </w:pPr>
+      <w:r>
+        <w:rPr>
+          <w:rStyle w:val="SubtleEmphasis"/>
+        </w:rPr>
         <w:t xml:space="preserve">L’application vise tous les utilisateurs disposant d’un smartphone. Il n’y a pas un choix de cible très précis, car l’objet même de l’application est de pouvoir aider les démunis et les sans-abris bénévolement. </w:t>
       </w:r>
     </w:p>
     <w:p>
       <w:pPr>
         <w:ind w:left="720"/>
-      </w:pPr>
-      <w:r>
+        <w:rPr>
+          <w:rStyle w:val="SubtleEmphasis"/>
+        </w:rPr>
+      </w:pPr>
+      <w:r>
+        <w:rPr>
+          <w:rStyle w:val="SubtleEmphasis"/>
+        </w:rPr>
         <w:t xml:space="preserve">Après il est vrai que nous portons un certain intérêt aux utilisateurs d’un âge jeune car l’interaction avec l’application mobile peut engendrer un désir </w:t>
       </w:r>
       <w:r>
+        <w:rPr>
+          <w:rStyle w:val="SubtleEmphasis"/>
+        </w:rPr>
         <w:t xml:space="preserve">d’adhésion au mouvement collaboratif d’entre-aide et de ce fait se mobiliser sur le terrain en apportant une aide physique à l’association. Ce qui serait pour nous encore plus avantageux. </w:t>
       </w:r>
     </w:p>
@@ -3891,15 +4254,172 @@
     <w:p>
       <w:pPr>
         <w:pStyle w:val="Heading3"/>
+        <w:ind w:firstLine="720"/>
+        <w:rPr>
+          <w:rStyle w:val="SubtleEmphasis"/>
+          <w:i/>
+          <w:iCs w:val="0"/>
+          <w:color w:val="1F4D78" w:themeColor="accent1" w:themeShade="7F"/>
+        </w:rPr>
       </w:pPr>
       <w:bookmarkStart w:id="10" w:name="_Toc536704079"/>
       <w:r>
-        <w:lastRenderedPageBreak/>
         <w:t>Equipement des Cibles</w:t>
       </w:r>
       <w:bookmarkEnd w:id="10"/>
       <w:r>
         <w:t> :</w:t>
+      </w:r>
+    </w:p>
+    <w:p>
+      <w:pPr>
+        <w:ind w:left="720"/>
+        <w:rPr>
+          <w:rStyle w:val="SubtleEmphasis"/>
+        </w:rPr>
+      </w:pPr>
+      <w:r>
+        <w:rPr>
+          <w:rStyle w:val="SubtleEmphasis"/>
+        </w:rPr>
+        <w:t xml:space="preserve">Notre application </w:t>
+      </w:r>
+      <w:r>
+        <w:rPr>
+          <w:rStyle w:val="SubtleEmphasis"/>
+        </w:rPr>
+        <w:t xml:space="preserve">sera dédier uniquement aux terminaux </w:t>
+      </w:r>
+      <w:r>
+        <w:rPr>
+          <w:rStyle w:val="SubtleEmphasis"/>
+        </w:rPr>
+        <w:t>mobile</w:t>
+      </w:r>
+      <w:r>
+        <w:rPr>
+          <w:rStyle w:val="SubtleEmphasis"/>
+        </w:rPr>
+        <w:t>s et</w:t>
+      </w:r>
+      <w:r>
+        <w:rPr>
+          <w:rStyle w:val="SubtleEmphasis"/>
+        </w:rPr>
+        <w:t xml:space="preserve"> sera disponible sur les deux systèmes</w:t>
+      </w:r>
+      <w:r>
+        <w:rPr>
+          <w:rStyle w:val="SubtleEmphasis"/>
+        </w:rPr>
+        <w:t xml:space="preserve"> </w:t>
+      </w:r>
+      <w:r>
+        <w:rPr>
+          <w:rStyle w:val="SubtleEmphasis"/>
+        </w:rPr>
+        <w:t>d’exploitations (IOS et Android) pour toucher le maximum</w:t>
+      </w:r>
+      <w:r>
+        <w:rPr>
+          <w:rStyle w:val="SubtleEmphasis"/>
+        </w:rPr>
+        <w:t xml:space="preserve"> </w:t>
+      </w:r>
+      <w:r>
+        <w:rPr>
+          <w:rStyle w:val="SubtleEmphasis"/>
+        </w:rPr>
+        <w:t>d’utilisateur et fournir une aide importante.</w:t>
+      </w:r>
+      <w:r>
+        <w:rPr>
+          <w:rStyle w:val="SubtleEmphasis"/>
+        </w:rPr>
+        <w:t xml:space="preserve"> La cliente souhaite que l’application soit disponible en </w:t>
+      </w:r>
+      <w:r>
+        <w:rPr>
+          <w:rStyle w:val="SubtleEmphasis"/>
+          <w:b/>
+        </w:rPr>
+        <w:t>Arabe</w:t>
+      </w:r>
+      <w:r>
+        <w:rPr>
+          <w:rStyle w:val="SubtleEmphasis"/>
+        </w:rPr>
+        <w:t xml:space="preserve"> et en </w:t>
+      </w:r>
+      <w:r>
+        <w:rPr>
+          <w:rStyle w:val="SubtleEmphasis"/>
+          <w:b/>
+        </w:rPr>
+        <w:t>Français</w:t>
+      </w:r>
+      <w:r>
+        <w:rPr>
+          <w:rStyle w:val="SubtleEmphasis"/>
+          <w:b/>
+        </w:rPr>
+        <w:t xml:space="preserve"> </w:t>
+      </w:r>
+      <w:r>
+        <w:rPr>
+          <w:rStyle w:val="SubtleEmphasis"/>
+        </w:rPr>
+        <w:t xml:space="preserve">pour </w:t>
+      </w:r>
+      <w:r>
+        <w:rPr>
+          <w:rStyle w:val="SubtleEmphasis"/>
+        </w:rPr>
+        <w:t>élargir le champ d’utilisateurs et évite de se heurter à une barrière linguistique.</w:t>
+      </w:r>
+      <w:r>
+        <w:rPr>
+          <w:rStyle w:val="SubtleEmphasis"/>
+        </w:rPr>
+        <w:t xml:space="preserve"> </w:t>
+      </w:r>
+    </w:p>
+    <w:p>
+      <w:pPr>
+        <w:ind w:left="720"/>
+        <w:rPr>
+          <w:rStyle w:val="SubtleEmphasis"/>
+        </w:rPr>
+      </w:pPr>
+      <w:r>
+        <w:rPr>
+          <w:rStyle w:val="SubtleEmphasis"/>
+        </w:rPr>
+        <w:t xml:space="preserve">L’application sera disponible sur les deux plateformes tout </w:t>
+      </w:r>
+      <w:r>
+        <w:rPr>
+          <w:rStyle w:val="SubtleEmphasis"/>
+        </w:rPr>
+        <w:t xml:space="preserve">en respectant un même Canvas fonctionnel i.e. : Les mêmes fonctionnalités présentent sans distinction sur les deux plateformes, </w:t>
+      </w:r>
+      <w:r>
+        <w:rPr>
+          <w:rStyle w:val="SubtleEmphasis"/>
+        </w:rPr>
+        <w:t xml:space="preserve">les mêmes services et recevront les mêmes mis-à-jour. Néanmoins l’application différera </w:t>
+      </w:r>
+      <w:r>
+        <w:rPr>
+          <w:rStyle w:val="SubtleEmphasis"/>
+        </w:rPr>
+        <w:t xml:space="preserve">dans son aspect graphique et visuel en fonction de </w:t>
+      </w:r>
+      <w:r>
+        <w:rPr>
+          <w:rStyle w:val="SubtleEmphasis"/>
+        </w:rPr>
+        <w:t>la plateforme, car il y a des chartes graphiques et de design bien spécifiques à chaque plateforme.</w:t>
       </w:r>
     </w:p>
     <w:p>
@@ -3936,169 +4456,81 @@
     </w:p>
     <w:p>
       <w:pPr>
-        <w:pStyle w:val="Corps"/>
-        <w:tabs>
-          <w:tab w:val="left" w:pos="708"/>
-          <w:tab w:val="left" w:pos="1416"/>
-          <w:tab w:val="left" w:pos="2124"/>
-          <w:tab w:val="left" w:pos="2832"/>
-          <w:tab w:val="left" w:pos="3540"/>
-          <w:tab w:val="left" w:pos="4248"/>
-          <w:tab w:val="left" w:pos="4956"/>
-          <w:tab w:val="left" w:pos="5664"/>
-          <w:tab w:val="left" w:pos="6372"/>
-          <w:tab w:val="left" w:pos="7080"/>
-          <w:tab w:val="left" w:pos="7788"/>
-          <w:tab w:val="left" w:pos="8496"/>
-        </w:tabs>
-        <w:ind w:left="708"/>
-        <w:rPr>
-          <w:rFonts w:asciiTheme="majorHAnsi" w:eastAsia="Helvetica" w:hAnsiTheme="majorHAnsi" w:cstheme="majorHAnsi"/>
-          <w:u w:color="000000"/>
-        </w:rPr>
-      </w:pPr>
-      <w:r>
-        <w:rPr>
-          <w:rFonts w:asciiTheme="majorHAnsi" w:hAnsiTheme="majorHAnsi" w:cstheme="majorHAnsi"/>
-          <w:u w:color="000000"/>
-        </w:rPr>
-        <w:t xml:space="preserve">Ajouter ici </w:t>
-      </w:r>
-      <w:r>
-        <w:rPr>
-          <w:rFonts w:asciiTheme="majorHAnsi" w:hAnsiTheme="majorHAnsi" w:cstheme="majorHAnsi"/>
-          <w:u w:color="000000"/>
-        </w:rPr>
-        <w:t xml:space="preserve">tous les documents concernant l’identité visuelle de </w:t>
-      </w:r>
-      <w:r>
-        <w:rPr>
-          <w:rFonts w:asciiTheme="majorHAnsi" w:hAnsiTheme="majorHAnsi" w:cstheme="majorHAnsi"/>
-          <w:u w:color="000000"/>
-        </w:rPr>
-        <w:t>l’application</w:t>
-      </w:r>
-      <w:r>
-        <w:rPr>
-          <w:rFonts w:asciiTheme="majorHAnsi" w:hAnsiTheme="majorHAnsi" w:cstheme="majorHAnsi"/>
-          <w:u w:color="000000"/>
-        </w:rPr>
-        <w:t xml:space="preserve"> (les codes couleurs, le logo et ces variations, les règles de conception etc.).</w:t>
-      </w:r>
-    </w:p>
-    <w:p>
-      <w:pPr>
-        <w:pStyle w:val="Corps"/>
-        <w:tabs>
-          <w:tab w:val="left" w:pos="708"/>
-          <w:tab w:val="left" w:pos="1416"/>
-          <w:tab w:val="left" w:pos="2124"/>
-          <w:tab w:val="left" w:pos="2832"/>
-          <w:tab w:val="left" w:pos="3540"/>
-          <w:tab w:val="left" w:pos="4248"/>
-          <w:tab w:val="left" w:pos="4956"/>
-          <w:tab w:val="left" w:pos="5664"/>
-          <w:tab w:val="left" w:pos="6372"/>
-          <w:tab w:val="left" w:pos="7080"/>
-          <w:tab w:val="left" w:pos="7788"/>
-          <w:tab w:val="left" w:pos="8496"/>
-        </w:tabs>
-        <w:rPr>
-          <w:rFonts w:asciiTheme="majorHAnsi" w:eastAsia="Helvetica" w:hAnsiTheme="majorHAnsi" w:cstheme="majorHAnsi"/>
-          <w:u w:color="000000"/>
-        </w:rPr>
-      </w:pPr>
-    </w:p>
-    <w:p>
-      <w:pPr>
-        <w:pStyle w:val="Corps"/>
+        <w:ind w:left="576"/>
+        <w:rPr>
+          <w:rStyle w:val="SubtleEmphasis"/>
+        </w:rPr>
+      </w:pPr>
+      <w:r>
+        <w:rPr>
+          <w:rStyle w:val="SubtleEmphasis"/>
+        </w:rPr>
+        <w:t>Ajouter ici tous les documents concernant l’identité visuelle de l’application (les codes couleurs, le logo et ces variations, les règles de conception etc.).</w:t>
+      </w:r>
+      <w:bookmarkStart w:id="13" w:name="_GoBack"/>
+      <w:bookmarkEnd w:id="13"/>
+    </w:p>
+    <w:p>
+      <w:pPr>
+        <w:pStyle w:val="ListParagraph"/>
         <w:numPr>
-          <w:ilvl w:val="1"/>
-          <w:numId w:val="2"/>
+          <w:ilvl w:val="0"/>
+          <w:numId w:val="10"/>
         </w:numPr>
-        <w:spacing w:after="160"/>
-        <w:rPr>
-          <w:rFonts w:asciiTheme="majorHAnsi" w:eastAsia="Helvetica" w:hAnsiTheme="majorHAnsi" w:cstheme="majorHAnsi"/>
-        </w:rPr>
-      </w:pPr>
-      <w:r>
-        <w:rPr>
-          <w:rFonts w:asciiTheme="majorHAnsi" w:hAnsiTheme="majorHAnsi" w:cstheme="majorHAnsi"/>
-        </w:rPr>
-        <w:t xml:space="preserve">Précisons les </w:t>
-      </w:r>
-      <w:r>
-        <w:rPr>
-          <w:rFonts w:asciiTheme="majorHAnsi" w:hAnsiTheme="majorHAnsi" w:cstheme="majorHAnsi"/>
-        </w:rPr>
-        <w:t>exigences concernant les coule</w:t>
-      </w:r>
-      <w:r>
-        <w:rPr>
-          <w:rFonts w:asciiTheme="majorHAnsi" w:hAnsiTheme="majorHAnsi" w:cstheme="majorHAnsi"/>
-        </w:rPr>
-        <w:t>urs et les effets de l’application</w:t>
-      </w:r>
-    </w:p>
-    <w:p>
-      <w:pPr>
-        <w:pStyle w:val="Corps"/>
+        <w:rPr>
+          <w:rStyle w:val="SubtleEmphasis"/>
+        </w:rPr>
+      </w:pPr>
+      <w:r>
+        <w:rPr>
+          <w:rStyle w:val="SubtleEmphasis"/>
+        </w:rPr>
+        <w:t>Précisons les exigences concernant les couleurs et les effets de l’application</w:t>
+      </w:r>
+    </w:p>
+    <w:p>
+      <w:pPr>
+        <w:pStyle w:val="ListParagraph"/>
         <w:numPr>
-          <w:ilvl w:val="1"/>
-          <w:numId w:val="2"/>
+          <w:ilvl w:val="0"/>
+          <w:numId w:val="10"/>
         </w:numPr>
-        <w:spacing w:after="160"/>
-        <w:rPr>
-          <w:rFonts w:asciiTheme="majorHAnsi" w:eastAsia="Helvetica" w:hAnsiTheme="majorHAnsi" w:cstheme="majorHAnsi"/>
-        </w:rPr>
-      </w:pPr>
-      <w:r>
-        <w:rPr>
-          <w:rFonts w:asciiTheme="majorHAnsi" w:hAnsiTheme="majorHAnsi" w:cstheme="majorHAnsi"/>
-        </w:rPr>
-        <w:t>Quell</w:t>
-      </w:r>
-      <w:r>
-        <w:rPr>
-          <w:rFonts w:asciiTheme="majorHAnsi" w:hAnsiTheme="majorHAnsi" w:cstheme="majorHAnsi"/>
-        </w:rPr>
-        <w:t>es sont les polices à utiliser</w:t>
-      </w:r>
-      <w:r>
-        <w:rPr>
-          <w:rFonts w:asciiTheme="majorHAnsi" w:hAnsiTheme="majorHAnsi" w:cstheme="majorHAnsi"/>
+        <w:rPr>
+          <w:rStyle w:val="SubtleEmphasis"/>
+        </w:rPr>
+      </w:pPr>
+      <w:r>
+        <w:rPr>
+          <w:rStyle w:val="SubtleEmphasis"/>
+        </w:rPr>
+        <w:t>Quelles sont les polices à utiliser</w:t>
+      </w:r>
+      <w:r>
+        <w:rPr>
+          <w:rStyle w:val="SubtleEmphasis"/>
         </w:rPr>
         <w:tab/>
       </w:r>
     </w:p>
     <w:p>
       <w:pPr>
-        <w:pStyle w:val="Corps"/>
+        <w:pStyle w:val="ListParagraph"/>
         <w:numPr>
-          <w:ilvl w:val="1"/>
-          <w:numId w:val="2"/>
+          <w:ilvl w:val="0"/>
+          <w:numId w:val="10"/>
         </w:numPr>
-        <w:spacing w:after="160"/>
-        <w:rPr>
-          <w:rFonts w:asciiTheme="majorHAnsi" w:eastAsia="Helvetica" w:hAnsiTheme="majorHAnsi" w:cstheme="majorHAnsi"/>
-        </w:rPr>
-      </w:pPr>
-      <w:r>
-        <w:rPr>
-          <w:rFonts w:asciiTheme="majorHAnsi" w:hAnsiTheme="majorHAnsi" w:cstheme="majorHAnsi"/>
-        </w:rPr>
-        <w:t xml:space="preserve">Quels sont les </w:t>
-      </w:r>
-      <w:r>
-        <w:rPr>
-          <w:rFonts w:asciiTheme="majorHAnsi" w:hAnsiTheme="majorHAnsi" w:cstheme="majorHAnsi"/>
-          <w:u w:color="000000"/>
-        </w:rPr>
-        <w:t>éléments, animation, couleurs, architecture d’informations, fonctionnalités</w:t>
-      </w:r>
-      <w:r>
-        <w:rPr>
-          <w:rFonts w:asciiTheme="majorHAnsi" w:hAnsiTheme="majorHAnsi" w:cstheme="majorHAnsi"/>
+        <w:rPr>
+          <w:rFonts w:eastAsia="Helvetica"/>
+        </w:rPr>
+      </w:pPr>
+      <w:r>
+        <w:rPr>
+          <w:rStyle w:val="SubtleEmphasis"/>
+        </w:rPr>
+        <w:t>Quels sont les éléments, animation, couleurs, architecture d’informations, fonctionnalités</w:t>
+      </w:r>
+      <w:r>
+        <w:rPr>
           <w:u w:color="000000"/>
         </w:rPr>
         <w:t>.</w:t>
@@ -4116,43 +4548,27 @@
           <w:rFonts w:eastAsia="Helvetica"/>
         </w:rPr>
       </w:pPr>
-      <w:bookmarkStart w:id="13" w:name="_Toc536704082"/>
+      <w:bookmarkStart w:id="14" w:name="_Toc536704082"/>
       <w:r>
         <w:rPr>
           <w:rFonts w:eastAsia="Helvetica"/>
         </w:rPr>
         <w:t>Wireframes et Maquettage</w:t>
       </w:r>
-      <w:bookmarkEnd w:id="13"/>
+      <w:bookmarkEnd w:id="14"/>
     </w:p>
     <w:p/>
     <w:p/>
-    <w:p/>
-    <w:p/>
-    <w:p/>
-    <w:p/>
-    <w:p/>
-    <w:p/>
-    <w:p/>
-    <w:p/>
-    <w:p/>
-    <w:p/>
-    <w:p/>
-    <w:p/>
-    <w:p/>
-    <w:p/>
-    <w:p/>
-    <w:p/>
     <w:p>
       <w:pPr>
         <w:pStyle w:val="Heading1"/>
       </w:pPr>
-      <w:bookmarkStart w:id="14" w:name="_Toc536704083"/>
+      <w:bookmarkStart w:id="15" w:name="_Toc536704083"/>
       <w:r>
         <w:lastRenderedPageBreak/>
         <w:t>Spécificités et Livrables</w:t>
       </w:r>
-      <w:bookmarkEnd w:id="14"/>
+      <w:bookmarkEnd w:id="15"/>
       <w:r>
         <w:t> </w:t>
       </w:r>
@@ -4166,7 +4582,245 @@
         </w:numPr>
         <w:ind w:left="576" w:hanging="576"/>
       </w:pPr>
-      <w:bookmarkStart w:id="15" w:name="_Toc536704084"/>
+      <w:bookmarkStart w:id="16" w:name="_Toc536704084"/>
+    </w:p>
+    <w:p>
+      <w:pPr>
+        <w:rPr>
+          <w:rStyle w:val="SubtleEmphasis"/>
+        </w:rPr>
+      </w:pPr>
+      <w:r>
+        <w:rPr>
+          <w:rStyle w:val="SubtleEmphasis"/>
+          <w:rFonts w:asciiTheme="majorHAnsi" w:hAnsiTheme="majorHAnsi" w:cstheme="majorHAnsi"/>
+          <w:sz w:val="24"/>
+          <w:szCs w:val="24"/>
+        </w:rPr>
+        <w:t xml:space="preserve">Nous avons </w:t>
+      </w:r>
+      <w:r>
+        <w:rPr>
+          <w:rStyle w:val="SubtleEmphasis"/>
+          <w:rFonts w:asciiTheme="majorHAnsi" w:hAnsiTheme="majorHAnsi" w:cstheme="majorHAnsi"/>
+          <w:sz w:val="24"/>
+          <w:szCs w:val="24"/>
+        </w:rPr>
+        <w:t>pensé</w:t>
+      </w:r>
+      <w:r>
+        <w:rPr>
+          <w:rStyle w:val="SubtleEmphasis"/>
+          <w:rFonts w:asciiTheme="majorHAnsi" w:hAnsiTheme="majorHAnsi" w:cstheme="majorHAnsi"/>
+          <w:sz w:val="24"/>
+          <w:szCs w:val="24"/>
+        </w:rPr>
+        <w:t xml:space="preserve"> </w:t>
+      </w:r>
+      <w:r>
+        <w:rPr>
+          <w:rStyle w:val="SubtleEmphasis"/>
+          <w:rFonts w:asciiTheme="majorHAnsi" w:hAnsiTheme="majorHAnsi" w:cstheme="majorHAnsi"/>
+          <w:sz w:val="24"/>
+          <w:szCs w:val="24"/>
+        </w:rPr>
+        <w:t>à structurer n</w:t>
+      </w:r>
+      <w:r>
+        <w:rPr>
+          <w:rStyle w:val="SubtleEmphasis"/>
+          <w:rFonts w:asciiTheme="majorHAnsi" w:hAnsiTheme="majorHAnsi" w:cstheme="majorHAnsi"/>
+          <w:sz w:val="24"/>
+          <w:szCs w:val="24"/>
+        </w:rPr>
+        <w:t>otre processus de développement en modules sépar</w:t>
+      </w:r>
+      <w:r>
+        <w:rPr>
+          <w:rStyle w:val="SubtleEmphasis"/>
+          <w:rFonts w:asciiTheme="majorHAnsi" w:hAnsiTheme="majorHAnsi" w:cstheme="majorHAnsi"/>
+          <w:sz w:val="24"/>
+          <w:szCs w:val="24"/>
+        </w:rPr>
+        <w:t>és</w:t>
+      </w:r>
+      <w:r>
+        <w:rPr>
+          <w:rStyle w:val="SubtleEmphasis"/>
+          <w:rFonts w:asciiTheme="majorHAnsi" w:hAnsiTheme="majorHAnsi" w:cstheme="majorHAnsi"/>
+          <w:sz w:val="24"/>
+          <w:szCs w:val="24"/>
+        </w:rPr>
+        <w:t xml:space="preserve"> et </w:t>
+      </w:r>
+      <w:r>
+        <w:rPr>
+          <w:rStyle w:val="SubtleEmphasis"/>
+          <w:rFonts w:asciiTheme="majorHAnsi" w:hAnsiTheme="majorHAnsi" w:cstheme="majorHAnsi"/>
+          <w:sz w:val="24"/>
+          <w:szCs w:val="24"/>
+        </w:rPr>
+        <w:t>réalis</w:t>
+      </w:r>
+      <w:r>
+        <w:rPr>
+          <w:rStyle w:val="SubtleEmphasis"/>
+          <w:rFonts w:asciiTheme="majorHAnsi" w:hAnsiTheme="majorHAnsi" w:cstheme="majorHAnsi"/>
+          <w:sz w:val="24"/>
+          <w:szCs w:val="24"/>
+        </w:rPr>
+        <w:t>és</w:t>
+      </w:r>
+      <w:r>
+        <w:rPr>
+          <w:rStyle w:val="SubtleEmphasis"/>
+          <w:rFonts w:asciiTheme="majorHAnsi" w:hAnsiTheme="majorHAnsi" w:cstheme="majorHAnsi"/>
+          <w:sz w:val="24"/>
+          <w:szCs w:val="24"/>
+        </w:rPr>
+        <w:t xml:space="preserve"> indépendamment. Car </w:t>
+      </w:r>
+      <w:r>
+        <w:rPr>
+          <w:rStyle w:val="SubtleEmphasis"/>
+          <w:rFonts w:asciiTheme="majorHAnsi" w:hAnsiTheme="majorHAnsi" w:cstheme="majorHAnsi"/>
+          <w:sz w:val="24"/>
+          <w:szCs w:val="24"/>
+        </w:rPr>
+        <w:t>au tout début de notre démarche nous nous sommes fixés des objectifs fonctionnels</w:t>
+      </w:r>
+      <w:r>
+        <w:rPr>
+          <w:rStyle w:val="SubtleEmphasis"/>
+          <w:rFonts w:asciiTheme="majorHAnsi" w:hAnsiTheme="majorHAnsi" w:cstheme="majorHAnsi"/>
+          <w:sz w:val="24"/>
+          <w:szCs w:val="24"/>
+        </w:rPr>
+        <w:t> </w:t>
+      </w:r>
+      <w:r>
+        <w:rPr>
+          <w:rStyle w:val="SubtleEmphasis"/>
+          <w:rFonts w:asciiTheme="majorHAnsi" w:hAnsiTheme="majorHAnsi" w:cstheme="majorHAnsi"/>
+          <w:sz w:val="24"/>
+          <w:szCs w:val="24"/>
+        </w:rPr>
+        <w:t xml:space="preserve">pour l’application </w:t>
+      </w:r>
+      <w:r>
+        <w:rPr>
+          <w:rStyle w:val="SubtleEmphasis"/>
+          <w:rFonts w:asciiTheme="majorHAnsi" w:hAnsiTheme="majorHAnsi" w:cstheme="majorHAnsi"/>
+          <w:sz w:val="24"/>
+          <w:szCs w:val="24"/>
+        </w:rPr>
+        <w:t xml:space="preserve">: géolocalisation en temps réel, le signalement </w:t>
+      </w:r>
+      <w:r>
+        <w:rPr>
+          <w:rStyle w:val="SubtleEmphasis"/>
+          <w:rFonts w:asciiTheme="majorHAnsi" w:hAnsiTheme="majorHAnsi" w:cstheme="majorHAnsi"/>
+          <w:sz w:val="24"/>
+          <w:szCs w:val="24"/>
+        </w:rPr>
+        <w:t>périmétrique</w:t>
+      </w:r>
+      <w:r>
+        <w:rPr>
+          <w:rStyle w:val="SubtleEmphasis"/>
+          <w:rFonts w:asciiTheme="majorHAnsi" w:hAnsiTheme="majorHAnsi" w:cstheme="majorHAnsi"/>
+          <w:sz w:val="24"/>
+          <w:szCs w:val="24"/>
+        </w:rPr>
+        <w:t xml:space="preserve">, </w:t>
+      </w:r>
+      <w:r>
+        <w:rPr>
+          <w:rStyle w:val="SubtleEmphasis"/>
+          <w:rFonts w:asciiTheme="majorHAnsi" w:hAnsiTheme="majorHAnsi" w:cstheme="majorHAnsi"/>
+          <w:sz w:val="24"/>
+          <w:szCs w:val="24"/>
+        </w:rPr>
+        <w:t xml:space="preserve">l’identification, etc. Donc </w:t>
+      </w:r>
+      <w:r>
+        <w:rPr>
+          <w:rStyle w:val="SubtleEmphasis"/>
+          <w:rFonts w:asciiTheme="majorHAnsi" w:hAnsiTheme="majorHAnsi" w:cstheme="majorHAnsi"/>
+          <w:sz w:val="24"/>
+          <w:szCs w:val="24"/>
+        </w:rPr>
+        <w:t>instinctivement</w:t>
+      </w:r>
+      <w:r>
+        <w:rPr>
+          <w:rStyle w:val="SubtleEmphasis"/>
+          <w:rFonts w:asciiTheme="majorHAnsi" w:hAnsiTheme="majorHAnsi" w:cstheme="majorHAnsi"/>
+          <w:sz w:val="24"/>
+          <w:szCs w:val="24"/>
+        </w:rPr>
+        <w:t xml:space="preserve"> </w:t>
+      </w:r>
+      <w:r>
+        <w:rPr>
+          <w:rStyle w:val="SubtleEmphasis"/>
+          <w:rFonts w:asciiTheme="majorHAnsi" w:hAnsiTheme="majorHAnsi" w:cstheme="majorHAnsi"/>
+          <w:sz w:val="24"/>
+          <w:szCs w:val="24"/>
+        </w:rPr>
+        <w:t>nous allons faire correspondre à chaque fonctionnalité un modul</w:t>
+      </w:r>
+      <w:r>
+        <w:rPr>
+          <w:rStyle w:val="SubtleEmphasis"/>
+          <w:rFonts w:asciiTheme="majorHAnsi" w:hAnsiTheme="majorHAnsi" w:cstheme="majorHAnsi"/>
+          <w:sz w:val="24"/>
+          <w:szCs w:val="24"/>
+        </w:rPr>
+        <w:t>e et travailler dessus jusqu’à le finaliser</w:t>
+      </w:r>
+      <w:r>
+        <w:rPr>
+          <w:rStyle w:val="SubtleEmphasis"/>
+          <w:rFonts w:asciiTheme="majorHAnsi" w:hAnsiTheme="majorHAnsi" w:cstheme="majorHAnsi"/>
+          <w:sz w:val="24"/>
+          <w:szCs w:val="24"/>
+        </w:rPr>
+        <w:t xml:space="preserve">. Pour finalement </w:t>
+      </w:r>
+      <w:r>
+        <w:rPr>
+          <w:rStyle w:val="SubtleEmphasis"/>
+          <w:rFonts w:asciiTheme="majorHAnsi" w:hAnsiTheme="majorHAnsi" w:cstheme="majorHAnsi"/>
+          <w:sz w:val="24"/>
+          <w:szCs w:val="24"/>
+        </w:rPr>
+        <w:t xml:space="preserve">se concentrer sur une phase d’intégration qui permettra d’assembler </w:t>
+      </w:r>
+      <w:r>
+        <w:rPr>
+          <w:rStyle w:val="SubtleEmphasis"/>
+          <w:rFonts w:asciiTheme="majorHAnsi" w:hAnsiTheme="majorHAnsi" w:cstheme="majorHAnsi"/>
+          <w:sz w:val="24"/>
+          <w:szCs w:val="24"/>
+        </w:rPr>
+        <w:t>tous</w:t>
+      </w:r>
+      <w:r>
+        <w:rPr>
+          <w:rStyle w:val="SubtleEmphasis"/>
+          <w:rFonts w:asciiTheme="majorHAnsi" w:hAnsiTheme="majorHAnsi" w:cstheme="majorHAnsi"/>
+          <w:sz w:val="24"/>
+          <w:szCs w:val="24"/>
+        </w:rPr>
+        <w:t xml:space="preserve"> les modules en un seul même composant parfaitement livrable au client</w:t>
+      </w:r>
+      <w:r>
+        <w:rPr>
+          <w:rStyle w:val="SubtleEmphasis"/>
+        </w:rPr>
+        <w:t>.</w:t>
+      </w:r>
     </w:p>
     <w:p>
       <w:pPr>
@@ -4185,7 +4839,7 @@
       <w:r>
         <w:t>Le Contenu de l’application</w:t>
       </w:r>
-      <w:bookmarkEnd w:id="15"/>
+      <w:bookmarkEnd w:id="16"/>
     </w:p>
     <w:p/>
     <w:p>
@@ -4278,51 +4932,80 @@
           <w:rStyle w:val="SubtleEmphasis"/>
           <w:i w:val="0"/>
         </w:rPr>
-        <w:t>La localisation permet aussi d’engendrer des évènements</w:t>
+        <w:t xml:space="preserve">La localisation </w:t>
       </w:r>
       <w:r>
         <w:rPr>
           <w:rStyle w:val="SubtleEmphasis"/>
           <w:i w:val="0"/>
         </w:rPr>
-        <w:t>, chaque intervention effectuée</w:t>
+        <w:t xml:space="preserve">permet </w:t>
       </w:r>
       <w:r>
         <w:rPr>
           <w:rStyle w:val="SubtleEmphasis"/>
           <w:i w:val="0"/>
         </w:rPr>
-        <w:t xml:space="preserve"> laisse des traces visibles </w:t>
+        <w:t xml:space="preserve">aussi d’alimenter le profil de l’utilisateur en listant l’ensemble </w:t>
       </w:r>
       <w:r>
         <w:rPr>
           <w:rStyle w:val="SubtleEmphasis"/>
           <w:i w:val="0"/>
         </w:rPr>
-        <w:t>et alerte les</w:t>
+        <w:t xml:space="preserve">des zones géographiques </w:t>
       </w:r>
       <w:r>
         <w:rPr>
           <w:rStyle w:val="SubtleEmphasis"/>
           <w:i w:val="0"/>
         </w:rPr>
-        <w:t xml:space="preserve"> autres utilisateurs connectés se trouvant sur le même périmètre</w:t>
+        <w:t xml:space="preserve">dans lesquelles il a </w:t>
       </w:r>
       <w:r>
         <w:rPr>
           <w:rStyle w:val="SubtleEmphasis"/>
           <w:i w:val="0"/>
         </w:rPr>
-        <w:t>. Suivant cette logique on prévoit de concevoir un système qui notifie en temps réel les utilisateurs de toutes les activités qui ont eu lieu dans une localisation à une date donnée.</w:t>
-      </w:r>
-      <w:bookmarkStart w:id="16" w:name="_GoBack"/>
-      <w:bookmarkEnd w:id="16"/>
+        <w:t>intervenu</w:t>
+      </w:r>
       <w:r>
         <w:rPr>
           <w:rStyle w:val="SubtleEmphasis"/>
           <w:i w:val="0"/>
         </w:rPr>
-        <w:t xml:space="preserve">  </w:t>
+        <w:t>.</w:t>
+      </w:r>
+      <w:r>
+        <w:rPr>
+          <w:rStyle w:val="SubtleEmphasis"/>
+          <w:i w:val="0"/>
+        </w:rPr>
+        <w:t xml:space="preserve"> Cette même liste peut être partagée avec d’autres utilisateurs de</w:t>
+      </w:r>
+      <w:r>
+        <w:rPr>
+          <w:rStyle w:val="SubtleEmphasis"/>
+          <w:i w:val="0"/>
+        </w:rPr>
+        <w:t xml:space="preserve"> la même communauté</w:t>
+      </w:r>
+      <w:r>
+        <w:rPr>
+          <w:rStyle w:val="FootnoteReference"/>
+          <w:b/>
+          <w:i/>
+          <w:iCs/>
+          <w:color w:val="404040" w:themeColor="text1" w:themeTint="BF"/>
+        </w:rPr>
+        <w:footnoteReference w:id="1"/>
+      </w:r>
+      <w:r>
+        <w:rPr>
+          <w:rStyle w:val="SubtleEmphasis"/>
+          <w:i w:val="0"/>
+        </w:rPr>
+        <w:t>.</w:t>
       </w:r>
     </w:p>
     <w:p>
@@ -4356,7 +5039,127 @@
         <w:rPr>
           <w:rStyle w:val="SubtleEmphasis"/>
         </w:rPr>
-        <w:t xml:space="preserve"> : Lors de l'ouverture de l'application, affichage de l'ensemble des signalements disponibles dans un périmètre déterminé autour de la position de l'utilisateur. Affichage périmétrique qui est susceptible d'évoluer en temps réel avec le déplacement de l'utilisateur.</w:t>
+        <w:t xml:space="preserve"> : Lors de l'ouverture de l'application, affichage de l'ensemble des signalements</w:t>
+      </w:r>
+      <w:r>
+        <w:rPr>
+          <w:rStyle w:val="SubtleEmphasis"/>
+        </w:rPr>
+        <w:t xml:space="preserve"> déjà effectu</w:t>
+      </w:r>
+      <w:r>
+        <w:rPr>
+          <w:rStyle w:val="SubtleEmphasis"/>
+        </w:rPr>
+        <w:t xml:space="preserve">és, </w:t>
+      </w:r>
+      <w:r>
+        <w:rPr>
+          <w:rStyle w:val="SubtleEmphasis"/>
+        </w:rPr>
+        <w:t>disponibles dans un périmètre déterminé autour de la position de l'utilisateur. Affichage périmétrique qui est susceptible d'évoluer en temps réel avec le déplacement de l'utilisateur.</w:t>
+      </w:r>
+    </w:p>
+    <w:p>
+      <w:pPr>
+        <w:pStyle w:val="ListParagraph"/>
+        <w:numPr>
+          <w:ilvl w:val="1"/>
+          <w:numId w:val="22"/>
+        </w:numPr>
+        <w:rPr>
+          <w:rStyle w:val="SubtleEmphasis"/>
+        </w:rPr>
+      </w:pPr>
+      <w:r>
+        <w:rPr>
+          <w:rStyle w:val="SubtleEmphasis"/>
+        </w:rPr>
+        <w:t xml:space="preserve">Cette fonctionnalité permet </w:t>
+      </w:r>
+      <w:r>
+        <w:rPr>
+          <w:rStyle w:val="SubtleEmphasis"/>
+        </w:rPr>
+        <w:t xml:space="preserve">à l’utilisateur de disposer d’une zone assez large </w:t>
+      </w:r>
+      <w:r>
+        <w:rPr>
+          <w:rStyle w:val="SubtleEmphasis"/>
+        </w:rPr>
+        <w:t>sur laquelle sont recens</w:t>
+      </w:r>
+      <w:r>
+        <w:rPr>
+          <w:rStyle w:val="SubtleEmphasis"/>
+        </w:rPr>
+        <w:t xml:space="preserve">és les différentes activités </w:t>
+      </w:r>
+      <w:r>
+        <w:rPr>
+          <w:rStyle w:val="SubtleEmphasis"/>
+        </w:rPr>
+        <w:t xml:space="preserve">et interventions qui ont </w:t>
+      </w:r>
+      <w:r>
+        <w:rPr>
+          <w:rStyle w:val="SubtleEmphasis"/>
+        </w:rPr>
+        <w:t xml:space="preserve">eu </w:t>
+      </w:r>
+      <w:r>
+        <w:rPr>
+          <w:rStyle w:val="SubtleEmphasis"/>
+        </w:rPr>
+        <w:t xml:space="preserve">cours </w:t>
+      </w:r>
+      <w:r>
+        <w:rPr>
+          <w:rStyle w:val="SubtleEmphasis"/>
+        </w:rPr>
+        <w:t>durant une certaine période.</w:t>
+      </w:r>
+      <w:r>
+        <w:rPr>
+          <w:rStyle w:val="SubtleEmphasis"/>
+        </w:rPr>
+        <w:t xml:space="preserve"> Ces mêmes activités sont toujours consultable et modifiable</w:t>
+      </w:r>
+      <w:r>
+        <w:rPr>
+          <w:rStyle w:val="SubtleEmphasis"/>
+        </w:rPr>
+        <w:t>.</w:t>
+      </w:r>
+    </w:p>
+    <w:p>
+      <w:pPr>
+        <w:pStyle w:val="ListParagraph"/>
+        <w:numPr>
+          <w:ilvl w:val="1"/>
+          <w:numId w:val="22"/>
+        </w:numPr>
+        <w:rPr>
+          <w:rStyle w:val="SubtleEmphasis"/>
+        </w:rPr>
+      </w:pPr>
+      <w:r>
+        <w:rPr>
+          <w:rStyle w:val="SubtleEmphasis"/>
+        </w:rPr>
+        <w:t xml:space="preserve">Après </w:t>
+      </w:r>
+      <w:r>
+        <w:rPr>
+          <w:rStyle w:val="SubtleEmphasis"/>
+        </w:rPr>
+        <w:t xml:space="preserve">le signalement </w:t>
+      </w:r>
+      <w:r>
+        <w:rPr>
+          <w:rStyle w:val="SubtleEmphasis"/>
+        </w:rPr>
+        <w:t xml:space="preserve">du sujet, L’application crée un évènement (cet évènement liste l’ensemble des aides qui ont été apportés au sujet) consultable par toute le communauté et peut être modifié par d’autres intervenants.  </w:t>
       </w:r>
     </w:p>
     <w:p>
@@ -4382,27 +5185,74 @@
           <w:rStyle w:val="SubtleEmphasis"/>
           <w:b/>
         </w:rPr>
+        <w:lastRenderedPageBreak/>
         <w:t xml:space="preserve">Identification </w:t>
       </w:r>
       <w:r>
         <w:rPr>
           <w:rStyle w:val="SubtleEmphasis"/>
         </w:rPr>
-        <w:t xml:space="preserve">du SDF avec un ensemble de besoins : Lors du signalement listing des nécessites du SDF en terme de nourriture, de vêtements de soins etc. </w:t>
+        <w:t>du SDF avec un ensemble de besoins : Lors du signalement listing des nécessit</w:t>
+      </w:r>
+      <w:r>
+        <w:rPr>
+          <w:rStyle w:val="SubtleEmphasis"/>
+        </w:rPr>
+        <w:t>ée</w:t>
+      </w:r>
+      <w:r>
+        <w:rPr>
+          <w:rStyle w:val="SubtleEmphasis"/>
+        </w:rPr>
+        <w:t xml:space="preserve">s du SDF en terme de nourriture, de vêtements de soins etc. </w:t>
       </w:r>
     </w:p>
     <w:p>
       <w:pPr>
         <w:pStyle w:val="ListParagraph"/>
-        <w:rPr>
-          <w:rStyle w:val="SubtleEmphasis"/>
-        </w:rPr>
-      </w:pPr>
+        <w:numPr>
+          <w:ilvl w:val="1"/>
+          <w:numId w:val="22"/>
+        </w:numPr>
+        <w:rPr>
+          <w:rStyle w:val="SubtleEmphasis"/>
+        </w:rPr>
+      </w:pPr>
+      <w:r>
+        <w:rPr>
+          <w:rStyle w:val="SubtleEmphasis"/>
+        </w:rPr>
+        <w:t xml:space="preserve">Chaque identification génère un profile </w:t>
+      </w:r>
+      <w:r>
+        <w:rPr>
+          <w:rStyle w:val="SubtleEmphasis"/>
+        </w:rPr>
+        <w:t>du SDF en question</w:t>
+      </w:r>
+      <w:r>
+        <w:rPr>
+          <w:rStyle w:val="SubtleEmphasis"/>
+        </w:rPr>
+        <w:t xml:space="preserve"> bien fourni</w:t>
+      </w:r>
+      <w:r>
+        <w:rPr>
+          <w:rStyle w:val="SubtleEmphasis"/>
+        </w:rPr>
+        <w:t xml:space="preserve">. Ce même profil est stocké en base de données </w:t>
+      </w:r>
+      <w:r>
+        <w:rPr>
+          <w:rStyle w:val="SubtleEmphasis"/>
+        </w:rPr>
+        <w:t>et est consultable par tous les utilisateurs.</w:t>
+      </w:r>
     </w:p>
     <w:p>
       <w:pPr>
         <w:pStyle w:val="ListParagraph"/>
-        <w:ind w:left="1296"/>
+        <w:ind w:left="2016"/>
         <w:rPr>
           <w:rStyle w:val="SubtleEmphasis"/>
         </w:rPr>
@@ -4415,60 +5265,100 @@
           <w:ilvl w:val="0"/>
           <w:numId w:val="22"/>
         </w:numPr>
-        <w:rPr>
-          <w:rStyle w:val="SubtleEmphasis"/>
-        </w:rPr>
       </w:pPr>
       <w:r>
         <w:rPr>
           <w:rStyle w:val="SubtleEmphasis"/>
           <w:b/>
         </w:rPr>
-        <w:t>Partage du signalement</w:t>
-      </w:r>
-      <w:r>
-        <w:rPr>
-          <w:rStyle w:val="SubtleEmphasis"/>
-        </w:rPr>
-        <w:t xml:space="preserve"> entre l'ensemble des utilisateurs : Lorsque le signalement a été effectuer au complet, l'information doit être partagée en temps réel avec tous les utilisateurs sous forme de notification.</w:t>
-      </w:r>
-    </w:p>
-    <w:p>
-      <w:pPr>
-        <w:pStyle w:val="ListParagraph"/>
-        <w:ind w:left="1296"/>
-        <w:rPr>
-          <w:rStyle w:val="SubtleEmphasis"/>
-        </w:rPr>
-      </w:pPr>
-    </w:p>
-    <w:p>
-      <w:pPr>
-        <w:pStyle w:val="ListParagraph"/>
-        <w:numPr>
-          <w:ilvl w:val="0"/>
-          <w:numId w:val="22"/>
-        </w:numPr>
-        <w:rPr>
-          <w:rStyle w:val="SubtleEmphasis"/>
-        </w:rPr>
-      </w:pPr>
-      <w:r>
-        <w:rPr>
-          <w:rStyle w:val="SubtleEmphasis"/>
-        </w:rPr>
-        <w:t>Possibilités de faire des signalements anonymes ou avec un profil : Par défaut l'application permet de faire des signalements sans que les utilisateurs s'enregistrent, mais il y a un portail pour s'inscrire, créer un compte. Les utilisateurs ayant créé un compte peuvent discuter entre eux à travers un chat.</w:t>
+        <w:t>Parrainage bénévole et volontaire</w:t>
+      </w:r>
+      <w:r>
+        <w:rPr>
+          <w:rStyle w:val="SubtleEmphasis"/>
+        </w:rPr>
+        <w:t xml:space="preserve"> : </w:t>
+      </w:r>
+      <w:r>
+        <w:rPr>
+          <w:rStyle w:val="SubtleEmphasis"/>
+        </w:rPr>
+        <w:t xml:space="preserve">L’application </w:t>
+      </w:r>
+      <w:r>
+        <w:rPr>
+          <w:rStyle w:val="SubtleEmphasis"/>
+        </w:rPr>
+        <w:t>contiendra un portail</w:t>
+      </w:r>
+      <w:r>
+        <w:rPr>
+          <w:rStyle w:val="SubtleEmphasis"/>
+        </w:rPr>
+        <w:t xml:space="preserve"> spécifique permettant au</w:t>
+      </w:r>
+      <w:r>
+        <w:rPr>
+          <w:rStyle w:val="SubtleEmphasis"/>
+        </w:rPr>
+        <w:t>x</w:t>
+      </w:r>
+      <w:r>
+        <w:rPr>
+          <w:rStyle w:val="SubtleEmphasis"/>
+        </w:rPr>
+        <w:t xml:space="preserve"> utilisateurs de parrainer</w:t>
+      </w:r>
+      <w:r>
+        <w:rPr>
+          <w:rStyle w:val="SubtleEmphasis"/>
+        </w:rPr>
+        <w:t xml:space="preserve"> </w:t>
+      </w:r>
+      <w:r>
+        <w:rPr>
+          <w:rStyle w:val="SubtleEmphasis"/>
+        </w:rPr>
+        <w:t xml:space="preserve">des sans-abris </w:t>
+      </w:r>
+      <w:r>
+        <w:rPr>
+          <w:rStyle w:val="SubtleEmphasis"/>
+        </w:rPr>
+        <w:t>financièrement ou autre</w:t>
+      </w:r>
+      <w:r>
+        <w:rPr>
+          <w:rStyle w:val="SubtleEmphasis"/>
+        </w:rPr>
+        <w:t>,</w:t>
+      </w:r>
+      <w:r>
+        <w:rPr>
+          <w:rStyle w:val="SubtleEmphasis"/>
+        </w:rPr>
+        <w:t xml:space="preserve"> à travers un suivi quotidien</w:t>
+      </w:r>
+      <w:r>
+        <w:rPr>
+          <w:rStyle w:val="SubtleEmphasis"/>
+        </w:rPr>
+        <w:t xml:space="preserve"> </w:t>
+      </w:r>
+      <w:r>
+        <w:rPr>
+          <w:rStyle w:val="SubtleEmphasis"/>
+        </w:rPr>
+        <w:t>de leur état par intermédiaire de l’application.</w:t>
       </w:r>
     </w:p>
     <w:p/>
-    <w:p/>
     <w:p>
       <w:pPr>
         <w:pStyle w:val="Heading2"/>
       </w:pPr>
       <w:bookmarkStart w:id="17" w:name="_Toc536704085"/>
       <w:r>
-        <w:lastRenderedPageBreak/>
         <w:t>Les Contraintes Techniques</w:t>
       </w:r>
       <w:bookmarkEnd w:id="17"/>
@@ -4750,6 +5640,7 @@
       </w:pPr>
     </w:p>
     <w:sectPr>
+      <w:footerReference w:type="default" r:id="rId10"/>
       <w:pgSz w:w="11906" w:h="16838"/>
       <w:pgMar w:top="1440" w:right="1440" w:bottom="1440" w:left="1440" w:header="708" w:footer="708" w:gutter="0"/>
       <w:cols w:space="708"/>
@@ -4760,7 +5651,7 @@
 </file>
 
 <file path=word/endnotes.xml><?xml version="1.0" encoding="utf-8"?>
-<w:endnotes xmlns:wpc="http://schemas.microsoft.com/office/word/2010/wordprocessingCanvas" xmlns:cx="http://schemas.microsoft.com/office/drawing/2014/chartex" xmlns:mc="http://schemas.openxmlformats.org/markup-compatibility/2006" xmlns:o="urn:schemas-microsoft-com:office:office" xmlns:r="http://schemas.openxmlformats.org/officeDocument/2006/relationships" xmlns:m="http://schemas.openxmlformats.org/officeDocument/2006/math" xmlns:v="urn:schemas-microsoft-com:vml" xmlns:wp14="http://schemas.microsoft.com/office/word/2010/wordprocessingDrawing" xmlns:wp="http://schemas.openxmlformats.org/drawingml/2006/wordprocessingDrawing" xmlns:w10="urn:schemas-microsoft-com:office:word" xmlns:w="http://schemas.openxmlformats.org/wordprocessingml/2006/main" xmlns:w14="http://schemas.microsoft.com/office/word/2010/wordml" xmlns:w15="http://schemas.microsoft.com/office/word/2012/wordml" xmlns:w16se="http://schemas.microsoft.com/office/word/2015/wordml/symex" xmlns:wpg="http://schemas.microsoft.com/office/word/2010/wordprocessingGroup" xmlns:wpi="http://schemas.microsoft.com/office/word/2010/wordprocessingInk" xmlns:wne="http://schemas.microsoft.com/office/word/2006/wordml" xmlns:wps="http://schemas.microsoft.com/office/word/2010/wordprocessingShape" mc:Ignorable="w14 w15 w16se wp14">
+<w:endnotes xmlns:wpc="http://schemas.microsoft.com/office/word/2010/wordprocessingCanvas" xmlns:cx="http://schemas.microsoft.com/office/drawing/2014/chartex" xmlns:cx1="http://schemas.microsoft.com/office/drawing/2015/9/8/chartex" xmlns:cx2="http://schemas.microsoft.com/office/drawing/2015/10/21/chartex" xmlns:cx3="http://schemas.microsoft.com/office/drawing/2016/5/9/chartex" xmlns:cx4="http://schemas.microsoft.com/office/drawing/2016/5/10/chartex" xmlns:cx5="http://schemas.microsoft.com/office/drawing/2016/5/11/chartex" xmlns:cx6="http://schemas.microsoft.com/office/drawing/2016/5/12/chartex" xmlns:cx7="http://schemas.microsoft.com/office/drawing/2016/5/13/chartex" xmlns:cx8="http://schemas.microsoft.com/office/drawing/2016/5/14/chartex" xmlns:mc="http://schemas.openxmlformats.org/markup-compatibility/2006" xmlns:aink="http://schemas.microsoft.com/office/drawing/2016/ink" xmlns:am3d="http://schemas.microsoft.com/office/drawing/2017/model3d" xmlns:o="urn:schemas-microsoft-com:office:office" xmlns:r="http://schemas.openxmlformats.org/officeDocument/2006/relationships" xmlns:m="http://schemas.openxmlformats.org/officeDocument/2006/math" xmlns:v="urn:schemas-microsoft-com:vml" xmlns:wp14="http://schemas.microsoft.com/office/word/2010/wordprocessingDrawing" xmlns:wp="http://schemas.openxmlformats.org/drawingml/2006/wordprocessingDrawing" xmlns:w10="urn:schemas-microsoft-com:office:word" xmlns:w="http://schemas.openxmlformats.org/wordprocessingml/2006/main" xmlns:w14="http://schemas.microsoft.com/office/word/2010/wordml" xmlns:w15="http://schemas.microsoft.com/office/word/2012/wordml" xmlns:w16cid="http://schemas.microsoft.com/office/word/2016/wordml/cid" xmlns:w16se="http://schemas.microsoft.com/office/word/2015/wordml/symex" xmlns:wpg="http://schemas.microsoft.com/office/word/2010/wordprocessingGroup" xmlns:wpi="http://schemas.microsoft.com/office/word/2010/wordprocessingInk" xmlns:wne="http://schemas.microsoft.com/office/word/2006/wordml" xmlns:wps="http://schemas.microsoft.com/office/word/2010/wordprocessingShape" mc:Ignorable="w14 w15 w16se w16cid wp14">
   <w:endnote w:type="separator" w:id="-1">
     <w:p>
       <w:pPr>
@@ -4784,8 +5675,466 @@
 </w:endnotes>
 </file>
 
+<file path=word/footer1.xml><?xml version="1.0" encoding="utf-8"?>
+<w:ftr xmlns:wpc="http://schemas.microsoft.com/office/word/2010/wordprocessingCanvas" xmlns:cx="http://schemas.microsoft.com/office/drawing/2014/chartex" xmlns:cx1="http://schemas.microsoft.com/office/drawing/2015/9/8/chartex" xmlns:cx2="http://schemas.microsoft.com/office/drawing/2015/10/21/chartex" xmlns:cx3="http://schemas.microsoft.com/office/drawing/2016/5/9/chartex" xmlns:cx4="http://schemas.microsoft.com/office/drawing/2016/5/10/chartex" xmlns:cx5="http://schemas.microsoft.com/office/drawing/2016/5/11/chartex" xmlns:cx6="http://schemas.microsoft.com/office/drawing/2016/5/12/chartex" xmlns:cx7="http://schemas.microsoft.com/office/drawing/2016/5/13/chartex" xmlns:cx8="http://schemas.microsoft.com/office/drawing/2016/5/14/chartex" xmlns:mc="http://schemas.openxmlformats.org/markup-compatibility/2006" xmlns:aink="http://schemas.microsoft.com/office/drawing/2016/ink" xmlns:am3d="http://schemas.microsoft.com/office/drawing/2017/model3d" xmlns:o="urn:schemas-microsoft-com:office:office" xmlns:r="http://schemas.openxmlformats.org/officeDocument/2006/relationships" xmlns:m="http://schemas.openxmlformats.org/officeDocument/2006/math" xmlns:v="urn:schemas-microsoft-com:vml" xmlns:wp14="http://schemas.microsoft.com/office/word/2010/wordprocessingDrawing" xmlns:wp="http://schemas.openxmlformats.org/drawingml/2006/wordprocessingDrawing" xmlns:w10="urn:schemas-microsoft-com:office:word" xmlns:w="http://schemas.openxmlformats.org/wordprocessingml/2006/main" xmlns:w14="http://schemas.microsoft.com/office/word/2010/wordml" xmlns:w15="http://schemas.microsoft.com/office/word/2012/wordml" xmlns:w16cid="http://schemas.microsoft.com/office/word/2016/wordml/cid" xmlns:w16se="http://schemas.microsoft.com/office/word/2015/wordml/symex" xmlns:wpg="http://schemas.microsoft.com/office/word/2010/wordprocessingGroup" xmlns:wpi="http://schemas.microsoft.com/office/word/2010/wordprocessingInk" xmlns:wne="http://schemas.microsoft.com/office/word/2006/wordml" xmlns:wps="http://schemas.microsoft.com/office/word/2010/wordprocessingShape" mc:Ignorable="w14 w15 w16se w16cid wp14">
+  <w:p>
+    <w:pPr>
+      <w:pStyle w:val="Footer"/>
+    </w:pPr>
+    <w:r>
+      <w:rPr>
+        <w:noProof/>
+        <w:color w:val="808080" w:themeColor="background1" w:themeShade="80"/>
+      </w:rPr>
+      <mc:AlternateContent>
+        <mc:Choice Requires="wpg">
+          <w:drawing>
+            <wp:anchor distT="0" distB="0" distL="0" distR="0" simplePos="0" relativeHeight="251660288" behindDoc="0" locked="0" layoutInCell="1" allowOverlap="1" wp14:anchorId="65B63D44" wp14:editId="1B5952DD">
+              <wp:simplePos x="0" y="0"/>
+              <wp:positionH relativeFrom="margin">
+                <wp:align>right</wp:align>
+              </wp:positionH>
+              <mc:AlternateContent>
+                <mc:Choice Requires="wp14">
+                  <wp:positionV relativeFrom="bottomMargin">
+                    <wp14:pctPosVOffset>20000</wp14:pctPosVOffset>
+                  </wp:positionV>
+                </mc:Choice>
+                <mc:Fallback>
+                  <wp:positionV relativeFrom="page">
+                    <wp:posOffset>9960610</wp:posOffset>
+                  </wp:positionV>
+                </mc:Fallback>
+              </mc:AlternateContent>
+              <wp:extent cx="5943600" cy="320040"/>
+              <wp:effectExtent l="0" t="0" r="0" b="3810"/>
+              <wp:wrapSquare wrapText="bothSides"/>
+              <wp:docPr id="37" name="Group 37"/>
+              <wp:cNvGraphicFramePr/>
+              <a:graphic xmlns:a="http://schemas.openxmlformats.org/drawingml/2006/main">
+                <a:graphicData uri="http://schemas.microsoft.com/office/word/2010/wordprocessingGroup">
+                  <wpg:wgp>
+                    <wpg:cNvGrpSpPr/>
+                    <wpg:grpSpPr>
+                      <a:xfrm>
+                        <a:off x="0" y="0"/>
+                        <a:ext cx="5943600" cy="320040"/>
+                        <a:chOff x="0" y="0"/>
+                        <a:chExt cx="5962650" cy="323851"/>
+                      </a:xfrm>
+                    </wpg:grpSpPr>
+                    <wps:wsp>
+                      <wps:cNvPr id="38" name="Rectangle 38"/>
+                      <wps:cNvSpPr/>
+                      <wps:spPr>
+                        <a:xfrm>
+                          <a:off x="19050" y="0"/>
+                          <a:ext cx="5943600" cy="18826"/>
+                        </a:xfrm>
+                        <a:prstGeom prst="rect">
+                          <a:avLst/>
+                        </a:prstGeom>
+                        <a:solidFill>
+                          <a:schemeClr val="tx1"/>
+                        </a:solidFill>
+                        <a:ln>
+                          <a:noFill/>
+                        </a:ln>
+                      </wps:spPr>
+                      <wps:style>
+                        <a:lnRef idx="2">
+                          <a:schemeClr val="accent1">
+                            <a:shade val="50000"/>
+                          </a:schemeClr>
+                        </a:lnRef>
+                        <a:fillRef idx="1">
+                          <a:schemeClr val="accent1"/>
+                        </a:fillRef>
+                        <a:effectRef idx="0">
+                          <a:schemeClr val="accent1"/>
+                        </a:effectRef>
+                        <a:fontRef idx="minor">
+                          <a:schemeClr val="lt1"/>
+                        </a:fontRef>
+                      </wps:style>
+                      <wps:bodyPr rot="0" spcFirstLastPara="0" vertOverflow="overflow" horzOverflow="overflow" vert="horz" wrap="square" lIns="91440" tIns="45720" rIns="91440" bIns="45720" numCol="1" spcCol="0" rtlCol="0" fromWordArt="0" anchor="ctr" anchorCtr="0" forceAA="0" compatLnSpc="1">
+                        <a:prstTxWarp prst="textNoShape">
+                          <a:avLst/>
+                        </a:prstTxWarp>
+                        <a:noAutofit/>
+                      </wps:bodyPr>
+                    </wps:wsp>
+                    <wps:wsp>
+                      <wps:cNvPr id="39" name="Text Box 39"/>
+                      <wps:cNvSpPr txBox="1"/>
+                      <wps:spPr>
+                        <a:xfrm>
+                          <a:off x="0" y="66676"/>
+                          <a:ext cx="5943600" cy="257175"/>
+                        </a:xfrm>
+                        <a:prstGeom prst="rect">
+                          <a:avLst/>
+                        </a:prstGeom>
+                        <a:noFill/>
+                        <a:ln w="6350">
+                          <a:noFill/>
+                        </a:ln>
+                        <a:effectLst/>
+                      </wps:spPr>
+                      <wps:style>
+                        <a:lnRef idx="0">
+                          <a:schemeClr val="accent1"/>
+                        </a:lnRef>
+                        <a:fillRef idx="0">
+                          <a:schemeClr val="accent1"/>
+                        </a:fillRef>
+                        <a:effectRef idx="0">
+                          <a:schemeClr val="accent1"/>
+                        </a:effectRef>
+                        <a:fontRef idx="minor">
+                          <a:schemeClr val="dk1"/>
+                        </a:fontRef>
+                      </wps:style>
+                      <wps:txbx>
+                        <w:txbxContent>
+                          <w:sdt>
+                            <w:sdtPr>
+                              <w:rPr>
+                                <w:color w:val="7F7F7F" w:themeColor="text1" w:themeTint="80"/>
+                              </w:rPr>
+                              <w:alias w:val="Date"/>
+                              <w:tag w:val=""/>
+                              <w:id w:val="-1063724354"/>
+                              <w:showingPlcHdr/>
+                              <w:dataBinding w:prefixMappings="xmlns:ns0='http://schemas.microsoft.com/office/2006/coverPageProps' " w:xpath="/ns0:CoverPageProperties[1]/ns0:PublishDate[1]" w:storeItemID="{55AF091B-3C7A-41E3-B477-F2FDAA23CFDA}"/>
+                              <w:date>
+                                <w:dateFormat w:val="MMMM d, yyyy"/>
+                                <w:lid w:val="en-US"/>
+                                <w:storeMappedDataAs w:val="dateTime"/>
+                                <w:calendar w:val="gregorian"/>
+                              </w:date>
+                            </w:sdtPr>
+                            <w:sdtEndPr/>
+                            <w:sdtContent>
+                              <w:p>
+                                <w:pPr>
+                                  <w:jc w:val="right"/>
+                                  <w:rPr>
+                                    <w:color w:val="7F7F7F" w:themeColor="text1" w:themeTint="80"/>
+                                  </w:rPr>
+                                </w:pPr>
+                                <w:r>
+                                  <w:rPr>
+                                    <w:color w:val="7F7F7F" w:themeColor="text1" w:themeTint="80"/>
+                                  </w:rPr>
+                                  <w:t xml:space="preserve">     </w:t>
+                                </w:r>
+                              </w:p>
+                            </w:sdtContent>
+                          </w:sdt>
+                          <w:p>
+                            <w:pPr>
+                              <w:jc w:val="right"/>
+                              <w:rPr>
+                                <w:color w:val="808080" w:themeColor="background1" w:themeShade="80"/>
+                              </w:rPr>
+                            </w:pPr>
+                          </w:p>
+                        </w:txbxContent>
+                      </wps:txbx>
+                      <wps:bodyPr rot="0" spcFirstLastPara="0" vertOverflow="overflow" horzOverflow="overflow" vert="horz" wrap="square" lIns="91440" tIns="45720" rIns="91440" bIns="0" numCol="1" spcCol="0" rtlCol="0" fromWordArt="0" anchor="b" anchorCtr="0" forceAA="0" compatLnSpc="1">
+                        <a:prstTxWarp prst="textNoShape">
+                          <a:avLst/>
+                        </a:prstTxWarp>
+                        <a:noAutofit/>
+                      </wps:bodyPr>
+                    </wps:wsp>
+                  </wpg:wgp>
+                </a:graphicData>
+              </a:graphic>
+              <wp14:sizeRelH relativeFrom="margin">
+                <wp14:pctWidth>100000</wp14:pctWidth>
+              </wp14:sizeRelH>
+              <wp14:sizeRelV relativeFrom="margin">
+                <wp14:pctHeight>0</wp14:pctHeight>
+              </wp14:sizeRelV>
+            </wp:anchor>
+          </w:drawing>
+        </mc:Choice>
+        <mc:Fallback>
+          <w:pict>
+            <v:group w14:anchorId="65B63D44" id="Group 37" o:spid="_x0000_s1026" style="position:absolute;margin-left:416.8pt;margin-top:0;width:468pt;height:25.2pt;z-index:251660288;mso-width-percent:1000;mso-top-percent:200;mso-wrap-distance-left:0;mso-wrap-distance-right:0;mso-position-horizontal:right;mso-position-horizontal-relative:margin;mso-position-vertical-relative:bottom-margin-area;mso-width-percent:1000;mso-top-percent:200;mso-width-relative:margin;mso-height-relative:margin" coordsize="59626,3238" o:gfxdata="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">
+              <v:rect id="Rectangle 38" o:spid="_x0000_s1027" style="position:absolute;left:190;width:59436;height:188;visibility:visible;mso-wrap-style:square;v-text-anchor:middle" o:gfxdata="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" fillcolor="black [3213]" stroked="f" strokeweight="1pt"/>
+              <v:shapetype id="_x0000_t202" coordsize="21600,21600" o:spt="202" path="m,l,21600r21600,l21600,xe">
+                <v:stroke joinstyle="miter"/>
+                <v:path gradientshapeok="t" o:connecttype="rect"/>
+              </v:shapetype>
+              <v:shape id="Text Box 39" o:spid="_x0000_s1028" type="#_x0000_t202" style="position:absolute;top:666;width:59436;height:2572;visibility:visible;mso-wrap-style:square;v-text-anchor:bottom" o:gfxdata="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" filled="f" stroked="f" strokeweight=".5pt">
+                <v:textbox inset=",,,0">
+                  <w:txbxContent>
+                    <w:sdt>
+                      <w:sdtPr>
+                        <w:rPr>
+                          <w:color w:val="7F7F7F" w:themeColor="text1" w:themeTint="80"/>
+                        </w:rPr>
+                        <w:alias w:val="Date"/>
+                        <w:tag w:val=""/>
+                        <w:id w:val="-1063724354"/>
+                        <w:showingPlcHdr/>
+                        <w:dataBinding w:prefixMappings="xmlns:ns0='http://schemas.microsoft.com/office/2006/coverPageProps' " w:xpath="/ns0:CoverPageProperties[1]/ns0:PublishDate[1]" w:storeItemID="{55AF091B-3C7A-41E3-B477-F2FDAA23CFDA}"/>
+                        <w:date>
+                          <w:dateFormat w:val="MMMM d, yyyy"/>
+                          <w:lid w:val="en-US"/>
+                          <w:storeMappedDataAs w:val="dateTime"/>
+                          <w:calendar w:val="gregorian"/>
+                        </w:date>
+                      </w:sdtPr>
+                      <w:sdtEndPr/>
+                      <w:sdtContent>
+                        <w:p>
+                          <w:pPr>
+                            <w:jc w:val="right"/>
+                            <w:rPr>
+                              <w:color w:val="7F7F7F" w:themeColor="text1" w:themeTint="80"/>
+                            </w:rPr>
+                          </w:pPr>
+                          <w:r>
+                            <w:rPr>
+                              <w:color w:val="7F7F7F" w:themeColor="text1" w:themeTint="80"/>
+                            </w:rPr>
+                            <w:t xml:space="preserve">     </w:t>
+                          </w:r>
+                        </w:p>
+                      </w:sdtContent>
+                    </w:sdt>
+                    <w:p>
+                      <w:pPr>
+                        <w:jc w:val="right"/>
+                        <w:rPr>
+                          <w:color w:val="808080" w:themeColor="background1" w:themeShade="80"/>
+                        </w:rPr>
+                      </w:pPr>
+                    </w:p>
+                  </w:txbxContent>
+                </v:textbox>
+              </v:shape>
+              <w10:wrap type="square" anchorx="margin" anchory="margin"/>
+            </v:group>
+          </w:pict>
+        </mc:Fallback>
+      </mc:AlternateContent>
+    </w:r>
+    <w:r>
+      <w:rPr>
+        <w:noProof/>
+      </w:rPr>
+      <mc:AlternateContent>
+        <mc:Choice Requires="wps">
+          <w:drawing>
+            <wp:anchor distT="0" distB="0" distL="0" distR="0" simplePos="0" relativeHeight="251659264" behindDoc="0" locked="0" layoutInCell="1" allowOverlap="1" wp14:anchorId="4CCCB71C" wp14:editId="162E133C">
+              <wp:simplePos x="0" y="0"/>
+              <wp:positionH relativeFrom="rightMargin">
+                <wp:align>left</wp:align>
+              </wp:positionH>
+              <mc:AlternateContent>
+                <mc:Choice Requires="wp14">
+                  <wp:positionV relativeFrom="bottomMargin">
+                    <wp14:pctPosVOffset>20000</wp14:pctPosVOffset>
+                  </wp:positionV>
+                </mc:Choice>
+                <mc:Fallback>
+                  <wp:positionV relativeFrom="page">
+                    <wp:posOffset>9960610</wp:posOffset>
+                  </wp:positionV>
+                </mc:Fallback>
+              </mc:AlternateContent>
+              <wp:extent cx="457200" cy="320040"/>
+              <wp:effectExtent l="0" t="0" r="0" b="3810"/>
+              <wp:wrapSquare wrapText="bothSides"/>
+              <wp:docPr id="40" name="Rectangle 40"/>
+              <wp:cNvGraphicFramePr/>
+              <a:graphic xmlns:a="http://schemas.openxmlformats.org/drawingml/2006/main">
+                <a:graphicData uri="http://schemas.microsoft.com/office/word/2010/wordprocessingShape">
+                  <wps:wsp>
+                    <wps:cNvSpPr/>
+                    <wps:spPr>
+                      <a:xfrm>
+                        <a:off x="0" y="0"/>
+                        <a:ext cx="457200" cy="320040"/>
+                      </a:xfrm>
+                      <a:prstGeom prst="rect">
+                        <a:avLst/>
+                      </a:prstGeom>
+                      <a:solidFill>
+                        <a:schemeClr val="accent5">
+                          <a:lumMod val="75000"/>
+                        </a:schemeClr>
+                      </a:solidFill>
+                      <a:ln w="38100">
+                        <a:noFill/>
+                      </a:ln>
+                    </wps:spPr>
+                    <wps:style>
+                      <a:lnRef idx="2">
+                        <a:schemeClr val="accent1">
+                          <a:shade val="50000"/>
+                        </a:schemeClr>
+                      </a:lnRef>
+                      <a:fillRef idx="1">
+                        <a:schemeClr val="accent1"/>
+                      </a:fillRef>
+                      <a:effectRef idx="0">
+                        <a:schemeClr val="accent1"/>
+                      </a:effectRef>
+                      <a:fontRef idx="minor">
+                        <a:schemeClr val="lt1"/>
+                      </a:fontRef>
+                    </wps:style>
+                    <wps:txbx>
+                      <w:txbxContent>
+                        <w:p>
+                          <w:pPr>
+                            <w:jc w:val="right"/>
+                            <w:rPr>
+                              <w:color w:val="FFFFFF" w:themeColor="background1"/>
+                              <w:sz w:val="28"/>
+                              <w:szCs w:val="28"/>
+                            </w:rPr>
+                          </w:pPr>
+                          <w:r>
+                            <w:rPr>
+                              <w:color w:val="FFFFFF" w:themeColor="background1"/>
+                              <w:sz w:val="28"/>
+                              <w:szCs w:val="28"/>
+                            </w:rPr>
+                            <w:fldChar w:fldCharType="begin"/>
+                          </w:r>
+                          <w:r>
+                            <w:rPr>
+                              <w:color w:val="FFFFFF" w:themeColor="background1"/>
+                              <w:sz w:val="28"/>
+                              <w:szCs w:val="28"/>
+                            </w:rPr>
+                            <w:instrText xml:space="preserve"> PAGE   \* MERGEFORMAT </w:instrText>
+                          </w:r>
+                          <w:r>
+                            <w:rPr>
+                              <w:color w:val="FFFFFF" w:themeColor="background1"/>
+                              <w:sz w:val="28"/>
+                              <w:szCs w:val="28"/>
+                            </w:rPr>
+                            <w:fldChar w:fldCharType="separate"/>
+                          </w:r>
+                          <w:r>
+                            <w:rPr>
+                              <w:noProof/>
+                              <w:color w:val="FFFFFF" w:themeColor="background1"/>
+                              <w:sz w:val="28"/>
+                              <w:szCs w:val="28"/>
+                            </w:rPr>
+                            <w:t>2</w:t>
+                          </w:r>
+                          <w:r>
+                            <w:rPr>
+                              <w:noProof/>
+                              <w:color w:val="FFFFFF" w:themeColor="background1"/>
+                              <w:sz w:val="28"/>
+                              <w:szCs w:val="28"/>
+                            </w:rPr>
+                            <w:fldChar w:fldCharType="end"/>
+                          </w:r>
+                        </w:p>
+                      </w:txbxContent>
+                    </wps:txbx>
+                    <wps:bodyPr rot="0" spcFirstLastPara="0" vertOverflow="overflow" horzOverflow="overflow" vert="horz" wrap="square" lIns="91440" tIns="45720" rIns="91440" bIns="45720" numCol="1" spcCol="0" rtlCol="0" fromWordArt="0" anchor="b" anchorCtr="0" forceAA="0" compatLnSpc="1">
+                      <a:prstTxWarp prst="textNoShape">
+                        <a:avLst/>
+                      </a:prstTxWarp>
+                      <a:noAutofit/>
+                    </wps:bodyPr>
+                  </wps:wsp>
+                </a:graphicData>
+              </a:graphic>
+              <wp14:sizeRelH relativeFrom="margin">
+                <wp14:pctWidth>0</wp14:pctWidth>
+              </wp14:sizeRelH>
+              <wp14:sizeRelV relativeFrom="margin">
+                <wp14:pctHeight>0</wp14:pctHeight>
+              </wp14:sizeRelV>
+            </wp:anchor>
+          </w:drawing>
+        </mc:Choice>
+        <mc:Fallback>
+          <w:pict>
+            <v:rect w14:anchorId="4CCCB71C" id="Rectangle 40" o:spid="_x0000_s1029" style="position:absolute;margin-left:0;margin-top:0;width:36pt;height:25.2pt;z-index:251659264;visibility:visible;mso-wrap-style:square;mso-width-percent:0;mso-height-percent:0;mso-top-percent:200;mso-wrap-distance-left:0;mso-wrap-distance-top:0;mso-wrap-distance-right:0;mso-wrap-distance-bottom:0;mso-position-horizontal:left;mso-position-horizontal-relative:right-margin-area;mso-position-vertical-relative:bottom-margin-area;mso-width-percent:0;mso-height-percent:0;mso-top-percent:200;mso-width-relative:margin;mso-height-relative:margin;v-text-anchor:bottom" o:gfxdata="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" fillcolor="#2f5496 [2408]" stroked="f" strokeweight="3pt">
+              <v:textbox>
+                <w:txbxContent>
+                  <w:p>
+                    <w:pPr>
+                      <w:jc w:val="right"/>
+                      <w:rPr>
+                        <w:color w:val="FFFFFF" w:themeColor="background1"/>
+                        <w:sz w:val="28"/>
+                        <w:szCs w:val="28"/>
+                      </w:rPr>
+                    </w:pPr>
+                    <w:r>
+                      <w:rPr>
+                        <w:color w:val="FFFFFF" w:themeColor="background1"/>
+                        <w:sz w:val="28"/>
+                        <w:szCs w:val="28"/>
+                      </w:rPr>
+                      <w:fldChar w:fldCharType="begin"/>
+                    </w:r>
+                    <w:r>
+                      <w:rPr>
+                        <w:color w:val="FFFFFF" w:themeColor="background1"/>
+                        <w:sz w:val="28"/>
+                        <w:szCs w:val="28"/>
+                      </w:rPr>
+                      <w:instrText xml:space="preserve"> PAGE   \* MERGEFORMAT </w:instrText>
+                    </w:r>
+                    <w:r>
+                      <w:rPr>
+                        <w:color w:val="FFFFFF" w:themeColor="background1"/>
+                        <w:sz w:val="28"/>
+                        <w:szCs w:val="28"/>
+                      </w:rPr>
+                      <w:fldChar w:fldCharType="separate"/>
+                    </w:r>
+                    <w:r>
+                      <w:rPr>
+                        <w:noProof/>
+                        <w:color w:val="FFFFFF" w:themeColor="background1"/>
+                        <w:sz w:val="28"/>
+                        <w:szCs w:val="28"/>
+                      </w:rPr>
+                      <w:t>2</w:t>
+                    </w:r>
+                    <w:r>
+                      <w:rPr>
+                        <w:noProof/>
+                        <w:color w:val="FFFFFF" w:themeColor="background1"/>
+                        <w:sz w:val="28"/>
+                        <w:szCs w:val="28"/>
+                      </w:rPr>
+                      <w:fldChar w:fldCharType="end"/>
+                    </w:r>
+                  </w:p>
+                </w:txbxContent>
+              </v:textbox>
+              <w10:wrap type="square" anchorx="margin" anchory="margin"/>
+            </v:rect>
+          </w:pict>
+        </mc:Fallback>
+      </mc:AlternateContent>
+    </w:r>
+  </w:p>
+</w:ftr>
+</file>
+
 <file path=word/footnotes.xml><?xml version="1.0" encoding="utf-8"?>
-<w:footnotes xmlns:wpc="http://schemas.microsoft.com/office/word/2010/wordprocessingCanvas" xmlns:cx="http://schemas.microsoft.com/office/drawing/2014/chartex" xmlns:mc="http://schemas.openxmlformats.org/markup-compatibility/2006" xmlns:o="urn:schemas-microsoft-com:office:office" xmlns:r="http://schemas.openxmlformats.org/officeDocument/2006/relationships" xmlns:m="http://schemas.openxmlformats.org/officeDocument/2006/math" xmlns:v="urn:schemas-microsoft-com:vml" xmlns:wp14="http://schemas.microsoft.com/office/word/2010/wordprocessingDrawing" xmlns:wp="http://schemas.openxmlformats.org/drawingml/2006/wordprocessingDrawing" xmlns:w10="urn:schemas-microsoft-com:office:word" xmlns:w="http://schemas.openxmlformats.org/wordprocessingml/2006/main" xmlns:w14="http://schemas.microsoft.com/office/word/2010/wordml" xmlns:w15="http://schemas.microsoft.com/office/word/2012/wordml" xmlns:w16se="http://schemas.microsoft.com/office/word/2015/wordml/symex" xmlns:wpg="http://schemas.microsoft.com/office/word/2010/wordprocessingGroup" xmlns:wpi="http://schemas.microsoft.com/office/word/2010/wordprocessingInk" xmlns:wne="http://schemas.microsoft.com/office/word/2006/wordml" xmlns:wps="http://schemas.microsoft.com/office/word/2010/wordprocessingShape" mc:Ignorable="w14 w15 w16se wp14">
+<w:footnotes xmlns:wpc="http://schemas.microsoft.com/office/word/2010/wordprocessingCanvas" xmlns:cx="http://schemas.microsoft.com/office/drawing/2014/chartex" xmlns:cx1="http://schemas.microsoft.com/office/drawing/2015/9/8/chartex" xmlns:cx2="http://schemas.microsoft.com/office/drawing/2015/10/21/chartex" xmlns:cx3="http://schemas.microsoft.com/office/drawing/2016/5/9/chartex" xmlns:cx4="http://schemas.microsoft.com/office/drawing/2016/5/10/chartex" xmlns:cx5="http://schemas.microsoft.com/office/drawing/2016/5/11/chartex" xmlns:cx6="http://schemas.microsoft.com/office/drawing/2016/5/12/chartex" xmlns:cx7="http://schemas.microsoft.com/office/drawing/2016/5/13/chartex" xmlns:cx8="http://schemas.microsoft.com/office/drawing/2016/5/14/chartex" xmlns:mc="http://schemas.openxmlformats.org/markup-compatibility/2006" xmlns:aink="http://schemas.microsoft.com/office/drawing/2016/ink" xmlns:am3d="http://schemas.microsoft.com/office/drawing/2017/model3d" xmlns:o="urn:schemas-microsoft-com:office:office" xmlns:r="http://schemas.openxmlformats.org/officeDocument/2006/relationships" xmlns:m="http://schemas.openxmlformats.org/officeDocument/2006/math" xmlns:v="urn:schemas-microsoft-com:vml" xmlns:wp14="http://schemas.microsoft.com/office/word/2010/wordprocessingDrawing" xmlns:wp="http://schemas.openxmlformats.org/drawingml/2006/wordprocessingDrawing" xmlns:w10="urn:schemas-microsoft-com:office:word" xmlns:w="http://schemas.openxmlformats.org/wordprocessingml/2006/main" xmlns:w14="http://schemas.microsoft.com/office/word/2010/wordml" xmlns:w15="http://schemas.microsoft.com/office/word/2012/wordml" xmlns:w16cid="http://schemas.microsoft.com/office/word/2016/wordml/cid" xmlns:w16se="http://schemas.microsoft.com/office/word/2015/wordml/symex" xmlns:wpg="http://schemas.microsoft.com/office/word/2010/wordprocessingGroup" xmlns:wpi="http://schemas.microsoft.com/office/word/2010/wordprocessingInk" xmlns:wne="http://schemas.microsoft.com/office/word/2006/wordml" xmlns:wps="http://schemas.microsoft.com/office/word/2010/wordprocessingShape" mc:Ignorable="w14 w15 w16se w16cid wp14">
   <w:footnote w:type="separator" w:id="-1">
     <w:p>
       <w:pPr>
@@ -4803,6 +6152,28 @@
       </w:pPr>
       <w:r>
         <w:continuationSeparator/>
+      </w:r>
+    </w:p>
+  </w:footnote>
+  <w:footnote w:id="1">
+    <w:p>
+      <w:pPr>
+        <w:pStyle w:val="FootnoteText"/>
+      </w:pPr>
+      <w:r>
+        <w:rPr>
+          <w:rStyle w:val="FootnoteReference"/>
+        </w:rPr>
+        <w:footnoteRef/>
+      </w:r>
+      <w:r>
+        <w:t xml:space="preserve"> </w:t>
+      </w:r>
+      <w:r>
+        <w:t>Fait référence à l’ensemble des utilisateurs se trouvant sur un même espace ou périmètre. Susceptible d’interagir entre eux.</w:t>
+      </w:r>
+      <w:r>
+        <w:t xml:space="preserve"> </w:t>
       </w:r>
     </w:p>
   </w:footnote>
@@ -4810,7 +6181,7 @@
 </file>
 
 <file path=word/numbering.xml><?xml version="1.0" encoding="utf-8"?>
-<w:numbering xmlns:wpc="http://schemas.microsoft.com/office/word/2010/wordprocessingCanvas" xmlns:cx="http://schemas.microsoft.com/office/drawing/2014/chartex" xmlns:mc="http://schemas.openxmlformats.org/markup-compatibility/2006" xmlns:o="urn:schemas-microsoft-com:office:office" xmlns:r="http://schemas.openxmlformats.org/officeDocument/2006/relationships" xmlns:m="http://schemas.openxmlformats.org/officeDocument/2006/math" xmlns:v="urn:schemas-microsoft-com:vml" xmlns:wp14="http://schemas.microsoft.com/office/word/2010/wordprocessingDrawing" xmlns:wp="http://schemas.openxmlformats.org/drawingml/2006/wordprocessingDrawing" xmlns:w10="urn:schemas-microsoft-com:office:word" xmlns:w="http://schemas.openxmlformats.org/wordprocessingml/2006/main" xmlns:w14="http://schemas.microsoft.com/office/word/2010/wordml" xmlns:w15="http://schemas.microsoft.com/office/word/2012/wordml" xmlns:w16se="http://schemas.microsoft.com/office/word/2015/wordml/symex" xmlns:wpg="http://schemas.microsoft.com/office/word/2010/wordprocessingGroup" xmlns:wpi="http://schemas.microsoft.com/office/word/2010/wordprocessingInk" xmlns:wne="http://schemas.microsoft.com/office/word/2006/wordml" xmlns:wps="http://schemas.microsoft.com/office/word/2010/wordprocessingShape" mc:Ignorable="w14 w15 w16se wp14">
+<w:numbering xmlns:wpc="http://schemas.microsoft.com/office/word/2010/wordprocessingCanvas" xmlns:cx="http://schemas.microsoft.com/office/drawing/2014/chartex" xmlns:cx1="http://schemas.microsoft.com/office/drawing/2015/9/8/chartex" xmlns:cx2="http://schemas.microsoft.com/office/drawing/2015/10/21/chartex" xmlns:cx3="http://schemas.microsoft.com/office/drawing/2016/5/9/chartex" xmlns:cx4="http://schemas.microsoft.com/office/drawing/2016/5/10/chartex" xmlns:cx5="http://schemas.microsoft.com/office/drawing/2016/5/11/chartex" xmlns:cx6="http://schemas.microsoft.com/office/drawing/2016/5/12/chartex" xmlns:cx7="http://schemas.microsoft.com/office/drawing/2016/5/13/chartex" xmlns:cx8="http://schemas.microsoft.com/office/drawing/2016/5/14/chartex" xmlns:mc="http://schemas.openxmlformats.org/markup-compatibility/2006" xmlns:aink="http://schemas.microsoft.com/office/drawing/2016/ink" xmlns:am3d="http://schemas.microsoft.com/office/drawing/2017/model3d" xmlns:o="urn:schemas-microsoft-com:office:office" xmlns:r="http://schemas.openxmlformats.org/officeDocument/2006/relationships" xmlns:m="http://schemas.openxmlformats.org/officeDocument/2006/math" xmlns:v="urn:schemas-microsoft-com:vml" xmlns:wp14="http://schemas.microsoft.com/office/word/2010/wordprocessingDrawing" xmlns:wp="http://schemas.openxmlformats.org/drawingml/2006/wordprocessingDrawing" xmlns:w10="urn:schemas-microsoft-com:office:word" xmlns:w="http://schemas.openxmlformats.org/wordprocessingml/2006/main" xmlns:w14="http://schemas.microsoft.com/office/word/2010/wordml" xmlns:w15="http://schemas.microsoft.com/office/word/2012/wordml" xmlns:w16cid="http://schemas.microsoft.com/office/word/2016/wordml/cid" xmlns:w16se="http://schemas.microsoft.com/office/word/2015/wordml/symex" xmlns:wpg="http://schemas.microsoft.com/office/word/2010/wordprocessingGroup" xmlns:wpi="http://schemas.microsoft.com/office/word/2010/wordprocessingInk" xmlns:wne="http://schemas.microsoft.com/office/word/2006/wordml" xmlns:wps="http://schemas.microsoft.com/office/word/2010/wordprocessingShape" mc:Ignorable="w14 w15 w16se w16cid wp14">
   <w:abstractNum w:abstractNumId="0" w15:restartNumberingAfterBreak="0">
     <w:nsid w:val="05AA797C"/>
     <w:multiLevelType w:val="hybridMultilevel"/>
@@ -5111,6 +6482,232 @@
     </w:lvl>
   </w:abstractNum>
   <w:abstractNum w:abstractNumId="4" w15:restartNumberingAfterBreak="0">
+    <w:nsid w:val="1BF83B65"/>
+    <w:multiLevelType w:val="hybridMultilevel"/>
+    <w:tmpl w:val="BF30490A"/>
+    <w:lvl w:ilvl="0" w:tplc="040C0001">
+      <w:start w:val="1"/>
+      <w:numFmt w:val="bullet"/>
+      <w:lvlText w:val=""/>
+      <w:lvlJc w:val="left"/>
+      <w:pPr>
+        <w:ind w:left="720" w:hanging="360"/>
+      </w:pPr>
+      <w:rPr>
+        <w:rFonts w:ascii="Symbol" w:hAnsi="Symbol" w:hint="default"/>
+      </w:rPr>
+    </w:lvl>
+    <w:lvl w:ilvl="1" w:tplc="040C0003" w:tentative="1">
+      <w:start w:val="1"/>
+      <w:numFmt w:val="bullet"/>
+      <w:lvlText w:val="o"/>
+      <w:lvlJc w:val="left"/>
+      <w:pPr>
+        <w:ind w:left="1440" w:hanging="360"/>
+      </w:pPr>
+      <w:rPr>
+        <w:rFonts w:ascii="Courier New" w:hAnsi="Courier New" w:cs="Courier New" w:hint="default"/>
+      </w:rPr>
+    </w:lvl>
+    <w:lvl w:ilvl="2" w:tplc="040C0005" w:tentative="1">
+      <w:start w:val="1"/>
+      <w:numFmt w:val="bullet"/>
+      <w:lvlText w:val=""/>
+      <w:lvlJc w:val="left"/>
+      <w:pPr>
+        <w:ind w:left="2160" w:hanging="360"/>
+      </w:pPr>
+      <w:rPr>
+        <w:rFonts w:ascii="Wingdings" w:hAnsi="Wingdings" w:hint="default"/>
+      </w:rPr>
+    </w:lvl>
+    <w:lvl w:ilvl="3" w:tplc="040C0001" w:tentative="1">
+      <w:start w:val="1"/>
+      <w:numFmt w:val="bullet"/>
+      <w:lvlText w:val=""/>
+      <w:lvlJc w:val="left"/>
+      <w:pPr>
+        <w:ind w:left="2880" w:hanging="360"/>
+      </w:pPr>
+      <w:rPr>
+        <w:rFonts w:ascii="Symbol" w:hAnsi="Symbol" w:hint="default"/>
+      </w:rPr>
+    </w:lvl>
+    <w:lvl w:ilvl="4" w:tplc="040C0003" w:tentative="1">
+      <w:start w:val="1"/>
+      <w:numFmt w:val="bullet"/>
+      <w:lvlText w:val="o"/>
+      <w:lvlJc w:val="left"/>
+      <w:pPr>
+        <w:ind w:left="3600" w:hanging="360"/>
+      </w:pPr>
+      <w:rPr>
+        <w:rFonts w:ascii="Courier New" w:hAnsi="Courier New" w:cs="Courier New" w:hint="default"/>
+      </w:rPr>
+    </w:lvl>
+    <w:lvl w:ilvl="5" w:tplc="040C0005" w:tentative="1">
+      <w:start w:val="1"/>
+      <w:numFmt w:val="bullet"/>
+      <w:lvlText w:val=""/>
+      <w:lvlJc w:val="left"/>
+      <w:pPr>
+        <w:ind w:left="4320" w:hanging="360"/>
+      </w:pPr>
+      <w:rPr>
+        <w:rFonts w:ascii="Wingdings" w:hAnsi="Wingdings" w:hint="default"/>
+      </w:rPr>
+    </w:lvl>
+    <w:lvl w:ilvl="6" w:tplc="040C0001" w:tentative="1">
+      <w:start w:val="1"/>
+      <w:numFmt w:val="bullet"/>
+      <w:lvlText w:val=""/>
+      <w:lvlJc w:val="left"/>
+      <w:pPr>
+        <w:ind w:left="5040" w:hanging="360"/>
+      </w:pPr>
+      <w:rPr>
+        <w:rFonts w:ascii="Symbol" w:hAnsi="Symbol" w:hint="default"/>
+      </w:rPr>
+    </w:lvl>
+    <w:lvl w:ilvl="7" w:tplc="040C0003" w:tentative="1">
+      <w:start w:val="1"/>
+      <w:numFmt w:val="bullet"/>
+      <w:lvlText w:val="o"/>
+      <w:lvlJc w:val="left"/>
+      <w:pPr>
+        <w:ind w:left="5760" w:hanging="360"/>
+      </w:pPr>
+      <w:rPr>
+        <w:rFonts w:ascii="Courier New" w:hAnsi="Courier New" w:cs="Courier New" w:hint="default"/>
+      </w:rPr>
+    </w:lvl>
+    <w:lvl w:ilvl="8" w:tplc="040C0005" w:tentative="1">
+      <w:start w:val="1"/>
+      <w:numFmt w:val="bullet"/>
+      <w:lvlText w:val=""/>
+      <w:lvlJc w:val="left"/>
+      <w:pPr>
+        <w:ind w:left="6480" w:hanging="360"/>
+      </w:pPr>
+      <w:rPr>
+        <w:rFonts w:ascii="Wingdings" w:hAnsi="Wingdings" w:hint="default"/>
+      </w:rPr>
+    </w:lvl>
+  </w:abstractNum>
+  <w:abstractNum w:abstractNumId="5" w15:restartNumberingAfterBreak="0">
+    <w:nsid w:val="1F955427"/>
+    <w:multiLevelType w:val="hybridMultilevel"/>
+    <w:tmpl w:val="108E6C8A"/>
+    <w:lvl w:ilvl="0" w:tplc="040C0001">
+      <w:start w:val="1"/>
+      <w:numFmt w:val="bullet"/>
+      <w:lvlText w:val=""/>
+      <w:lvlJc w:val="left"/>
+      <w:pPr>
+        <w:ind w:left="1440" w:hanging="360"/>
+      </w:pPr>
+      <w:rPr>
+        <w:rFonts w:ascii="Symbol" w:hAnsi="Symbol" w:hint="default"/>
+      </w:rPr>
+    </w:lvl>
+    <w:lvl w:ilvl="1" w:tplc="040C0003" w:tentative="1">
+      <w:start w:val="1"/>
+      <w:numFmt w:val="bullet"/>
+      <w:lvlText w:val="o"/>
+      <w:lvlJc w:val="left"/>
+      <w:pPr>
+        <w:ind w:left="2160" w:hanging="360"/>
+      </w:pPr>
+      <w:rPr>
+        <w:rFonts w:ascii="Courier New" w:hAnsi="Courier New" w:cs="Courier New" w:hint="default"/>
+      </w:rPr>
+    </w:lvl>
+    <w:lvl w:ilvl="2" w:tplc="040C0005" w:tentative="1">
+      <w:start w:val="1"/>
+      <w:numFmt w:val="bullet"/>
+      <w:lvlText w:val=""/>
+      <w:lvlJc w:val="left"/>
+      <w:pPr>
+        <w:ind w:left="2880" w:hanging="360"/>
+      </w:pPr>
+      <w:rPr>
+        <w:rFonts w:ascii="Wingdings" w:hAnsi="Wingdings" w:hint="default"/>
+      </w:rPr>
+    </w:lvl>
+    <w:lvl w:ilvl="3" w:tplc="040C0001" w:tentative="1">
+      <w:start w:val="1"/>
+      <w:numFmt w:val="bullet"/>
+      <w:lvlText w:val=""/>
+      <w:lvlJc w:val="left"/>
+      <w:pPr>
+        <w:ind w:left="3600" w:hanging="360"/>
+      </w:pPr>
+      <w:rPr>
+        <w:rFonts w:ascii="Symbol" w:hAnsi="Symbol" w:hint="default"/>
+      </w:rPr>
+    </w:lvl>
+    <w:lvl w:ilvl="4" w:tplc="040C0003" w:tentative="1">
+      <w:start w:val="1"/>
+      <w:numFmt w:val="bullet"/>
+      <w:lvlText w:val="o"/>
+      <w:lvlJc w:val="left"/>
+      <w:pPr>
+        <w:ind w:left="4320" w:hanging="360"/>
+      </w:pPr>
+      <w:rPr>
+        <w:rFonts w:ascii="Courier New" w:hAnsi="Courier New" w:cs="Courier New" w:hint="default"/>
+      </w:rPr>
+    </w:lvl>
+    <w:lvl w:ilvl="5" w:tplc="040C0005" w:tentative="1">
+      <w:start w:val="1"/>
+      <w:numFmt w:val="bullet"/>
+      <w:lvlText w:val=""/>
+      <w:lvlJc w:val="left"/>
+      <w:pPr>
+        <w:ind w:left="5040" w:hanging="360"/>
+      </w:pPr>
+      <w:rPr>
+        <w:rFonts w:ascii="Wingdings" w:hAnsi="Wingdings" w:hint="default"/>
+      </w:rPr>
+    </w:lvl>
+    <w:lvl w:ilvl="6" w:tplc="040C0001" w:tentative="1">
+      <w:start w:val="1"/>
+      <w:numFmt w:val="bullet"/>
+      <w:lvlText w:val=""/>
+      <w:lvlJc w:val="left"/>
+      <w:pPr>
+        <w:ind w:left="5760" w:hanging="360"/>
+      </w:pPr>
+      <w:rPr>
+        <w:rFonts w:ascii="Symbol" w:hAnsi="Symbol" w:hint="default"/>
+      </w:rPr>
+    </w:lvl>
+    <w:lvl w:ilvl="7" w:tplc="040C0003" w:tentative="1">
+      <w:start w:val="1"/>
+      <w:numFmt w:val="bullet"/>
+      <w:lvlText w:val="o"/>
+      <w:lvlJc w:val="left"/>
+      <w:pPr>
+        <w:ind w:left="6480" w:hanging="360"/>
+      </w:pPr>
+      <w:rPr>
+        <w:rFonts w:ascii="Courier New" w:hAnsi="Courier New" w:cs="Courier New" w:hint="default"/>
+      </w:rPr>
+    </w:lvl>
+    <w:lvl w:ilvl="8" w:tplc="040C0005" w:tentative="1">
+      <w:start w:val="1"/>
+      <w:numFmt w:val="bullet"/>
+      <w:lvlText w:val=""/>
+      <w:lvlJc w:val="left"/>
+      <w:pPr>
+        <w:ind w:left="7200" w:hanging="360"/>
+      </w:pPr>
+      <w:rPr>
+        <w:rFonts w:ascii="Wingdings" w:hAnsi="Wingdings" w:hint="default"/>
+      </w:rPr>
+    </w:lvl>
+  </w:abstractNum>
+  <w:abstractNum w:abstractNumId="6" w15:restartNumberingAfterBreak="0">
     <w:nsid w:val="2CAF719D"/>
     <w:multiLevelType w:val="multilevel"/>
     <w:tmpl w:val="DDEAECD4"/>
@@ -5259,7 +6856,319 @@
       </w:rPr>
     </w:lvl>
   </w:abstractNum>
-  <w:abstractNum w:abstractNumId="5" w15:restartNumberingAfterBreak="0">
+  <w:abstractNum w:abstractNumId="7" w15:restartNumberingAfterBreak="0">
+    <w:nsid w:val="351770E3"/>
+    <w:multiLevelType w:val="hybridMultilevel"/>
+    <w:tmpl w:val="CA9E91A2"/>
+    <w:lvl w:ilvl="0" w:tplc="040C0001">
+      <w:start w:val="1"/>
+      <w:numFmt w:val="bullet"/>
+      <w:lvlText w:val=""/>
+      <w:lvlJc w:val="left"/>
+      <w:pPr>
+        <w:ind w:left="1440" w:hanging="360"/>
+      </w:pPr>
+      <w:rPr>
+        <w:rFonts w:ascii="Symbol" w:hAnsi="Symbol" w:hint="default"/>
+      </w:rPr>
+    </w:lvl>
+    <w:lvl w:ilvl="1" w:tplc="040C0003" w:tentative="1">
+      <w:start w:val="1"/>
+      <w:numFmt w:val="bullet"/>
+      <w:lvlText w:val="o"/>
+      <w:lvlJc w:val="left"/>
+      <w:pPr>
+        <w:ind w:left="2160" w:hanging="360"/>
+      </w:pPr>
+      <w:rPr>
+        <w:rFonts w:ascii="Courier New" w:hAnsi="Courier New" w:cs="Courier New" w:hint="default"/>
+      </w:rPr>
+    </w:lvl>
+    <w:lvl w:ilvl="2" w:tplc="040C0005" w:tentative="1">
+      <w:start w:val="1"/>
+      <w:numFmt w:val="bullet"/>
+      <w:lvlText w:val=""/>
+      <w:lvlJc w:val="left"/>
+      <w:pPr>
+        <w:ind w:left="2880" w:hanging="360"/>
+      </w:pPr>
+      <w:rPr>
+        <w:rFonts w:ascii="Wingdings" w:hAnsi="Wingdings" w:hint="default"/>
+      </w:rPr>
+    </w:lvl>
+    <w:lvl w:ilvl="3" w:tplc="040C0001" w:tentative="1">
+      <w:start w:val="1"/>
+      <w:numFmt w:val="bullet"/>
+      <w:lvlText w:val=""/>
+      <w:lvlJc w:val="left"/>
+      <w:pPr>
+        <w:ind w:left="3600" w:hanging="360"/>
+      </w:pPr>
+      <w:rPr>
+        <w:rFonts w:ascii="Symbol" w:hAnsi="Symbol" w:hint="default"/>
+      </w:rPr>
+    </w:lvl>
+    <w:lvl w:ilvl="4" w:tplc="040C0003" w:tentative="1">
+      <w:start w:val="1"/>
+      <w:numFmt w:val="bullet"/>
+      <w:lvlText w:val="o"/>
+      <w:lvlJc w:val="left"/>
+      <w:pPr>
+        <w:ind w:left="4320" w:hanging="360"/>
+      </w:pPr>
+      <w:rPr>
+        <w:rFonts w:ascii="Courier New" w:hAnsi="Courier New" w:cs="Courier New" w:hint="default"/>
+      </w:rPr>
+    </w:lvl>
+    <w:lvl w:ilvl="5" w:tplc="040C0005" w:tentative="1">
+      <w:start w:val="1"/>
+      <w:numFmt w:val="bullet"/>
+      <w:lvlText w:val=""/>
+      <w:lvlJc w:val="left"/>
+      <w:pPr>
+        <w:ind w:left="5040" w:hanging="360"/>
+      </w:pPr>
+      <w:rPr>
+        <w:rFonts w:ascii="Wingdings" w:hAnsi="Wingdings" w:hint="default"/>
+      </w:rPr>
+    </w:lvl>
+    <w:lvl w:ilvl="6" w:tplc="040C0001" w:tentative="1">
+      <w:start w:val="1"/>
+      <w:numFmt w:val="bullet"/>
+      <w:lvlText w:val=""/>
+      <w:lvlJc w:val="left"/>
+      <w:pPr>
+        <w:ind w:left="5760" w:hanging="360"/>
+      </w:pPr>
+      <w:rPr>
+        <w:rFonts w:ascii="Symbol" w:hAnsi="Symbol" w:hint="default"/>
+      </w:rPr>
+    </w:lvl>
+    <w:lvl w:ilvl="7" w:tplc="040C0003" w:tentative="1">
+      <w:start w:val="1"/>
+      <w:numFmt w:val="bullet"/>
+      <w:lvlText w:val="o"/>
+      <w:lvlJc w:val="left"/>
+      <w:pPr>
+        <w:ind w:left="6480" w:hanging="360"/>
+      </w:pPr>
+      <w:rPr>
+        <w:rFonts w:ascii="Courier New" w:hAnsi="Courier New" w:cs="Courier New" w:hint="default"/>
+      </w:rPr>
+    </w:lvl>
+    <w:lvl w:ilvl="8" w:tplc="040C0005" w:tentative="1">
+      <w:start w:val="1"/>
+      <w:numFmt w:val="bullet"/>
+      <w:lvlText w:val=""/>
+      <w:lvlJc w:val="left"/>
+      <w:pPr>
+        <w:ind w:left="7200" w:hanging="360"/>
+      </w:pPr>
+      <w:rPr>
+        <w:rFonts w:ascii="Wingdings" w:hAnsi="Wingdings" w:hint="default"/>
+      </w:rPr>
+    </w:lvl>
+  </w:abstractNum>
+  <w:abstractNum w:abstractNumId="8" w15:restartNumberingAfterBreak="0">
+    <w:nsid w:val="35BC2AE4"/>
+    <w:multiLevelType w:val="hybridMultilevel"/>
+    <w:tmpl w:val="75BABA86"/>
+    <w:lvl w:ilvl="0" w:tplc="040C0001">
+      <w:start w:val="1"/>
+      <w:numFmt w:val="bullet"/>
+      <w:lvlText w:val=""/>
+      <w:lvlJc w:val="left"/>
+      <w:pPr>
+        <w:ind w:left="1440" w:hanging="360"/>
+      </w:pPr>
+      <w:rPr>
+        <w:rFonts w:ascii="Symbol" w:hAnsi="Symbol" w:hint="default"/>
+      </w:rPr>
+    </w:lvl>
+    <w:lvl w:ilvl="1" w:tplc="040C0003" w:tentative="1">
+      <w:start w:val="1"/>
+      <w:numFmt w:val="bullet"/>
+      <w:lvlText w:val="o"/>
+      <w:lvlJc w:val="left"/>
+      <w:pPr>
+        <w:ind w:left="2160" w:hanging="360"/>
+      </w:pPr>
+      <w:rPr>
+        <w:rFonts w:ascii="Courier New" w:hAnsi="Courier New" w:cs="Courier New" w:hint="default"/>
+      </w:rPr>
+    </w:lvl>
+    <w:lvl w:ilvl="2" w:tplc="040C0005" w:tentative="1">
+      <w:start w:val="1"/>
+      <w:numFmt w:val="bullet"/>
+      <w:lvlText w:val=""/>
+      <w:lvlJc w:val="left"/>
+      <w:pPr>
+        <w:ind w:left="2880" w:hanging="360"/>
+      </w:pPr>
+      <w:rPr>
+        <w:rFonts w:ascii="Wingdings" w:hAnsi="Wingdings" w:hint="default"/>
+      </w:rPr>
+    </w:lvl>
+    <w:lvl w:ilvl="3" w:tplc="040C0001" w:tentative="1">
+      <w:start w:val="1"/>
+      <w:numFmt w:val="bullet"/>
+      <w:lvlText w:val=""/>
+      <w:lvlJc w:val="left"/>
+      <w:pPr>
+        <w:ind w:left="3600" w:hanging="360"/>
+      </w:pPr>
+      <w:rPr>
+        <w:rFonts w:ascii="Symbol" w:hAnsi="Symbol" w:hint="default"/>
+      </w:rPr>
+    </w:lvl>
+    <w:lvl w:ilvl="4" w:tplc="040C0003" w:tentative="1">
+      <w:start w:val="1"/>
+      <w:numFmt w:val="bullet"/>
+      <w:lvlText w:val="o"/>
+      <w:lvlJc w:val="left"/>
+      <w:pPr>
+        <w:ind w:left="4320" w:hanging="360"/>
+      </w:pPr>
+      <w:rPr>
+        <w:rFonts w:ascii="Courier New" w:hAnsi="Courier New" w:cs="Courier New" w:hint="default"/>
+      </w:rPr>
+    </w:lvl>
+    <w:lvl w:ilvl="5" w:tplc="040C0005" w:tentative="1">
+      <w:start w:val="1"/>
+      <w:numFmt w:val="bullet"/>
+      <w:lvlText w:val=""/>
+      <w:lvlJc w:val="left"/>
+      <w:pPr>
+        <w:ind w:left="5040" w:hanging="360"/>
+      </w:pPr>
+      <w:rPr>
+        <w:rFonts w:ascii="Wingdings" w:hAnsi="Wingdings" w:hint="default"/>
+      </w:rPr>
+    </w:lvl>
+    <w:lvl w:ilvl="6" w:tplc="040C0001" w:tentative="1">
+      <w:start w:val="1"/>
+      <w:numFmt w:val="bullet"/>
+      <w:lvlText w:val=""/>
+      <w:lvlJc w:val="left"/>
+      <w:pPr>
+        <w:ind w:left="5760" w:hanging="360"/>
+      </w:pPr>
+      <w:rPr>
+        <w:rFonts w:ascii="Symbol" w:hAnsi="Symbol" w:hint="default"/>
+      </w:rPr>
+    </w:lvl>
+    <w:lvl w:ilvl="7" w:tplc="040C0003" w:tentative="1">
+      <w:start w:val="1"/>
+      <w:numFmt w:val="bullet"/>
+      <w:lvlText w:val="o"/>
+      <w:lvlJc w:val="left"/>
+      <w:pPr>
+        <w:ind w:left="6480" w:hanging="360"/>
+      </w:pPr>
+      <w:rPr>
+        <w:rFonts w:ascii="Courier New" w:hAnsi="Courier New" w:cs="Courier New" w:hint="default"/>
+      </w:rPr>
+    </w:lvl>
+    <w:lvl w:ilvl="8" w:tplc="040C0005" w:tentative="1">
+      <w:start w:val="1"/>
+      <w:numFmt w:val="bullet"/>
+      <w:lvlText w:val=""/>
+      <w:lvlJc w:val="left"/>
+      <w:pPr>
+        <w:ind w:left="7200" w:hanging="360"/>
+      </w:pPr>
+      <w:rPr>
+        <w:rFonts w:ascii="Wingdings" w:hAnsi="Wingdings" w:hint="default"/>
+      </w:rPr>
+    </w:lvl>
+  </w:abstractNum>
+  <w:abstractNum w:abstractNumId="9" w15:restartNumberingAfterBreak="0">
+    <w:nsid w:val="39B9380F"/>
+    <w:multiLevelType w:val="hybridMultilevel"/>
+    <w:tmpl w:val="B5621276"/>
+    <w:lvl w:ilvl="0" w:tplc="040C0013">
+      <w:start w:val="1"/>
+      <w:numFmt w:val="upperRoman"/>
+      <w:lvlText w:val="%1."/>
+      <w:lvlJc w:val="right"/>
+      <w:pPr>
+        <w:ind w:left="2736" w:hanging="360"/>
+      </w:pPr>
+    </w:lvl>
+    <w:lvl w:ilvl="1" w:tplc="040C0019" w:tentative="1">
+      <w:start w:val="1"/>
+      <w:numFmt w:val="lowerLetter"/>
+      <w:lvlText w:val="%2."/>
+      <w:lvlJc w:val="left"/>
+      <w:pPr>
+        <w:ind w:left="3456" w:hanging="360"/>
+      </w:pPr>
+    </w:lvl>
+    <w:lvl w:ilvl="2" w:tplc="040C001B" w:tentative="1">
+      <w:start w:val="1"/>
+      <w:numFmt w:val="lowerRoman"/>
+      <w:lvlText w:val="%3."/>
+      <w:lvlJc w:val="right"/>
+      <w:pPr>
+        <w:ind w:left="4176" w:hanging="180"/>
+      </w:pPr>
+    </w:lvl>
+    <w:lvl w:ilvl="3" w:tplc="040C000F" w:tentative="1">
+      <w:start w:val="1"/>
+      <w:numFmt w:val="decimal"/>
+      <w:lvlText w:val="%4."/>
+      <w:lvlJc w:val="left"/>
+      <w:pPr>
+        <w:ind w:left="4896" w:hanging="360"/>
+      </w:pPr>
+    </w:lvl>
+    <w:lvl w:ilvl="4" w:tplc="040C0019" w:tentative="1">
+      <w:start w:val="1"/>
+      <w:numFmt w:val="lowerLetter"/>
+      <w:lvlText w:val="%5."/>
+      <w:lvlJc w:val="left"/>
+      <w:pPr>
+        <w:ind w:left="5616" w:hanging="360"/>
+      </w:pPr>
+    </w:lvl>
+    <w:lvl w:ilvl="5" w:tplc="040C001B" w:tentative="1">
+      <w:start w:val="1"/>
+      <w:numFmt w:val="lowerRoman"/>
+      <w:lvlText w:val="%6."/>
+      <w:lvlJc w:val="right"/>
+      <w:pPr>
+        <w:ind w:left="6336" w:hanging="180"/>
+      </w:pPr>
+    </w:lvl>
+    <w:lvl w:ilvl="6" w:tplc="040C000F" w:tentative="1">
+      <w:start w:val="1"/>
+      <w:numFmt w:val="decimal"/>
+      <w:lvlText w:val="%7."/>
+      <w:lvlJc w:val="left"/>
+      <w:pPr>
+        <w:ind w:left="7056" w:hanging="360"/>
+      </w:pPr>
+    </w:lvl>
+    <w:lvl w:ilvl="7" w:tplc="040C0019" w:tentative="1">
+      <w:start w:val="1"/>
+      <w:numFmt w:val="lowerLetter"/>
+      <w:lvlText w:val="%8."/>
+      <w:lvlJc w:val="left"/>
+      <w:pPr>
+        <w:ind w:left="7776" w:hanging="360"/>
+      </w:pPr>
+    </w:lvl>
+    <w:lvl w:ilvl="8" w:tplc="040C001B" w:tentative="1">
+      <w:start w:val="1"/>
+      <w:numFmt w:val="lowerRoman"/>
+      <w:lvlText w:val="%9."/>
+      <w:lvlJc w:val="right"/>
+      <w:pPr>
+        <w:ind w:left="8496" w:hanging="180"/>
+      </w:pPr>
+    </w:lvl>
+  </w:abstractNum>
+  <w:abstractNum w:abstractNumId="10" w15:restartNumberingAfterBreak="0">
     <w:nsid w:val="3CBA6928"/>
     <w:multiLevelType w:val="hybridMultilevel"/>
     <w:tmpl w:val="F5C8C236"/>
@@ -5372,7 +7281,7 @@
       </w:rPr>
     </w:lvl>
   </w:abstractNum>
-  <w:abstractNum w:abstractNumId="6" w15:restartNumberingAfterBreak="0">
+  <w:abstractNum w:abstractNumId="11" w15:restartNumberingAfterBreak="0">
     <w:nsid w:val="3E5570FC"/>
     <w:multiLevelType w:val="hybridMultilevel"/>
     <w:tmpl w:val="6DEED0A2"/>
@@ -5485,7 +7394,7 @@
       </w:rPr>
     </w:lvl>
   </w:abstractNum>
-  <w:abstractNum w:abstractNumId="7" w15:restartNumberingAfterBreak="0">
+  <w:abstractNum w:abstractNumId="12" w15:restartNumberingAfterBreak="0">
     <w:nsid w:val="3FA44196"/>
     <w:multiLevelType w:val="hybridMultilevel"/>
     <w:tmpl w:val="C82A69C2"/>
@@ -5598,7 +7507,7 @@
       </w:rPr>
     </w:lvl>
   </w:abstractNum>
-  <w:abstractNum w:abstractNumId="8" w15:restartNumberingAfterBreak="0">
+  <w:abstractNum w:abstractNumId="13" w15:restartNumberingAfterBreak="0">
     <w:nsid w:val="3FF14CE2"/>
     <w:multiLevelType w:val="multilevel"/>
     <w:tmpl w:val="876C9F38"/>
@@ -5711,7 +7620,7 @@
       </w:pPr>
     </w:lvl>
   </w:abstractNum>
-  <w:abstractNum w:abstractNumId="9" w15:restartNumberingAfterBreak="0">
+  <w:abstractNum w:abstractNumId="14" w15:restartNumberingAfterBreak="0">
     <w:nsid w:val="404378E9"/>
     <w:multiLevelType w:val="hybridMultilevel"/>
     <w:tmpl w:val="A03A7DC2"/>
@@ -5797,7 +7706,7 @@
       </w:pPr>
     </w:lvl>
   </w:abstractNum>
-  <w:abstractNum w:abstractNumId="10" w15:restartNumberingAfterBreak="0">
+  <w:abstractNum w:abstractNumId="15" w15:restartNumberingAfterBreak="0">
     <w:nsid w:val="412A391D"/>
     <w:multiLevelType w:val="hybridMultilevel"/>
     <w:tmpl w:val="9FFABB24"/>
@@ -6028,10 +7937,10 @@
       </w:rPr>
     </w:lvl>
   </w:abstractNum>
-  <w:abstractNum w:abstractNumId="11" w15:restartNumberingAfterBreak="0">
+  <w:abstractNum w:abstractNumId="16" w15:restartNumberingAfterBreak="0">
     <w:nsid w:val="415B7C94"/>
     <w:multiLevelType w:val="hybridMultilevel"/>
-    <w:tmpl w:val="4B80E0DA"/>
+    <w:tmpl w:val="5D027A36"/>
     <w:lvl w:ilvl="0" w:tplc="08090001">
       <w:start w:val="1"/>
       <w:numFmt w:val="bullet"/>
@@ -6141,7 +8050,7 @@
       </w:rPr>
     </w:lvl>
   </w:abstractNum>
-  <w:abstractNum w:abstractNumId="12" w15:restartNumberingAfterBreak="0">
+  <w:abstractNum w:abstractNumId="17" w15:restartNumberingAfterBreak="0">
     <w:nsid w:val="4A6079CC"/>
     <w:multiLevelType w:val="hybridMultilevel"/>
     <w:tmpl w:val="CA942DEA"/>
@@ -6227,7 +8136,120 @@
       </w:pPr>
     </w:lvl>
   </w:abstractNum>
-  <w:abstractNum w:abstractNumId="13" w15:restartNumberingAfterBreak="0">
+  <w:abstractNum w:abstractNumId="18" w15:restartNumberingAfterBreak="0">
+    <w:nsid w:val="56B51BE7"/>
+    <w:multiLevelType w:val="hybridMultilevel"/>
+    <w:tmpl w:val="287202F8"/>
+    <w:lvl w:ilvl="0" w:tplc="040C0001">
+      <w:start w:val="1"/>
+      <w:numFmt w:val="bullet"/>
+      <w:lvlText w:val=""/>
+      <w:lvlJc w:val="left"/>
+      <w:pPr>
+        <w:ind w:left="1440" w:hanging="360"/>
+      </w:pPr>
+      <w:rPr>
+        <w:rFonts w:ascii="Symbol" w:hAnsi="Symbol" w:hint="default"/>
+      </w:rPr>
+    </w:lvl>
+    <w:lvl w:ilvl="1" w:tplc="040C0003" w:tentative="1">
+      <w:start w:val="1"/>
+      <w:numFmt w:val="bullet"/>
+      <w:lvlText w:val="o"/>
+      <w:lvlJc w:val="left"/>
+      <w:pPr>
+        <w:ind w:left="2160" w:hanging="360"/>
+      </w:pPr>
+      <w:rPr>
+        <w:rFonts w:ascii="Courier New" w:hAnsi="Courier New" w:cs="Courier New" w:hint="default"/>
+      </w:rPr>
+    </w:lvl>
+    <w:lvl w:ilvl="2" w:tplc="040C0005" w:tentative="1">
+      <w:start w:val="1"/>
+      <w:numFmt w:val="bullet"/>
+      <w:lvlText w:val=""/>
+      <w:lvlJc w:val="left"/>
+      <w:pPr>
+        <w:ind w:left="2880" w:hanging="360"/>
+      </w:pPr>
+      <w:rPr>
+        <w:rFonts w:ascii="Wingdings" w:hAnsi="Wingdings" w:hint="default"/>
+      </w:rPr>
+    </w:lvl>
+    <w:lvl w:ilvl="3" w:tplc="040C0001" w:tentative="1">
+      <w:start w:val="1"/>
+      <w:numFmt w:val="bullet"/>
+      <w:lvlText w:val=""/>
+      <w:lvlJc w:val="left"/>
+      <w:pPr>
+        <w:ind w:left="3600" w:hanging="360"/>
+      </w:pPr>
+      <w:rPr>
+        <w:rFonts w:ascii="Symbol" w:hAnsi="Symbol" w:hint="default"/>
+      </w:rPr>
+    </w:lvl>
+    <w:lvl w:ilvl="4" w:tplc="040C0003" w:tentative="1">
+      <w:start w:val="1"/>
+      <w:numFmt w:val="bullet"/>
+      <w:lvlText w:val="o"/>
+      <w:lvlJc w:val="left"/>
+      <w:pPr>
+        <w:ind w:left="4320" w:hanging="360"/>
+      </w:pPr>
+      <w:rPr>
+        <w:rFonts w:ascii="Courier New" w:hAnsi="Courier New" w:cs="Courier New" w:hint="default"/>
+      </w:rPr>
+    </w:lvl>
+    <w:lvl w:ilvl="5" w:tplc="040C0005" w:tentative="1">
+      <w:start w:val="1"/>
+      <w:numFmt w:val="bullet"/>
+      <w:lvlText w:val=""/>
+      <w:lvlJc w:val="left"/>
+      <w:pPr>
+        <w:ind w:left="5040" w:hanging="360"/>
+      </w:pPr>
+      <w:rPr>
+        <w:rFonts w:ascii="Wingdings" w:hAnsi="Wingdings" w:hint="default"/>
+      </w:rPr>
+    </w:lvl>
+    <w:lvl w:ilvl="6" w:tplc="040C0001" w:tentative="1">
+      <w:start w:val="1"/>
+      <w:numFmt w:val="bullet"/>
+      <w:lvlText w:val=""/>
+      <w:lvlJc w:val="left"/>
+      <w:pPr>
+        <w:ind w:left="5760" w:hanging="360"/>
+      </w:pPr>
+      <w:rPr>
+        <w:rFonts w:ascii="Symbol" w:hAnsi="Symbol" w:hint="default"/>
+      </w:rPr>
+    </w:lvl>
+    <w:lvl w:ilvl="7" w:tplc="040C0003" w:tentative="1">
+      <w:start w:val="1"/>
+      <w:numFmt w:val="bullet"/>
+      <w:lvlText w:val="o"/>
+      <w:lvlJc w:val="left"/>
+      <w:pPr>
+        <w:ind w:left="6480" w:hanging="360"/>
+      </w:pPr>
+      <w:rPr>
+        <w:rFonts w:ascii="Courier New" w:hAnsi="Courier New" w:cs="Courier New" w:hint="default"/>
+      </w:rPr>
+    </w:lvl>
+    <w:lvl w:ilvl="8" w:tplc="040C0005" w:tentative="1">
+      <w:start w:val="1"/>
+      <w:numFmt w:val="bullet"/>
+      <w:lvlText w:val=""/>
+      <w:lvlJc w:val="left"/>
+      <w:pPr>
+        <w:ind w:left="7200" w:hanging="360"/>
+      </w:pPr>
+      <w:rPr>
+        <w:rFonts w:ascii="Wingdings" w:hAnsi="Wingdings" w:hint="default"/>
+      </w:rPr>
+    </w:lvl>
+  </w:abstractNum>
+  <w:abstractNum w:abstractNumId="19" w15:restartNumberingAfterBreak="0">
     <w:nsid w:val="57F51578"/>
     <w:multiLevelType w:val="multilevel"/>
     <w:tmpl w:val="08090025"/>
@@ -6320,7 +8342,7 @@
       </w:pPr>
     </w:lvl>
   </w:abstractNum>
-  <w:abstractNum w:abstractNumId="14" w15:restartNumberingAfterBreak="0">
+  <w:abstractNum w:abstractNumId="20" w15:restartNumberingAfterBreak="0">
     <w:nsid w:val="5B255CFA"/>
     <w:multiLevelType w:val="hybridMultilevel"/>
     <w:tmpl w:val="62D86C8A"/>
@@ -6433,7 +8455,7 @@
       </w:rPr>
     </w:lvl>
   </w:abstractNum>
-  <w:abstractNum w:abstractNumId="15" w15:restartNumberingAfterBreak="0">
+  <w:abstractNum w:abstractNumId="21" w15:restartNumberingAfterBreak="0">
     <w:nsid w:val="63980108"/>
     <w:multiLevelType w:val="multilevel"/>
     <w:tmpl w:val="65C8042A"/>
@@ -6582,7 +8604,7 @@
       </w:rPr>
     </w:lvl>
   </w:abstractNum>
-  <w:abstractNum w:abstractNumId="16" w15:restartNumberingAfterBreak="0">
+  <w:abstractNum w:abstractNumId="22" w15:restartNumberingAfterBreak="0">
     <w:nsid w:val="64293234"/>
     <w:multiLevelType w:val="hybridMultilevel"/>
     <w:tmpl w:val="21F2A814"/>
@@ -6673,7 +8695,7 @@
       </w:pPr>
     </w:lvl>
   </w:abstractNum>
-  <w:abstractNum w:abstractNumId="17" w15:restartNumberingAfterBreak="0">
+  <w:abstractNum w:abstractNumId="23" w15:restartNumberingAfterBreak="0">
     <w:nsid w:val="69EC6256"/>
     <w:multiLevelType w:val="hybridMultilevel"/>
     <w:tmpl w:val="8144913C"/>
@@ -6759,10 +8781,123 @@
       </w:pPr>
     </w:lvl>
   </w:abstractNum>
-  <w:abstractNum w:abstractNumId="18" w15:restartNumberingAfterBreak="0">
+  <w:abstractNum w:abstractNumId="24" w15:restartNumberingAfterBreak="0">
+    <w:nsid w:val="6C123DBA"/>
+    <w:multiLevelType w:val="hybridMultilevel"/>
+    <w:tmpl w:val="76F4E28A"/>
+    <w:lvl w:ilvl="0" w:tplc="040C0001">
+      <w:start w:val="1"/>
+      <w:numFmt w:val="bullet"/>
+      <w:lvlText w:val=""/>
+      <w:lvlJc w:val="left"/>
+      <w:pPr>
+        <w:ind w:left="720" w:hanging="360"/>
+      </w:pPr>
+      <w:rPr>
+        <w:rFonts w:ascii="Symbol" w:hAnsi="Symbol" w:hint="default"/>
+      </w:rPr>
+    </w:lvl>
+    <w:lvl w:ilvl="1" w:tplc="040C0003" w:tentative="1">
+      <w:start w:val="1"/>
+      <w:numFmt w:val="bullet"/>
+      <w:lvlText w:val="o"/>
+      <w:lvlJc w:val="left"/>
+      <w:pPr>
+        <w:ind w:left="1440" w:hanging="360"/>
+      </w:pPr>
+      <w:rPr>
+        <w:rFonts w:ascii="Courier New" w:hAnsi="Courier New" w:cs="Courier New" w:hint="default"/>
+      </w:rPr>
+    </w:lvl>
+    <w:lvl w:ilvl="2" w:tplc="040C0005" w:tentative="1">
+      <w:start w:val="1"/>
+      <w:numFmt w:val="bullet"/>
+      <w:lvlText w:val=""/>
+      <w:lvlJc w:val="left"/>
+      <w:pPr>
+        <w:ind w:left="2160" w:hanging="360"/>
+      </w:pPr>
+      <w:rPr>
+        <w:rFonts w:ascii="Wingdings" w:hAnsi="Wingdings" w:hint="default"/>
+      </w:rPr>
+    </w:lvl>
+    <w:lvl w:ilvl="3" w:tplc="040C0001" w:tentative="1">
+      <w:start w:val="1"/>
+      <w:numFmt w:val="bullet"/>
+      <w:lvlText w:val=""/>
+      <w:lvlJc w:val="left"/>
+      <w:pPr>
+        <w:ind w:left="2880" w:hanging="360"/>
+      </w:pPr>
+      <w:rPr>
+        <w:rFonts w:ascii="Symbol" w:hAnsi="Symbol" w:hint="default"/>
+      </w:rPr>
+    </w:lvl>
+    <w:lvl w:ilvl="4" w:tplc="040C0003" w:tentative="1">
+      <w:start w:val="1"/>
+      <w:numFmt w:val="bullet"/>
+      <w:lvlText w:val="o"/>
+      <w:lvlJc w:val="left"/>
+      <w:pPr>
+        <w:ind w:left="3600" w:hanging="360"/>
+      </w:pPr>
+      <w:rPr>
+        <w:rFonts w:ascii="Courier New" w:hAnsi="Courier New" w:cs="Courier New" w:hint="default"/>
+      </w:rPr>
+    </w:lvl>
+    <w:lvl w:ilvl="5" w:tplc="040C0005" w:tentative="1">
+      <w:start w:val="1"/>
+      <w:numFmt w:val="bullet"/>
+      <w:lvlText w:val=""/>
+      <w:lvlJc w:val="left"/>
+      <w:pPr>
+        <w:ind w:left="4320" w:hanging="360"/>
+      </w:pPr>
+      <w:rPr>
+        <w:rFonts w:ascii="Wingdings" w:hAnsi="Wingdings" w:hint="default"/>
+      </w:rPr>
+    </w:lvl>
+    <w:lvl w:ilvl="6" w:tplc="040C0001" w:tentative="1">
+      <w:start w:val="1"/>
+      <w:numFmt w:val="bullet"/>
+      <w:lvlText w:val=""/>
+      <w:lvlJc w:val="left"/>
+      <w:pPr>
+        <w:ind w:left="5040" w:hanging="360"/>
+      </w:pPr>
+      <w:rPr>
+        <w:rFonts w:ascii="Symbol" w:hAnsi="Symbol" w:hint="default"/>
+      </w:rPr>
+    </w:lvl>
+    <w:lvl w:ilvl="7" w:tplc="040C0003" w:tentative="1">
+      <w:start w:val="1"/>
+      <w:numFmt w:val="bullet"/>
+      <w:lvlText w:val="o"/>
+      <w:lvlJc w:val="left"/>
+      <w:pPr>
+        <w:ind w:left="5760" w:hanging="360"/>
+      </w:pPr>
+      <w:rPr>
+        <w:rFonts w:ascii="Courier New" w:hAnsi="Courier New" w:cs="Courier New" w:hint="default"/>
+      </w:rPr>
+    </w:lvl>
+    <w:lvl w:ilvl="8" w:tplc="040C0005" w:tentative="1">
+      <w:start w:val="1"/>
+      <w:numFmt w:val="bullet"/>
+      <w:lvlText w:val=""/>
+      <w:lvlJc w:val="left"/>
+      <w:pPr>
+        <w:ind w:left="6480" w:hanging="360"/>
+      </w:pPr>
+      <w:rPr>
+        <w:rFonts w:ascii="Wingdings" w:hAnsi="Wingdings" w:hint="default"/>
+      </w:rPr>
+    </w:lvl>
+  </w:abstractNum>
+  <w:abstractNum w:abstractNumId="25" w15:restartNumberingAfterBreak="0">
     <w:nsid w:val="770C526E"/>
     <w:multiLevelType w:val="hybridMultilevel"/>
-    <w:tmpl w:val="FA2400DC"/>
+    <w:tmpl w:val="D020DDD4"/>
     <w:lvl w:ilvl="0" w:tplc="08090001">
       <w:start w:val="1"/>
       <w:numFmt w:val="bullet"/>
@@ -6787,7 +8922,7 @@
         <w:rFonts w:ascii="Courier New" w:hAnsi="Courier New" w:cs="Courier New" w:hint="default"/>
       </w:rPr>
     </w:lvl>
-    <w:lvl w:ilvl="2" w:tplc="08090005" w:tentative="1">
+    <w:lvl w:ilvl="2" w:tplc="08090005">
       <w:start w:val="1"/>
       <w:numFmt w:val="bullet"/>
       <w:lvlText w:val=""/>
@@ -6872,7 +9007,7 @@
       </w:rPr>
     </w:lvl>
   </w:abstractNum>
-  <w:abstractNum w:abstractNumId="19" w15:restartNumberingAfterBreak="0">
+  <w:abstractNum w:abstractNumId="26" w15:restartNumberingAfterBreak="0">
     <w:nsid w:val="77C0494E"/>
     <w:multiLevelType w:val="hybridMultilevel"/>
     <w:tmpl w:val="0554E370"/>
@@ -7102,7 +9237,7 @@
       </w:rPr>
     </w:lvl>
   </w:abstractNum>
-  <w:abstractNum w:abstractNumId="20" w15:restartNumberingAfterBreak="0">
+  <w:abstractNum w:abstractNumId="27" w15:restartNumberingAfterBreak="0">
     <w:nsid w:val="78720E1C"/>
     <w:multiLevelType w:val="hybridMultilevel"/>
     <w:tmpl w:val="0188F588"/>
@@ -7188,7 +9323,7 @@
       </w:pPr>
     </w:lvl>
   </w:abstractNum>
-  <w:abstractNum w:abstractNumId="21" w15:restartNumberingAfterBreak="0">
+  <w:abstractNum w:abstractNumId="28" w15:restartNumberingAfterBreak="0">
     <w:nsid w:val="7FAE04A2"/>
     <w:multiLevelType w:val="hybridMultilevel"/>
     <w:tmpl w:val="BCA6C5C0"/>
@@ -7302,76 +9437,97 @@
     </w:lvl>
   </w:abstractNum>
   <w:num w:numId="1">
-    <w:abstractNumId w:val="13"/>
+    <w:abstractNumId w:val="19"/>
   </w:num>
   <w:num w:numId="2">
-    <w:abstractNumId w:val="19"/>
+    <w:abstractNumId w:val="26"/>
   </w:num>
   <w:num w:numId="3">
-    <w:abstractNumId w:val="10"/>
+    <w:abstractNumId w:val="15"/>
   </w:num>
   <w:num w:numId="4">
     <w:abstractNumId w:val="2"/>
   </w:num>
   <w:num w:numId="5">
-    <w:abstractNumId w:val="17"/>
+    <w:abstractNumId w:val="23"/>
   </w:num>
   <w:num w:numId="6">
-    <w:abstractNumId w:val="20"/>
+    <w:abstractNumId w:val="27"/>
   </w:num>
   <w:num w:numId="7">
-    <w:abstractNumId w:val="16"/>
+    <w:abstractNumId w:val="22"/>
   </w:num>
   <w:num w:numId="8">
     <w:abstractNumId w:val="0"/>
   </w:num>
   <w:num w:numId="9">
-    <w:abstractNumId w:val="7"/>
+    <w:abstractNumId w:val="12"/>
   </w:num>
   <w:num w:numId="10">
-    <w:abstractNumId w:val="11"/>
+    <w:abstractNumId w:val="16"/>
   </w:num>
   <w:num w:numId="11">
+    <w:abstractNumId w:val="20"/>
+  </w:num>
+  <w:num w:numId="12">
+    <w:abstractNumId w:val="21"/>
+  </w:num>
+  <w:num w:numId="13">
     <w:abstractNumId w:val="14"/>
   </w:num>
-  <w:num w:numId="12">
-    <w:abstractNumId w:val="15"/>
-  </w:num>
-  <w:num w:numId="13">
-    <w:abstractNumId w:val="9"/>
-  </w:num>
   <w:num w:numId="14">
-    <w:abstractNumId w:val="12"/>
+    <w:abstractNumId w:val="17"/>
   </w:num>
   <w:num w:numId="15">
-    <w:abstractNumId w:val="21"/>
+    <w:abstractNumId w:val="28"/>
   </w:num>
   <w:num w:numId="16">
     <w:abstractNumId w:val="1"/>
   </w:num>
   <w:num w:numId="17">
-    <w:abstractNumId w:val="5"/>
+    <w:abstractNumId w:val="10"/>
   </w:num>
   <w:num w:numId="18">
-    <w:abstractNumId w:val="4"/>
+    <w:abstractNumId w:val="6"/>
   </w:num>
   <w:num w:numId="19">
-    <w:abstractNumId w:val="6"/>
+    <w:abstractNumId w:val="11"/>
   </w:num>
   <w:num w:numId="20">
     <w:abstractNumId w:val="3"/>
   </w:num>
   <w:num w:numId="21">
+    <w:abstractNumId w:val="13"/>
+  </w:num>
+  <w:num w:numId="22">
+    <w:abstractNumId w:val="25"/>
+  </w:num>
+  <w:num w:numId="23">
+    <w:abstractNumId w:val="5"/>
+  </w:num>
+  <w:num w:numId="24">
+    <w:abstractNumId w:val="4"/>
+  </w:num>
+  <w:num w:numId="25">
     <w:abstractNumId w:val="8"/>
   </w:num>
-  <w:num w:numId="22">
+  <w:num w:numId="26">
+    <w:abstractNumId w:val="24"/>
+  </w:num>
+  <w:num w:numId="27">
+    <w:abstractNumId w:val="7"/>
+  </w:num>
+  <w:num w:numId="28">
     <w:abstractNumId w:val="18"/>
+  </w:num>
+  <w:num w:numId="29">
+    <w:abstractNumId w:val="9"/>
   </w:num>
 </w:numbering>
 </file>
 
 <file path=word/styles.xml><?xml version="1.0" encoding="utf-8"?>
-<w:styles xmlns:mc="http://schemas.openxmlformats.org/markup-compatibility/2006" xmlns:r="http://schemas.openxmlformats.org/officeDocument/2006/relationships" xmlns:w="http://schemas.openxmlformats.org/wordprocessingml/2006/main" xmlns:w14="http://schemas.microsoft.com/office/word/2010/wordml" xmlns:w15="http://schemas.microsoft.com/office/word/2012/wordml" xmlns:w16se="http://schemas.microsoft.com/office/word/2015/wordml/symex" mc:Ignorable="w14 w15 w16se">
+<w:styles xmlns:mc="http://schemas.openxmlformats.org/markup-compatibility/2006" xmlns:r="http://schemas.openxmlformats.org/officeDocument/2006/relationships" xmlns:w="http://schemas.openxmlformats.org/wordprocessingml/2006/main" xmlns:w14="http://schemas.microsoft.com/office/word/2010/wordml" xmlns:w15="http://schemas.microsoft.com/office/word/2012/wordml" xmlns:w16cid="http://schemas.microsoft.com/office/word/2016/wordml/cid" xmlns:w16se="http://schemas.microsoft.com/office/word/2015/wordml/symex" mc:Ignorable="w14 w15 w16se w16cid">
   <w:docDefaults>
     <w:rPrDefault>
       <w:rPr>
@@ -7387,7 +9543,7 @@
       </w:pPr>
     </w:pPrDefault>
   </w:docDefaults>
-  <w:latentStyles w:defLockedState="0" w:defUIPriority="99" w:defSemiHidden="0" w:defUnhideWhenUsed="0" w:defQFormat="0" w:count="371">
+  <w:latentStyles w:defLockedState="0" w:defUIPriority="99" w:defSemiHidden="0" w:defUnhideWhenUsed="0" w:defQFormat="0" w:count="375">
     <w:lsdException w:name="Normal" w:uiPriority="0" w:qFormat="1"/>
     <w:lsdException w:name="heading 1" w:uiPriority="9" w:qFormat="1"/>
     <w:lsdException w:name="heading 2" w:semiHidden="1" w:uiPriority="9" w:unhideWhenUsed="1" w:qFormat="1"/>
@@ -7759,6 +9915,10 @@
     <w:lsdException w:name="List Table 5 Dark Accent 6" w:uiPriority="50"/>
     <w:lsdException w:name="List Table 6 Colorful Accent 6" w:uiPriority="51"/>
     <w:lsdException w:name="List Table 7 Colorful Accent 6" w:uiPriority="52"/>
+    <w:lsdException w:name="Mention" w:semiHidden="1" w:unhideWhenUsed="1"/>
+    <w:lsdException w:name="Smart Hyperlink" w:semiHidden="1" w:unhideWhenUsed="1"/>
+    <w:lsdException w:name="Hashtag" w:semiHidden="1" w:unhideWhenUsed="1"/>
+    <w:lsdException w:name="Unresolved Mention" w:semiHidden="1" w:unhideWhenUsed="1"/>
   </w:latentStyles>
   <w:style w:type="paragraph" w:default="1" w:styleId="Normal">
     <w:name w:val="Normal"/>
@@ -8006,6 +10166,7 @@
   <w:style w:type="character" w:default="1" w:styleId="DefaultParagraphFont">
     <w:name w:val="Default Paragraph Font"/>
     <w:uiPriority w:val="1"/>
+    <w:semiHidden/>
     <w:unhideWhenUsed/>
   </w:style>
   <w:style w:type="table" w:default="1" w:styleId="TableNormal">
@@ -8439,6 +10600,56 @@
       <w:vertAlign w:val="superscript"/>
     </w:rPr>
   </w:style>
+  <w:style w:type="paragraph" w:styleId="Header">
+    <w:name w:val="header"/>
+    <w:basedOn w:val="Normal"/>
+    <w:link w:val="HeaderChar"/>
+    <w:uiPriority w:val="99"/>
+    <w:unhideWhenUsed/>
+    <w:rsid w:val="00485EA9"/>
+    <w:pPr>
+      <w:tabs>
+        <w:tab w:val="center" w:pos="4536"/>
+        <w:tab w:val="right" w:pos="9072"/>
+      </w:tabs>
+      <w:spacing w:after="0" w:line="240" w:lineRule="auto"/>
+    </w:pPr>
+  </w:style>
+  <w:style w:type="character" w:customStyle="1" w:styleId="HeaderChar">
+    <w:name w:val="Header Char"/>
+    <w:basedOn w:val="DefaultParagraphFont"/>
+    <w:link w:val="Header"/>
+    <w:uiPriority w:val="99"/>
+    <w:rsid w:val="00485EA9"/>
+    <w:rPr>
+      <w:lang w:val="fr-FR"/>
+    </w:rPr>
+  </w:style>
+  <w:style w:type="paragraph" w:styleId="Footer">
+    <w:name w:val="footer"/>
+    <w:basedOn w:val="Normal"/>
+    <w:link w:val="FooterChar"/>
+    <w:uiPriority w:val="99"/>
+    <w:unhideWhenUsed/>
+    <w:rsid w:val="00485EA9"/>
+    <w:pPr>
+      <w:tabs>
+        <w:tab w:val="center" w:pos="4536"/>
+        <w:tab w:val="right" w:pos="9072"/>
+      </w:tabs>
+      <w:spacing w:after="0" w:line="240" w:lineRule="auto"/>
+    </w:pPr>
+  </w:style>
+  <w:style w:type="character" w:customStyle="1" w:styleId="FooterChar">
+    <w:name w:val="Footer Char"/>
+    <w:basedOn w:val="DefaultParagraphFont"/>
+    <w:link w:val="Footer"/>
+    <w:uiPriority w:val="99"/>
+    <w:rsid w:val="00485EA9"/>
+    <w:rPr>
+      <w:lang w:val="fr-FR"/>
+    </w:rPr>
+  </w:style>
 </w:styles>
 </file>
 
@@ -8708,7 +10919,7 @@
 </file>
 
 <file path=customXml/itemProps1.xml><?xml version="1.0" encoding="utf-8"?>
-<ds:datastoreItem xmlns:ds="http://schemas.openxmlformats.org/officeDocument/2006/customXml" ds:itemID="{364F7535-A7CC-4D23-8807-11A16C90E5B7}">
+<ds:datastoreItem xmlns:ds="http://schemas.openxmlformats.org/officeDocument/2006/customXml" ds:itemID="{912D93AA-6D39-45D0-8ABE-3B06FCBD6CFA}">
   <ds:schemaRefs>
     <ds:schemaRef ds:uri="http://schemas.openxmlformats.org/officeDocument/2006/bibliography"/>
   </ds:schemaRefs>

</xml_diff>